<commit_message>
v65 Aspose PDF CAR
</commit_message>
<xml_diff>
--- a/Código Fonte/VERSAO-ATUAL/src/Publico/Publico/Content/_pdfAspose/SolicitacaoInscricaoCAR.docx
+++ b/Código Fonte/VERSAO-ATUAL/src/Publico/Publico/Content/_pdfAspose/SolicitacaoInscricaoCAR.docx
@@ -1,6 +1,6 @@
 
 <file path=word/document.xml><?xml version="1.0" encoding="utf-8"?>
-<w:document xmlns:wpc="http://schemas.microsoft.com/office/word/2010/wordprocessingCanvas" xmlns:mc="http://schemas.openxmlformats.org/markup-compatibility/2006" xmlns:o="urn:schemas-microsoft-com:office:office" xmlns:r="http://schemas.openxmlformats.org/officeDocument/2006/relationships" xmlns:m="http://schemas.openxmlformats.org/officeDocument/2006/math" xmlns:v="urn:schemas-microsoft-com:vml" xmlns:wp14="http://schemas.microsoft.com/office/word/2010/wordprocessingDrawing" xmlns:wp="http://schemas.openxmlformats.org/drawingml/2006/wordprocessingDrawing" xmlns:w10="urn:schemas-microsoft-com:office:word" xmlns:w="http://schemas.openxmlformats.org/wordprocessingml/2006/main" xmlns:w14="http://schemas.microsoft.com/office/word/2010/wordml" xmlns:wpg="http://schemas.microsoft.com/office/word/2010/wordprocessingGroup" xmlns:wpi="http://schemas.microsoft.com/office/word/2010/wordprocessingInk" xmlns:wne="http://schemas.microsoft.com/office/word/2006/wordml" xmlns:wps="http://schemas.microsoft.com/office/word/2010/wordprocessingShape" mc:Ignorable="w14 wp14">
+<w:document xmlns:wpc="http://schemas.microsoft.com/office/word/2010/wordprocessingCanvas" xmlns:mc="http://schemas.openxmlformats.org/markup-compatibility/2006" xmlns:o="urn:schemas-microsoft-com:office:office" xmlns:r="http://schemas.openxmlformats.org/officeDocument/2006/relationships" xmlns:m="http://schemas.openxmlformats.org/officeDocument/2006/math" xmlns:v="urn:schemas-microsoft-com:vml" xmlns:wp14="http://schemas.microsoft.com/office/word/2010/wordprocessingDrawing" xmlns:wp="http://schemas.openxmlformats.org/drawingml/2006/wordprocessingDrawing" xmlns:w10="urn:schemas-microsoft-com:office:word" xmlns:w="http://schemas.openxmlformats.org/wordprocessingml/2006/main" xmlns:w14="http://schemas.microsoft.com/office/word/2010/wordml" xmlns:w15="http://schemas.microsoft.com/office/word/2012/wordml" xmlns:wpg="http://schemas.microsoft.com/office/word/2010/wordprocessingGroup" xmlns:wpi="http://schemas.microsoft.com/office/word/2010/wordprocessingInk" xmlns:wne="http://schemas.microsoft.com/office/word/2006/wordml" xmlns:wps="http://schemas.microsoft.com/office/word/2010/wordprocessingShape" mc:Ignorable="w14 w15 wp14">
   <w:body>
     <w:p>
       <w:pPr>
@@ -82,16 +82,12 @@
               <w:rPr>
                 <w:rFonts w:ascii="Arial Narrow" w:hAnsi="Arial Narrow" w:cs="Arial"/>
                 <w:b/>
-                <w:sz w:val="28"/>
-                <w:szCs w:val="28"/>
               </w:rPr>
             </w:pPr>
             <w:r>
               <w:rPr>
                 <w:rFonts w:ascii="Arial Narrow" w:hAnsi="Arial Narrow" w:cs="Arial"/>
                 <w:b/>
-                <w:sz w:val="28"/>
-                <w:szCs w:val="28"/>
               </w:rPr>
               <w:t>SOLICITAÇÃO</w:t>
             </w:r>
@@ -99,8 +95,6 @@
               <w:rPr>
                 <w:rFonts w:ascii="Arial Narrow" w:hAnsi="Arial Narrow" w:cs="Arial"/>
                 <w:b/>
-                <w:sz w:val="28"/>
-                <w:szCs w:val="28"/>
               </w:rPr>
               <w:t xml:space="preserve"> DE INSCRIÇÃO </w:t>
             </w:r>
@@ -108,8 +102,6 @@
               <w:rPr>
                 <w:rFonts w:ascii="Arial Narrow" w:hAnsi="Arial Narrow" w:cs="Arial"/>
                 <w:b/>
-                <w:sz w:val="28"/>
-                <w:szCs w:val="28"/>
               </w:rPr>
               <w:t xml:space="preserve">NO CADASTRO AMBIENTAL RURAL - </w:t>
             </w:r>
@@ -117,10 +109,8 @@
               <w:rPr>
                 <w:rFonts w:ascii="Arial Narrow" w:hAnsi="Arial Narrow" w:cs="Arial"/>
                 <w:b/>
-                <w:sz w:val="28"/>
-                <w:szCs w:val="28"/>
-              </w:rPr>
-              <w:t>CAR/ES</w:t>
+              </w:rPr>
+              <w:t>CAR</w:t>
             </w:r>
           </w:p>
         </w:tc>
@@ -250,6 +240,9 @@
         <w:tc>
           <w:tcPr>
             <w:tcW w:w="4678" w:type="dxa"/>
+            <w:tcBorders>
+              <w:bottom w:val="single" w:sz="4" w:space="0" w:color="auto"/>
+            </w:tcBorders>
             <w:shd w:val="clear" w:color="auto" w:fill="auto"/>
             <w:vAlign w:val="center"/>
           </w:tcPr>
@@ -314,6 +307,9 @@
         <w:tc>
           <w:tcPr>
             <w:tcW w:w="4678" w:type="dxa"/>
+            <w:tcBorders>
+              <w:bottom w:val="single" w:sz="4" w:space="0" w:color="auto"/>
+            </w:tcBorders>
             <w:shd w:val="clear" w:color="auto" w:fill="auto"/>
             <w:vAlign w:val="center"/>
           </w:tcPr>
@@ -367,6 +363,159 @@
               </w:rPr>
               <w:fldChar w:fldCharType="end"/>
             </w:r>
+          </w:p>
+        </w:tc>
+      </w:tr>
+      <w:tr>
+        <w:trPr>
+          <w:trHeight w:val="180"/>
+        </w:trPr>
+        <w:tc>
+          <w:tcPr>
+            <w:tcW w:w="9356" w:type="dxa"/>
+            <w:gridSpan w:val="2"/>
+            <w:tcBorders>
+              <w:top w:val="single" w:sz="4" w:space="0" w:color="auto"/>
+              <w:bottom w:val="nil"/>
+            </w:tcBorders>
+            <w:shd w:val="clear" w:color="auto" w:fill="auto"/>
+            <w:vAlign w:val="center"/>
+          </w:tcPr>
+          <w:p>
+            <w:pPr>
+              <w:rPr>
+                <w:rFonts w:ascii="Arial Narrow" w:hAnsi="Arial Narrow" w:cs="Arial"/>
+                <w:b/>
+                <w:color w:val="595959" w:themeColor="text1" w:themeTint="A6"/>
+                <w:sz w:val="14"/>
+                <w:szCs w:val="14"/>
+              </w:rPr>
+            </w:pPr>
+            <w:r>
+              <w:rPr>
+                <w:rFonts w:ascii="Arial Narrow" w:hAnsi="Arial Narrow" w:cs="Arial"/>
+                <w:b/>
+                <w:color w:val="595959" w:themeColor="text1" w:themeTint="A6"/>
+                <w:sz w:val="14"/>
+                <w:szCs w:val="14"/>
+              </w:rPr>
+              <w:t xml:space="preserve">Nº de </w:t>
+            </w:r>
+            <w:r>
+              <w:rPr>
+                <w:rFonts w:ascii="Arial Narrow" w:hAnsi="Arial Narrow" w:cs="Arial"/>
+                <w:b/>
+                <w:color w:val="595959" w:themeColor="text1" w:themeTint="A6"/>
+                <w:sz w:val="14"/>
+                <w:szCs w:val="14"/>
+              </w:rPr>
+              <w:t>Registro n</w:t>
+            </w:r>
+            <w:r>
+              <w:rPr>
+                <w:rFonts w:ascii="Arial Narrow" w:hAnsi="Arial Narrow" w:cs="Arial"/>
+                <w:b/>
+                <w:color w:val="595959" w:themeColor="text1" w:themeTint="A6"/>
+                <w:sz w:val="14"/>
+                <w:szCs w:val="14"/>
+              </w:rPr>
+              <w:t>o Sistema Nacional de Cadastro Ambiental Rural</w:t>
+            </w:r>
+            <w:r>
+              <w:rPr>
+                <w:rFonts w:ascii="Arial Narrow" w:hAnsi="Arial Narrow" w:cs="Arial"/>
+                <w:b/>
+                <w:color w:val="595959" w:themeColor="text1" w:themeTint="A6"/>
+                <w:sz w:val="14"/>
+                <w:szCs w:val="14"/>
+              </w:rPr>
+              <w:t xml:space="preserve"> - SICAR</w:t>
+            </w:r>
+            <w:r>
+              <w:rPr>
+                <w:rFonts w:ascii="Arial Narrow" w:hAnsi="Arial Narrow" w:cs="Arial"/>
+                <w:b/>
+                <w:color w:val="595959" w:themeColor="text1" w:themeTint="A6"/>
+                <w:sz w:val="14"/>
+                <w:szCs w:val="14"/>
+              </w:rPr>
+              <w:t xml:space="preserve">: </w:t>
+            </w:r>
+          </w:p>
+        </w:tc>
+      </w:tr>
+      <w:tr>
+        <w:trPr>
+          <w:trHeight w:val="284"/>
+        </w:trPr>
+        <w:tc>
+          <w:tcPr>
+            <w:tcW w:w="9356" w:type="dxa"/>
+            <w:gridSpan w:val="2"/>
+            <w:tcBorders>
+              <w:top w:val="nil"/>
+            </w:tcBorders>
+            <w:shd w:val="clear" w:color="auto" w:fill="auto"/>
+            <w:vAlign w:val="center"/>
+          </w:tcPr>
+          <w:p>
+            <w:pPr>
+              <w:jc w:val="center"/>
+              <w:rPr>
+                <w:rFonts w:ascii="Arial Narrow" w:hAnsi="Arial Narrow"/>
+                <w:b/>
+                <w:sz w:val="20"/>
+                <w:szCs w:val="20"/>
+              </w:rPr>
+            </w:pPr>
+            <w:r>
+              <w:rPr>
+                <w:rFonts w:ascii="Arial Narrow" w:hAnsi="Arial Narrow"/>
+                <w:b/>
+                <w:sz w:val="20"/>
+                <w:szCs w:val="20"/>
+              </w:rPr>
+              <w:fldChar w:fldCharType="begin"/>
+            </w:r>
+            <w:r>
+              <w:rPr>
+                <w:rFonts w:ascii="Arial Narrow" w:hAnsi="Arial Narrow"/>
+                <w:b/>
+                <w:sz w:val="20"/>
+                <w:szCs w:val="20"/>
+              </w:rPr>
+              <w:instrText xml:space="preserve"> MERGEFIELD  Sicar.NumeroSICAR  \* MERGEFORMAT </w:instrText>
+            </w:r>
+            <w:r>
+              <w:rPr>
+                <w:rFonts w:ascii="Arial Narrow" w:hAnsi="Arial Narrow"/>
+                <w:b/>
+                <w:sz w:val="20"/>
+                <w:szCs w:val="20"/>
+              </w:rPr>
+              <w:fldChar w:fldCharType="separate"/>
+            </w:r>
+            <w:r>
+              <w:rPr>
+                <w:rFonts w:ascii="Arial Narrow" w:hAnsi="Arial Narrow"/>
+                <w:b/>
+                <w:noProof/>
+                <w:sz w:val="20"/>
+                <w:szCs w:val="20"/>
+              </w:rPr>
+              <w:t>«Sicar.NumeroSICAR»</w:t>
+            </w:r>
+            <w:r>
+              <w:rPr>
+                <w:rFonts w:ascii="Arial Narrow" w:hAnsi="Arial Narrow"/>
+                <w:b/>
+                <w:sz w:val="20"/>
+                <w:szCs w:val="20"/>
+              </w:rPr>
+              <w:fldChar w:fldCharType="end"/>
+            </w:r>
+            <w:bookmarkStart w:id="0" w:name="_GoBack"/>
+            <w:bookmarkEnd w:id="0"/>
           </w:p>
         </w:tc>
       </w:tr>
@@ -1561,13 +1710,15 @@
         <w:tblLook w:val="00A0" w:firstRow="1" w:lastRow="0" w:firstColumn="1" w:lastColumn="0" w:noHBand="0" w:noVBand="0"/>
       </w:tblPr>
       <w:tblGrid>
-        <w:gridCol w:w="2410"/>
+        <w:gridCol w:w="851"/>
+        <w:gridCol w:w="1559"/>
         <w:gridCol w:w="709"/>
         <w:gridCol w:w="567"/>
-        <w:gridCol w:w="983"/>
+        <w:gridCol w:w="709"/>
+        <w:gridCol w:w="274"/>
         <w:gridCol w:w="1285"/>
-        <w:gridCol w:w="1984"/>
-        <w:gridCol w:w="284"/>
+        <w:gridCol w:w="567"/>
+        <w:gridCol w:w="1701"/>
         <w:gridCol w:w="1134"/>
       </w:tblGrid>
       <w:tr>
@@ -1576,8 +1727,7 @@
         </w:trPr>
         <w:tc>
           <w:tcPr>
-            <w:tcW w:w="5954" w:type="dxa"/>
-            <w:gridSpan w:val="5"/>
+            <w:tcW w:w="851" w:type="dxa"/>
             <w:tcBorders>
               <w:bottom w:val="nil"/>
             </w:tcBorders>
@@ -1604,24 +1754,14 @@
                 <w:sz w:val="14"/>
                 <w:szCs w:val="14"/>
               </w:rPr>
-              <w:t>RAZÃO SOCIAL</w:t>
-            </w:r>
-            <w:r>
-              <w:rPr>
-                <w:rFonts w:ascii="Arial Narrow" w:hAnsi="Arial Narrow" w:cs="Calibri"/>
-                <w:b/>
-                <w:bCs/>
-                <w:color w:val="595959" w:themeColor="text1" w:themeTint="A6"/>
-                <w:sz w:val="14"/>
-                <w:szCs w:val="14"/>
-              </w:rPr>
-              <w:t>/ DENOMINAÇÃO/ PROPRIEDADE/ IMÓVEL:</w:t>
+              <w:t>CÓDIGO</w:t>
             </w:r>
           </w:p>
         </w:tc>
         <w:tc>
           <w:tcPr>
-            <w:tcW w:w="1984" w:type="dxa"/>
+            <w:tcW w:w="3544" w:type="dxa"/>
+            <w:gridSpan w:val="4"/>
             <w:tcBorders>
               <w:bottom w:val="nil"/>
             </w:tcBorders>
@@ -1648,13 +1788,58 @@
                 <w:sz w:val="14"/>
                 <w:szCs w:val="14"/>
               </w:rPr>
-              <w:t>CNPJ:</w:t>
+              <w:t>RAZÃO SOCIAL</w:t>
+            </w:r>
+            <w:r>
+              <w:rPr>
+                <w:rFonts w:ascii="Arial Narrow" w:hAnsi="Arial Narrow" w:cs="Calibri"/>
+                <w:b/>
+                <w:bCs/>
+                <w:color w:val="595959" w:themeColor="text1" w:themeTint="A6"/>
+                <w:sz w:val="14"/>
+                <w:szCs w:val="14"/>
+              </w:rPr>
+              <w:t>/ DENOMINAÇÃO/ PROPRIEDADE/ IMÓVEL:</w:t>
             </w:r>
           </w:p>
         </w:tc>
         <w:tc>
           <w:tcPr>
-            <w:tcW w:w="1418" w:type="dxa"/>
+            <w:tcW w:w="2126" w:type="dxa"/>
+            <w:gridSpan w:val="3"/>
+            <w:tcBorders>
+              <w:bottom w:val="nil"/>
+            </w:tcBorders>
+            <w:shd w:val="clear" w:color="auto" w:fill="auto"/>
+            <w:vAlign w:val="center"/>
+          </w:tcPr>
+          <w:p>
+            <w:pPr>
+              <w:rPr>
+                <w:rFonts w:ascii="Arial Narrow" w:hAnsi="Arial Narrow" w:cs="Calibri"/>
+                <w:b/>
+                <w:bCs/>
+                <w:color w:val="595959" w:themeColor="text1" w:themeTint="A6"/>
+                <w:sz w:val="14"/>
+                <w:szCs w:val="14"/>
+              </w:rPr>
+            </w:pPr>
+            <w:r>
+              <w:rPr>
+                <w:rFonts w:ascii="Arial Narrow" w:hAnsi="Arial Narrow" w:cs="Calibri"/>
+                <w:b/>
+                <w:bCs/>
+                <w:color w:val="595959" w:themeColor="text1" w:themeTint="A6"/>
+                <w:sz w:val="14"/>
+                <w:szCs w:val="14"/>
+              </w:rPr>
+              <w:t>CNPJ:</w:t>
+            </w:r>
+          </w:p>
+        </w:tc>
+        <w:tc>
+          <w:tcPr>
+            <w:tcW w:w="2835" w:type="dxa"/>
             <w:gridSpan w:val="2"/>
             <w:tcBorders>
               <w:bottom w:val="nil"/>
@@ -1693,8 +1878,7 @@
         </w:trPr>
         <w:tc>
           <w:tcPr>
-            <w:tcW w:w="5954" w:type="dxa"/>
-            <w:gridSpan w:val="5"/>
+            <w:tcW w:w="851" w:type="dxa"/>
             <w:tcBorders>
               <w:top w:val="nil"/>
               <w:bottom w:val="single" w:sz="4" w:space="0" w:color="auto"/>
@@ -1727,7 +1911,7 @@
                 <w:sz w:val="20"/>
                 <w:szCs w:val="20"/>
               </w:rPr>
-              <w:instrText xml:space="preserve"> MERGEFIELD  Empreendimento.NomeRazao  \* MERGEFORMAT </w:instrText>
+              <w:instrText xml:space="preserve"> MERGEFIELD  Empreendimento.Codigo  \* MERGEFORMAT </w:instrText>
             </w:r>
             <w:r>
               <w:rPr>
@@ -1746,7 +1930,7 @@
                 <w:sz w:val="20"/>
                 <w:szCs w:val="20"/>
               </w:rPr>
-              <w:t>«Empreendimento.NomeRazao»</w:t>
+              <w:t>«Empreendimento.Codigo»</w:t>
             </w:r>
             <w:r>
               <w:rPr>
@@ -1761,7 +1945,8 @@
         </w:tc>
         <w:tc>
           <w:tcPr>
-            <w:tcW w:w="1984" w:type="dxa"/>
+            <w:tcW w:w="3544" w:type="dxa"/>
+            <w:gridSpan w:val="4"/>
             <w:tcBorders>
               <w:top w:val="nil"/>
               <w:bottom w:val="single" w:sz="4" w:space="0" w:color="auto"/>
@@ -1771,6 +1956,7 @@
           </w:tcPr>
           <w:p>
             <w:pPr>
+              <w:ind w:left="242"/>
               <w:rPr>
                 <w:rFonts w:ascii="Arial Narrow" w:hAnsi="Arial Narrow" w:cs="Calibri"/>
                 <w:bCs/>
@@ -1794,7 +1980,7 @@
                 <w:sz w:val="20"/>
                 <w:szCs w:val="20"/>
               </w:rPr>
-              <w:instrText xml:space="preserve"> MERGEFIELD  Empreendimento.CNPJ  \* MERGEFORMAT </w:instrText>
+              <w:instrText xml:space="preserve"> MERGEFIELD  Empreendimento.NomeRazao  \* MERGEFORMAT </w:instrText>
             </w:r>
             <w:r>
               <w:rPr>
@@ -1813,7 +1999,7 @@
                 <w:sz w:val="20"/>
                 <w:szCs w:val="20"/>
               </w:rPr>
-              <w:t>«Empreendimento.CNPJ»</w:t>
+              <w:t>«Empreendimento.NomeRazao»</w:t>
             </w:r>
             <w:r>
               <w:rPr>
@@ -1828,7 +2014,75 @@
         </w:tc>
         <w:tc>
           <w:tcPr>
-            <w:tcW w:w="1418" w:type="dxa"/>
+            <w:tcW w:w="2126" w:type="dxa"/>
+            <w:gridSpan w:val="3"/>
+            <w:tcBorders>
+              <w:top w:val="nil"/>
+              <w:bottom w:val="single" w:sz="4" w:space="0" w:color="auto"/>
+            </w:tcBorders>
+            <w:shd w:val="clear" w:color="auto" w:fill="auto"/>
+            <w:vAlign w:val="center"/>
+          </w:tcPr>
+          <w:p>
+            <w:pPr>
+              <w:rPr>
+                <w:rFonts w:ascii="Arial Narrow" w:hAnsi="Arial Narrow" w:cs="Calibri"/>
+                <w:bCs/>
+                <w:sz w:val="20"/>
+                <w:szCs w:val="20"/>
+              </w:rPr>
+            </w:pPr>
+            <w:r>
+              <w:rPr>
+                <w:rFonts w:ascii="Arial Narrow" w:hAnsi="Arial Narrow" w:cs="Calibri"/>
+                <w:bCs/>
+                <w:sz w:val="20"/>
+                <w:szCs w:val="20"/>
+              </w:rPr>
+              <w:fldChar w:fldCharType="begin"/>
+            </w:r>
+            <w:r>
+              <w:rPr>
+                <w:rFonts w:ascii="Arial Narrow" w:hAnsi="Arial Narrow" w:cs="Calibri"/>
+                <w:bCs/>
+                <w:sz w:val="20"/>
+                <w:szCs w:val="20"/>
+              </w:rPr>
+              <w:instrText xml:space="preserve"> MERGEFIELD  Empreendimento.CNPJ  \* MERGEFORMAT </w:instrText>
+            </w:r>
+            <w:r>
+              <w:rPr>
+                <w:rFonts w:ascii="Arial Narrow" w:hAnsi="Arial Narrow" w:cs="Calibri"/>
+                <w:bCs/>
+                <w:sz w:val="20"/>
+                <w:szCs w:val="20"/>
+              </w:rPr>
+              <w:fldChar w:fldCharType="separate"/>
+            </w:r>
+            <w:r>
+              <w:rPr>
+                <w:rFonts w:ascii="Arial Narrow" w:hAnsi="Arial Narrow" w:cs="Calibri"/>
+                <w:bCs/>
+                <w:noProof/>
+                <w:sz w:val="20"/>
+                <w:szCs w:val="20"/>
+              </w:rPr>
+              <w:t>«Empreendimento.CNPJ»</w:t>
+            </w:r>
+            <w:r>
+              <w:rPr>
+                <w:rFonts w:ascii="Arial Narrow" w:hAnsi="Arial Narrow" w:cs="Calibri"/>
+                <w:bCs/>
+                <w:sz w:val="20"/>
+                <w:szCs w:val="20"/>
+              </w:rPr>
+              <w:fldChar w:fldCharType="end"/>
+            </w:r>
+          </w:p>
+        </w:tc>
+        <w:tc>
+          <w:tcPr>
+            <w:tcW w:w="2835" w:type="dxa"/>
             <w:gridSpan w:val="2"/>
             <w:tcBorders>
               <w:top w:val="nil"/>
@@ -1862,7 +2116,7 @@
                 <w:sz w:val="20"/>
                 <w:szCs w:val="20"/>
               </w:rPr>
-              <w:instrText xml:space="preserve"> MERGEFIELD  Empreendimento.NumeroCCIRStragg  \* MERGEFORMAT </w:instrText>
+              <w:instrText xml:space="preserve"> MERGEFIELD  Dominialidade.NumeroCCIRStragg  \* MERGEFORMAT </w:instrText>
             </w:r>
             <w:r>
               <w:rPr>
@@ -1881,7 +2135,7 @@
                 <w:sz w:val="20"/>
                 <w:szCs w:val="20"/>
               </w:rPr>
-              <w:t>«Empreendimento.NumeroCCIRStragg»</w:t>
+              <w:t>«Dominialidade.NumeroCCIRStragg»</w:t>
             </w:r>
             <w:r>
               <w:rPr>
@@ -1913,7 +2167,7 @@
         <w:tc>
           <w:tcPr>
             <w:tcW w:w="9356" w:type="dxa"/>
-            <w:gridSpan w:val="8"/>
+            <w:gridSpan w:val="10"/>
             <w:tcBorders>
               <w:top w:val="single" w:sz="4" w:space="0" w:color="auto"/>
               <w:left w:val="single" w:sz="4" w:space="0" w:color="auto"/>
@@ -1962,6 +2216,7 @@
         <w:tc>
           <w:tcPr>
             <w:tcW w:w="2410" w:type="dxa"/>
+            <w:gridSpan w:val="2"/>
             <w:tcBorders>
               <w:top w:val="single" w:sz="4" w:space="0" w:color="auto"/>
               <w:left w:val="single" w:sz="4" w:space="0" w:color="auto"/>
@@ -1995,7 +2250,7 @@
         <w:tc>
           <w:tcPr>
             <w:tcW w:w="6946" w:type="dxa"/>
-            <w:gridSpan w:val="7"/>
+            <w:gridSpan w:val="8"/>
             <w:tcBorders>
               <w:top w:val="single" w:sz="4" w:space="0" w:color="auto"/>
               <w:left w:val="single" w:sz="4" w:space="0" w:color="auto"/>
@@ -2045,6 +2300,7 @@
         <w:tc>
           <w:tcPr>
             <w:tcW w:w="2410" w:type="dxa"/>
+            <w:gridSpan w:val="2"/>
             <w:tcBorders>
               <w:left w:val="single" w:sz="4" w:space="0" w:color="auto"/>
               <w:bottom w:val="single" w:sz="4" w:space="0" w:color="auto"/>
@@ -2112,7 +2368,7 @@
         <w:tc>
           <w:tcPr>
             <w:tcW w:w="6946" w:type="dxa"/>
-            <w:gridSpan w:val="7"/>
+            <w:gridSpan w:val="8"/>
             <w:tcBorders>
               <w:left w:val="single" w:sz="4" w:space="0" w:color="auto"/>
               <w:bottom w:val="single" w:sz="4" w:space="0" w:color="auto"/>
@@ -2196,7 +2452,7 @@
         <w:tc>
           <w:tcPr>
             <w:tcW w:w="4669" w:type="dxa"/>
-            <w:gridSpan w:val="4"/>
+            <w:gridSpan w:val="6"/>
             <w:tcBorders>
               <w:top w:val="single" w:sz="4" w:space="0" w:color="auto"/>
               <w:left w:val="single" w:sz="4" w:space="0" w:color="auto"/>
@@ -2283,7 +2539,7 @@
         <w:tc>
           <w:tcPr>
             <w:tcW w:w="4669" w:type="dxa"/>
-            <w:gridSpan w:val="4"/>
+            <w:gridSpan w:val="6"/>
             <w:tcBorders>
               <w:left w:val="single" w:sz="4" w:space="0" w:color="auto"/>
               <w:bottom w:val="single" w:sz="4" w:space="0" w:color="auto"/>
@@ -2425,7 +2681,7 @@
         <w:tc>
           <w:tcPr>
             <w:tcW w:w="9356" w:type="dxa"/>
-            <w:gridSpan w:val="8"/>
+            <w:gridSpan w:val="10"/>
             <w:tcBorders>
               <w:top w:val="single" w:sz="4" w:space="0" w:color="auto"/>
               <w:left w:val="single" w:sz="4" w:space="0" w:color="auto"/>
@@ -2503,7 +2759,7 @@
         <w:tc>
           <w:tcPr>
             <w:tcW w:w="9356" w:type="dxa"/>
-            <w:gridSpan w:val="8"/>
+            <w:gridSpan w:val="10"/>
             <w:tcBorders>
               <w:left w:val="single" w:sz="4" w:space="0" w:color="auto"/>
               <w:bottom w:val="single" w:sz="4" w:space="0" w:color="auto"/>
@@ -2628,6 +2884,39 @@
         <w:tc>
           <w:tcPr>
             <w:tcW w:w="3686" w:type="dxa"/>
+            <w:gridSpan w:val="4"/>
+            <w:tcBorders>
+              <w:bottom w:val="nil"/>
+            </w:tcBorders>
+            <w:shd w:val="clear" w:color="auto" w:fill="auto"/>
+          </w:tcPr>
+          <w:p>
+            <w:pPr>
+              <w:rPr>
+                <w:rFonts w:ascii="Arial Narrow" w:hAnsi="Arial Narrow" w:cs="Calibri"/>
+                <w:b/>
+                <w:bCs/>
+                <w:color w:val="595959" w:themeColor="text1" w:themeTint="A6"/>
+                <w:sz w:val="14"/>
+                <w:szCs w:val="14"/>
+              </w:rPr>
+            </w:pPr>
+            <w:r>
+              <w:rPr>
+                <w:rFonts w:ascii="Arial Narrow" w:hAnsi="Arial Narrow" w:cs="Calibri"/>
+                <w:b/>
+                <w:bCs/>
+                <w:color w:val="595959" w:themeColor="text1" w:themeTint="A6"/>
+                <w:sz w:val="14"/>
+                <w:szCs w:val="14"/>
+              </w:rPr>
+              <w:t>SISTEMA DE COORDENADA:</w:t>
+            </w:r>
+          </w:p>
+        </w:tc>
+        <w:tc>
+          <w:tcPr>
+            <w:tcW w:w="2268" w:type="dxa"/>
             <w:gridSpan w:val="3"/>
             <w:tcBorders>
               <w:bottom w:val="nil"/>
@@ -2654,7 +2943,7 @@
                 <w:sz w:val="14"/>
                 <w:szCs w:val="14"/>
               </w:rPr>
-              <w:t>SISTEMA DE COORDENADA:</w:t>
+              <w:t>LATITUDE/NORTHING:</w:t>
             </w:r>
           </w:p>
         </w:tc>
@@ -2687,39 +2976,6 @@
                 <w:sz w:val="14"/>
                 <w:szCs w:val="14"/>
               </w:rPr>
-              <w:t>LATITUDE/NORTHING:</w:t>
-            </w:r>
-          </w:p>
-        </w:tc>
-        <w:tc>
-          <w:tcPr>
-            <w:tcW w:w="2268" w:type="dxa"/>
-            <w:gridSpan w:val="2"/>
-            <w:tcBorders>
-              <w:bottom w:val="nil"/>
-            </w:tcBorders>
-            <w:shd w:val="clear" w:color="auto" w:fill="auto"/>
-          </w:tcPr>
-          <w:p>
-            <w:pPr>
-              <w:rPr>
-                <w:rFonts w:ascii="Arial Narrow" w:hAnsi="Arial Narrow" w:cs="Calibri"/>
-                <w:b/>
-                <w:bCs/>
-                <w:color w:val="595959" w:themeColor="text1" w:themeTint="A6"/>
-                <w:sz w:val="14"/>
-                <w:szCs w:val="14"/>
-              </w:rPr>
-            </w:pPr>
-            <w:r>
-              <w:rPr>
-                <w:rFonts w:ascii="Arial Narrow" w:hAnsi="Arial Narrow" w:cs="Calibri"/>
-                <w:b/>
-                <w:bCs/>
-                <w:color w:val="595959" w:themeColor="text1" w:themeTint="A6"/>
-                <w:sz w:val="14"/>
-                <w:szCs w:val="14"/>
-              </w:rPr>
               <w:t>LONGITUDE/EASTING:</w:t>
             </w:r>
           </w:p>
@@ -2764,6 +3020,74 @@
         <w:tc>
           <w:tcPr>
             <w:tcW w:w="3686" w:type="dxa"/>
+            <w:gridSpan w:val="4"/>
+            <w:tcBorders>
+              <w:top w:val="nil"/>
+              <w:bottom w:val="single" w:sz="4" w:space="0" w:color="auto"/>
+            </w:tcBorders>
+            <w:shd w:val="clear" w:color="auto" w:fill="auto"/>
+            <w:vAlign w:val="center"/>
+          </w:tcPr>
+          <w:p>
+            <w:pPr>
+              <w:rPr>
+                <w:rFonts w:ascii="Arial Narrow" w:hAnsi="Arial Narrow" w:cs="Calibri"/>
+                <w:noProof/>
+                <w:sz w:val="20"/>
+                <w:szCs w:val="20"/>
+              </w:rPr>
+            </w:pPr>
+            <w:r>
+              <w:rPr>
+                <w:rFonts w:ascii="Arial Narrow" w:hAnsi="Arial Narrow" w:cs="Calibri"/>
+                <w:bCs/>
+                <w:sz w:val="20"/>
+                <w:szCs w:val="20"/>
+              </w:rPr>
+              <w:fldChar w:fldCharType="begin"/>
+            </w:r>
+            <w:r>
+              <w:rPr>
+                <w:rFonts w:ascii="Arial Narrow" w:hAnsi="Arial Narrow" w:cs="Calibri"/>
+                <w:bCs/>
+                <w:sz w:val="20"/>
+                <w:szCs w:val="20"/>
+              </w:rPr>
+              <w:instrText xml:space="preserve"> MERGEFIELD  Empreendimento.Coordenada.Tipo.Texto  \* MERGEFORMAT </w:instrText>
+            </w:r>
+            <w:r>
+              <w:rPr>
+                <w:rFonts w:ascii="Arial Narrow" w:hAnsi="Arial Narrow" w:cs="Calibri"/>
+                <w:bCs/>
+                <w:sz w:val="20"/>
+                <w:szCs w:val="20"/>
+              </w:rPr>
+              <w:fldChar w:fldCharType="separate"/>
+            </w:r>
+            <w:r>
+              <w:rPr>
+                <w:rFonts w:ascii="Arial Narrow" w:hAnsi="Arial Narrow" w:cs="Calibri"/>
+                <w:bCs/>
+                <w:noProof/>
+                <w:sz w:val="20"/>
+                <w:szCs w:val="20"/>
+              </w:rPr>
+              <w:t>«Empreendimento.Coordenada.Tipo.Texto»</w:t>
+            </w:r>
+            <w:r>
+              <w:rPr>
+                <w:rFonts w:ascii="Arial Narrow" w:hAnsi="Arial Narrow" w:cs="Calibri"/>
+                <w:bCs/>
+                <w:sz w:val="20"/>
+                <w:szCs w:val="20"/>
+              </w:rPr>
+              <w:fldChar w:fldCharType="end"/>
+            </w:r>
+          </w:p>
+        </w:tc>
+        <w:tc>
+          <w:tcPr>
+            <w:tcW w:w="2268" w:type="dxa"/>
             <w:gridSpan w:val="3"/>
             <w:tcBorders>
               <w:top w:val="nil"/>
@@ -2797,7 +3121,7 @@
                 <w:sz w:val="20"/>
                 <w:szCs w:val="20"/>
               </w:rPr>
-              <w:instrText xml:space="preserve"> MERGEFIELD  Empreendimento.Coordenada.Tipo.Texto  \* MERGEFORMAT </w:instrText>
+              <w:instrText xml:space="preserve"> MERGEFIELD  Empreendimento.Coordenada.NorthingUtm  \* MERGEFORMAT </w:instrText>
             </w:r>
             <w:r>
               <w:rPr>
@@ -2816,7 +3140,7 @@
                 <w:sz w:val="20"/>
                 <w:szCs w:val="20"/>
               </w:rPr>
-              <w:t>«Empreendimento.Coordenada.Tipo.Texto»</w:t>
+              <w:t>«Empreendimento.Coordenada.NorthingUtm»</w:t>
             </w:r>
             <w:r>
               <w:rPr>
@@ -2827,8 +3151,6 @@
               </w:rPr>
               <w:fldChar w:fldCharType="end"/>
             </w:r>
-            <w:bookmarkStart w:id="0" w:name="_GoBack"/>
-            <w:bookmarkEnd w:id="0"/>
           </w:p>
         </w:tc>
         <w:tc>
@@ -2867,74 +3189,6 @@
                 <w:sz w:val="20"/>
                 <w:szCs w:val="20"/>
               </w:rPr>
-              <w:instrText xml:space="preserve"> MERGEFIELD  Empreendimento.Coordenada.NorthingUtm  \* MERGEFORMAT </w:instrText>
-            </w:r>
-            <w:r>
-              <w:rPr>
-                <w:rFonts w:ascii="Arial Narrow" w:hAnsi="Arial Narrow" w:cs="Calibri"/>
-                <w:bCs/>
-                <w:sz w:val="20"/>
-                <w:szCs w:val="20"/>
-              </w:rPr>
-              <w:fldChar w:fldCharType="separate"/>
-            </w:r>
-            <w:r>
-              <w:rPr>
-                <w:rFonts w:ascii="Arial Narrow" w:hAnsi="Arial Narrow" w:cs="Calibri"/>
-                <w:bCs/>
-                <w:noProof/>
-                <w:sz w:val="20"/>
-                <w:szCs w:val="20"/>
-              </w:rPr>
-              <w:t>«Empreendimento.Coordenada.NorthingUtm»</w:t>
-            </w:r>
-            <w:r>
-              <w:rPr>
-                <w:rFonts w:ascii="Arial Narrow" w:hAnsi="Arial Narrow" w:cs="Calibri"/>
-                <w:bCs/>
-                <w:sz w:val="20"/>
-                <w:szCs w:val="20"/>
-              </w:rPr>
-              <w:fldChar w:fldCharType="end"/>
-            </w:r>
-          </w:p>
-        </w:tc>
-        <w:tc>
-          <w:tcPr>
-            <w:tcW w:w="2268" w:type="dxa"/>
-            <w:gridSpan w:val="2"/>
-            <w:tcBorders>
-              <w:top w:val="nil"/>
-              <w:bottom w:val="single" w:sz="4" w:space="0" w:color="auto"/>
-            </w:tcBorders>
-            <w:shd w:val="clear" w:color="auto" w:fill="auto"/>
-            <w:vAlign w:val="center"/>
-          </w:tcPr>
-          <w:p>
-            <w:pPr>
-              <w:rPr>
-                <w:rFonts w:ascii="Arial Narrow" w:hAnsi="Arial Narrow" w:cs="Calibri"/>
-                <w:noProof/>
-                <w:sz w:val="20"/>
-                <w:szCs w:val="20"/>
-              </w:rPr>
-            </w:pPr>
-            <w:r>
-              <w:rPr>
-                <w:rFonts w:ascii="Arial Narrow" w:hAnsi="Arial Narrow" w:cs="Calibri"/>
-                <w:bCs/>
-                <w:sz w:val="20"/>
-                <w:szCs w:val="20"/>
-              </w:rPr>
-              <w:fldChar w:fldCharType="begin"/>
-            </w:r>
-            <w:r>
-              <w:rPr>
-                <w:rFonts w:ascii="Arial Narrow" w:hAnsi="Arial Narrow" w:cs="Calibri"/>
-                <w:bCs/>
-                <w:sz w:val="20"/>
-                <w:szCs w:val="20"/>
-              </w:rPr>
               <w:instrText xml:space="preserve"> MERGEFIELD  Empreendimento.Coordenada.EastingUtm  \* MERGEFORMAT </w:instrText>
             </w:r>
             <w:r>
@@ -3042,7 +3296,7 @@
         <w:tc>
           <w:tcPr>
             <w:tcW w:w="3119" w:type="dxa"/>
-            <w:gridSpan w:val="2"/>
+            <w:gridSpan w:val="3"/>
             <w:tcBorders>
               <w:bottom w:val="nil"/>
             </w:tcBorders>
@@ -3075,7 +3329,7 @@
         <w:tc>
           <w:tcPr>
             <w:tcW w:w="2835" w:type="dxa"/>
-            <w:gridSpan w:val="3"/>
+            <w:gridSpan w:val="4"/>
             <w:tcBorders>
               <w:bottom w:val="nil"/>
             </w:tcBorders>
@@ -3144,7 +3398,7 @@
         <w:tc>
           <w:tcPr>
             <w:tcW w:w="3119" w:type="dxa"/>
-            <w:gridSpan w:val="2"/>
+            <w:gridSpan w:val="3"/>
             <w:tcBorders>
               <w:top w:val="nil"/>
               <w:bottom w:val="single" w:sz="4" w:space="0" w:color="auto"/>
@@ -3211,7 +3465,7 @@
         <w:tc>
           <w:tcPr>
             <w:tcW w:w="2835" w:type="dxa"/>
-            <w:gridSpan w:val="3"/>
+            <w:gridSpan w:val="4"/>
             <w:tcBorders>
               <w:top w:val="nil"/>
               <w:bottom w:val="single" w:sz="4" w:space="0" w:color="auto"/>
@@ -3527,7 +3781,6 @@
               </w:rPr>
               <w:fldChar w:fldCharType="end"/>
             </w:r>
-            <w:proofErr w:type="gramStart"/>
             <w:r>
               <w:rPr>
                 <w:rFonts w:ascii="Arial Narrow" w:hAnsi="Arial Narrow" w:cs="Calibri"/>
@@ -3537,7 +3790,6 @@
               </w:rPr>
               <w:t>ha</w:t>
             </w:r>
-            <w:proofErr w:type="gramEnd"/>
           </w:p>
         </w:tc>
         <w:tc>
@@ -3614,25 +3866,14 @@
               </w:rPr>
               <w:fldChar w:fldCharType="end"/>
             </w:r>
-            <w:proofErr w:type="gramStart"/>
-            <w:r>
-              <w:rPr>
-                <w:rFonts w:ascii="Arial Narrow" w:hAnsi="Arial Narrow" w:cs="Calibri"/>
-                <w:bCs/>
-                <w:sz w:val="20"/>
-                <w:szCs w:val="20"/>
-              </w:rPr>
-              <w:t>ha</w:t>
-            </w:r>
-            <w:proofErr w:type="gramEnd"/>
-            <w:r>
-              <w:rPr>
-                <w:rFonts w:ascii="Arial Narrow" w:hAnsi="Arial Narrow" w:cs="Calibri"/>
-                <w:bCs/>
-                <w:sz w:val="20"/>
-                <w:szCs w:val="20"/>
-              </w:rPr>
-              <w:t xml:space="preserve"> </w:t>
+            <w:r>
+              <w:rPr>
+                <w:rFonts w:ascii="Arial Narrow" w:hAnsi="Arial Narrow" w:cs="Calibri"/>
+                <w:bCs/>
+                <w:sz w:val="20"/>
+                <w:szCs w:val="20"/>
+              </w:rPr>
+              <w:t xml:space="preserve">ha </w:t>
             </w:r>
           </w:p>
         </w:tc>
@@ -3776,7 +4017,6 @@
               </w:rPr>
               <w:fldChar w:fldCharType="end"/>
             </w:r>
-            <w:proofErr w:type="gramStart"/>
             <w:r>
               <w:rPr>
                 <w:rFonts w:ascii="Arial Narrow" w:hAnsi="Arial Narrow" w:cs="Calibri"/>
@@ -3786,7 +4026,6 @@
               </w:rPr>
               <w:t>ha</w:t>
             </w:r>
-            <w:proofErr w:type="gramEnd"/>
           </w:p>
         </w:tc>
         <w:tc>
@@ -3856,7 +4095,6 @@
               </w:rPr>
               <w:fldChar w:fldCharType="end"/>
             </w:r>
-            <w:proofErr w:type="gramStart"/>
             <w:r>
               <w:rPr>
                 <w:rFonts w:ascii="Arial Narrow" w:hAnsi="Arial Narrow" w:cs="Calibri"/>
@@ -3866,7 +4104,6 @@
               </w:rPr>
               <w:t>ha</w:t>
             </w:r>
-            <w:proofErr w:type="gramEnd"/>
           </w:p>
         </w:tc>
       </w:tr>
@@ -4009,7 +4246,6 @@
               </w:rPr>
               <w:fldChar w:fldCharType="end"/>
             </w:r>
-            <w:proofErr w:type="gramStart"/>
             <w:r>
               <w:rPr>
                 <w:rFonts w:ascii="Arial Narrow" w:hAnsi="Arial Narrow" w:cs="Calibri"/>
@@ -4019,7 +4255,6 @@
               </w:rPr>
               <w:t>ha</w:t>
             </w:r>
-            <w:proofErr w:type="gramEnd"/>
           </w:p>
         </w:tc>
         <w:tc>
@@ -4089,7 +4324,6 @@
               </w:rPr>
               <w:fldChar w:fldCharType="end"/>
             </w:r>
-            <w:proofErr w:type="gramStart"/>
             <w:r>
               <w:rPr>
                 <w:rFonts w:ascii="Arial Narrow" w:hAnsi="Arial Narrow" w:cs="Calibri"/>
@@ -4099,7 +4333,6 @@
               </w:rPr>
               <w:t>ha</w:t>
             </w:r>
-            <w:proofErr w:type="gramEnd"/>
           </w:p>
         </w:tc>
       </w:tr>
@@ -4242,7 +4475,6 @@
               </w:rPr>
               <w:fldChar w:fldCharType="end"/>
             </w:r>
-            <w:proofErr w:type="gramStart"/>
             <w:r>
               <w:rPr>
                 <w:rFonts w:ascii="Arial Narrow" w:hAnsi="Arial Narrow" w:cs="Calibri"/>
@@ -4252,7 +4484,6 @@
               </w:rPr>
               <w:t>ha</w:t>
             </w:r>
-            <w:proofErr w:type="gramEnd"/>
           </w:p>
         </w:tc>
         <w:tc>
@@ -4322,7 +4553,6 @@
               </w:rPr>
               <w:fldChar w:fldCharType="end"/>
             </w:r>
-            <w:proofErr w:type="gramStart"/>
             <w:r>
               <w:rPr>
                 <w:rFonts w:ascii="Arial Narrow" w:hAnsi="Arial Narrow" w:cs="Calibri"/>
@@ -4332,7 +4562,6 @@
               </w:rPr>
               <w:t>ha</w:t>
             </w:r>
-            <w:proofErr w:type="gramEnd"/>
           </w:p>
         </w:tc>
       </w:tr>
@@ -4474,7 +4703,6 @@
               </w:rPr>
               <w:fldChar w:fldCharType="end"/>
             </w:r>
-            <w:proofErr w:type="gramStart"/>
             <w:r>
               <w:rPr>
                 <w:rFonts w:ascii="Arial Narrow" w:hAnsi="Arial Narrow" w:cs="Calibri"/>
@@ -4484,7 +4712,6 @@
               </w:rPr>
               <w:t>ha</w:t>
             </w:r>
-            <w:proofErr w:type="gramEnd"/>
           </w:p>
         </w:tc>
         <w:tc>
@@ -4553,7 +4780,6 @@
               </w:rPr>
               <w:fldChar w:fldCharType="end"/>
             </w:r>
-            <w:proofErr w:type="gramStart"/>
             <w:r>
               <w:rPr>
                 <w:rFonts w:ascii="Arial Narrow" w:hAnsi="Arial Narrow" w:cs="Calibri"/>
@@ -4563,7 +4789,6 @@
               </w:rPr>
               <w:t>ha</w:t>
             </w:r>
-            <w:proofErr w:type="gramEnd"/>
           </w:p>
         </w:tc>
       </w:tr>
@@ -4652,7 +4877,7 @@
                 <w:szCs w:val="18"/>
                 <w:u w:val="single"/>
               </w:rPr>
-              <w:t>Solicitação de Inscrição no Cadastro Ambiental Rural - CAR/ES</w:t>
+              <w:t>Solicitação de Inscrição no Cadastro Ambiental Rural - CAR</w:t>
             </w:r>
             <w:r>
               <w:rPr>
@@ -4742,7 +4967,25 @@
                 <w:sz w:val="18"/>
                 <w:szCs w:val="18"/>
               </w:rPr>
-              <w:t>A efetivação do Cadastramento está sujeita á análise pelo INSTITUTO DE DEFESA AGROPECUÁRIA E FLORESTAL DO ESPÍRITO SANTO – IDAF.</w:t>
+              <w:t xml:space="preserve">A efetivação do Cadastramento está sujeita </w:t>
+            </w:r>
+            <w:proofErr w:type="spellStart"/>
+            <w:r>
+              <w:rPr>
+                <w:rFonts w:ascii="Arial Narrow" w:hAnsi="Arial Narrow"/>
+                <w:sz w:val="18"/>
+                <w:szCs w:val="18"/>
+              </w:rPr>
+              <w:t>á</w:t>
+            </w:r>
+            <w:proofErr w:type="spellEnd"/>
+            <w:r>
+              <w:rPr>
+                <w:rFonts w:ascii="Arial Narrow" w:hAnsi="Arial Narrow"/>
+                <w:sz w:val="18"/>
+                <w:szCs w:val="18"/>
+              </w:rPr>
+              <w:t xml:space="preserve"> análise pelo INSTITUTO DE DEFESA AGROPECUÁRIA E FLORESTAL DO ESPÍRITO SANTO – IDAF.</w:t>
             </w:r>
           </w:p>
           <w:p>
@@ -4879,12 +5122,22 @@
                 <w:sz w:val="18"/>
                 <w:szCs w:val="18"/>
               </w:rPr>
+              <w:lastRenderedPageBreak/>
               <w:t>O declarante assume plena responsabilidade ambiental sobre o imóvel rural declarado em seu nome, sem prejuízo de responsabilização por danos ambientais em área contígua, posteriormente comprovada como de seu imóvel rural.</w:t>
             </w:r>
           </w:p>
         </w:tc>
       </w:tr>
     </w:tbl>
+    <w:p>
+      <w:pPr>
+        <w:rPr>
+          <w:rFonts w:ascii="Arial Narrow" w:hAnsi="Arial Narrow"/>
+          <w:sz w:val="10"/>
+          <w:szCs w:val="10"/>
+        </w:rPr>
+      </w:pPr>
+    </w:p>
     <w:p>
       <w:pPr>
         <w:rPr>
@@ -4935,18 +5188,9 @@
         <w:fldChar w:fldCharType="end"/>
       </w:r>
     </w:p>
-    <w:p>
-      <w:pPr>
-        <w:jc w:val="center"/>
-        <w:rPr>
-          <w:sz w:val="10"/>
-          <w:szCs w:val="10"/>
-        </w:rPr>
-      </w:pPr>
-    </w:p>
     <w:sectPr>
-      <w:headerReference w:type="default" r:id="rId8"/>
-      <w:footerReference w:type="default" r:id="rId9"/>
+      <w:headerReference w:type="default" r:id="rId7"/>
+      <w:footerReference w:type="default" r:id="rId8"/>
       <w:pgSz w:w="11907" w:h="16840" w:code="9"/>
       <w:pgMar w:top="851" w:right="851" w:bottom="851" w:left="1701" w:header="567" w:footer="389" w:gutter="0"/>
       <w:cols w:space="708"/>
@@ -4957,7 +5201,7 @@
 </file>
 
 <file path=word/endnotes.xml><?xml version="1.0" encoding="utf-8"?>
-<w:endnotes xmlns:wpc="http://schemas.microsoft.com/office/word/2010/wordprocessingCanvas" xmlns:mc="http://schemas.openxmlformats.org/markup-compatibility/2006" xmlns:o="urn:schemas-microsoft-com:office:office" xmlns:r="http://schemas.openxmlformats.org/officeDocument/2006/relationships" xmlns:m="http://schemas.openxmlformats.org/officeDocument/2006/math" xmlns:v="urn:schemas-microsoft-com:vml" xmlns:wp14="http://schemas.microsoft.com/office/word/2010/wordprocessingDrawing" xmlns:wp="http://schemas.openxmlformats.org/drawingml/2006/wordprocessingDrawing" xmlns:w10="urn:schemas-microsoft-com:office:word" xmlns:w="http://schemas.openxmlformats.org/wordprocessingml/2006/main" xmlns:w14="http://schemas.microsoft.com/office/word/2010/wordml" xmlns:wpg="http://schemas.microsoft.com/office/word/2010/wordprocessingGroup" xmlns:wpi="http://schemas.microsoft.com/office/word/2010/wordprocessingInk" xmlns:wne="http://schemas.microsoft.com/office/word/2006/wordml" xmlns:wps="http://schemas.microsoft.com/office/word/2010/wordprocessingShape" mc:Ignorable="w14 wp14">
+<w:endnotes xmlns:wpc="http://schemas.microsoft.com/office/word/2010/wordprocessingCanvas" xmlns:mc="http://schemas.openxmlformats.org/markup-compatibility/2006" xmlns:o="urn:schemas-microsoft-com:office:office" xmlns:r="http://schemas.openxmlformats.org/officeDocument/2006/relationships" xmlns:m="http://schemas.openxmlformats.org/officeDocument/2006/math" xmlns:v="urn:schemas-microsoft-com:vml" xmlns:wp14="http://schemas.microsoft.com/office/word/2010/wordprocessingDrawing" xmlns:wp="http://schemas.openxmlformats.org/drawingml/2006/wordprocessingDrawing" xmlns:w10="urn:schemas-microsoft-com:office:word" xmlns:w="http://schemas.openxmlformats.org/wordprocessingml/2006/main" xmlns:w14="http://schemas.microsoft.com/office/word/2010/wordml" xmlns:w15="http://schemas.microsoft.com/office/word/2012/wordml" xmlns:wpg="http://schemas.microsoft.com/office/word/2010/wordprocessingGroup" xmlns:wpi="http://schemas.microsoft.com/office/word/2010/wordprocessingInk" xmlns:wne="http://schemas.microsoft.com/office/word/2006/wordml" xmlns:wps="http://schemas.microsoft.com/office/word/2010/wordprocessingShape" mc:Ignorable="w14 w15 wp14">
   <w:endnote w:type="separator" w:id="-1">
     <w:p>
       <w:r>
@@ -4976,12 +5220,11 @@
 </file>
 
 <file path=word/footer1.xml><?xml version="1.0" encoding="utf-8"?>
-<w:ftr xmlns:wpc="http://schemas.microsoft.com/office/word/2010/wordprocessingCanvas" xmlns:mc="http://schemas.openxmlformats.org/markup-compatibility/2006" xmlns:o="urn:schemas-microsoft-com:office:office" xmlns:r="http://schemas.openxmlformats.org/officeDocument/2006/relationships" xmlns:m="http://schemas.openxmlformats.org/officeDocument/2006/math" xmlns:v="urn:schemas-microsoft-com:vml" xmlns:wp14="http://schemas.microsoft.com/office/word/2010/wordprocessingDrawing" xmlns:wp="http://schemas.openxmlformats.org/drawingml/2006/wordprocessingDrawing" xmlns:w10="urn:schemas-microsoft-com:office:word" xmlns:w="http://schemas.openxmlformats.org/wordprocessingml/2006/main" xmlns:w14="http://schemas.microsoft.com/office/word/2010/wordml" xmlns:wpg="http://schemas.microsoft.com/office/word/2010/wordprocessingGroup" xmlns:wpi="http://schemas.microsoft.com/office/word/2010/wordprocessingInk" xmlns:wne="http://schemas.microsoft.com/office/word/2006/wordml" xmlns:wps="http://schemas.microsoft.com/office/word/2010/wordprocessingShape" mc:Ignorable="w14 wp14">
+<w:ftr xmlns:wpc="http://schemas.microsoft.com/office/word/2010/wordprocessingCanvas" xmlns:mc="http://schemas.openxmlformats.org/markup-compatibility/2006" xmlns:o="urn:schemas-microsoft-com:office:office" xmlns:r="http://schemas.openxmlformats.org/officeDocument/2006/relationships" xmlns:m="http://schemas.openxmlformats.org/officeDocument/2006/math" xmlns:v="urn:schemas-microsoft-com:vml" xmlns:wp14="http://schemas.microsoft.com/office/word/2010/wordprocessingDrawing" xmlns:wp="http://schemas.openxmlformats.org/drawingml/2006/wordprocessingDrawing" xmlns:w10="urn:schemas-microsoft-com:office:word" xmlns:w="http://schemas.openxmlformats.org/wordprocessingml/2006/main" xmlns:w14="http://schemas.microsoft.com/office/word/2010/wordml" xmlns:w15="http://schemas.microsoft.com/office/word/2012/wordml" xmlns:wpg="http://schemas.microsoft.com/office/word/2010/wordprocessingGroup" xmlns:wpi="http://schemas.microsoft.com/office/word/2010/wordprocessingInk" xmlns:wne="http://schemas.microsoft.com/office/word/2006/wordml" xmlns:wps="http://schemas.microsoft.com/office/word/2010/wordprocessingShape" mc:Ignorable="w14 w15 wp14">
   <w:tbl>
     <w:tblPr>
       <w:tblW w:w="0" w:type="auto"/>
       <w:jc w:val="center"/>
-      <w:tblInd w:w="-835" w:type="dxa"/>
       <w:tblBorders>
         <w:top w:val="single" w:sz="4" w:space="0" w:color="auto"/>
       </w:tblBorders>
@@ -5182,7 +5425,7 @@
               <w:sz w:val="16"/>
               <w:szCs w:val="16"/>
             </w:rPr>
-            <w:t>1</w:t>
+            <w:t>2</w:t>
           </w:r>
           <w:r>
             <w:rPr>
@@ -5220,7 +5463,7 @@
 </file>
 
 <file path=word/footnotes.xml><?xml version="1.0" encoding="utf-8"?>
-<w:footnotes xmlns:wpc="http://schemas.microsoft.com/office/word/2010/wordprocessingCanvas" xmlns:mc="http://schemas.openxmlformats.org/markup-compatibility/2006" xmlns:o="urn:schemas-microsoft-com:office:office" xmlns:r="http://schemas.openxmlformats.org/officeDocument/2006/relationships" xmlns:m="http://schemas.openxmlformats.org/officeDocument/2006/math" xmlns:v="urn:schemas-microsoft-com:vml" xmlns:wp14="http://schemas.microsoft.com/office/word/2010/wordprocessingDrawing" xmlns:wp="http://schemas.openxmlformats.org/drawingml/2006/wordprocessingDrawing" xmlns:w10="urn:schemas-microsoft-com:office:word" xmlns:w="http://schemas.openxmlformats.org/wordprocessingml/2006/main" xmlns:w14="http://schemas.microsoft.com/office/word/2010/wordml" xmlns:wpg="http://schemas.microsoft.com/office/word/2010/wordprocessingGroup" xmlns:wpi="http://schemas.microsoft.com/office/word/2010/wordprocessingInk" xmlns:wne="http://schemas.microsoft.com/office/word/2006/wordml" xmlns:wps="http://schemas.microsoft.com/office/word/2010/wordprocessingShape" mc:Ignorable="w14 wp14">
+<w:footnotes xmlns:wpc="http://schemas.microsoft.com/office/word/2010/wordprocessingCanvas" xmlns:mc="http://schemas.openxmlformats.org/markup-compatibility/2006" xmlns:o="urn:schemas-microsoft-com:office:office" xmlns:r="http://schemas.openxmlformats.org/officeDocument/2006/relationships" xmlns:m="http://schemas.openxmlformats.org/officeDocument/2006/math" xmlns:v="urn:schemas-microsoft-com:vml" xmlns:wp14="http://schemas.microsoft.com/office/word/2010/wordprocessingDrawing" xmlns:wp="http://schemas.openxmlformats.org/drawingml/2006/wordprocessingDrawing" xmlns:w10="urn:schemas-microsoft-com:office:word" xmlns:w="http://schemas.openxmlformats.org/wordprocessingml/2006/main" xmlns:w14="http://schemas.microsoft.com/office/word/2010/wordml" xmlns:w15="http://schemas.microsoft.com/office/word/2012/wordml" xmlns:wpg="http://schemas.microsoft.com/office/word/2010/wordprocessingGroup" xmlns:wpi="http://schemas.microsoft.com/office/word/2010/wordprocessingInk" xmlns:wne="http://schemas.microsoft.com/office/word/2006/wordml" xmlns:wps="http://schemas.microsoft.com/office/word/2010/wordprocessingShape" mc:Ignorable="w14 w15 wp14">
   <w:footnote w:type="separator" w:id="-1">
     <w:p>
       <w:r>
@@ -5239,12 +5482,11 @@
 </file>
 
 <file path=word/header1.xml><?xml version="1.0" encoding="utf-8"?>
-<w:hdr xmlns:wpc="http://schemas.microsoft.com/office/word/2010/wordprocessingCanvas" xmlns:mc="http://schemas.openxmlformats.org/markup-compatibility/2006" xmlns:o="urn:schemas-microsoft-com:office:office" xmlns:r="http://schemas.openxmlformats.org/officeDocument/2006/relationships" xmlns:m="http://schemas.openxmlformats.org/officeDocument/2006/math" xmlns:v="urn:schemas-microsoft-com:vml" xmlns:wp14="http://schemas.microsoft.com/office/word/2010/wordprocessingDrawing" xmlns:wp="http://schemas.openxmlformats.org/drawingml/2006/wordprocessingDrawing" xmlns:w10="urn:schemas-microsoft-com:office:word" xmlns:w="http://schemas.openxmlformats.org/wordprocessingml/2006/main" xmlns:w14="http://schemas.microsoft.com/office/word/2010/wordml" xmlns:wpg="http://schemas.microsoft.com/office/word/2010/wordprocessingGroup" xmlns:wpi="http://schemas.microsoft.com/office/word/2010/wordprocessingInk" xmlns:wne="http://schemas.microsoft.com/office/word/2006/wordml" xmlns:wps="http://schemas.microsoft.com/office/word/2010/wordprocessingShape" mc:Ignorable="w14 wp14">
+<w:hdr xmlns:wpc="http://schemas.microsoft.com/office/word/2010/wordprocessingCanvas" xmlns:mc="http://schemas.openxmlformats.org/markup-compatibility/2006" xmlns:o="urn:schemas-microsoft-com:office:office" xmlns:r="http://schemas.openxmlformats.org/officeDocument/2006/relationships" xmlns:m="http://schemas.openxmlformats.org/officeDocument/2006/math" xmlns:v="urn:schemas-microsoft-com:vml" xmlns:wp14="http://schemas.microsoft.com/office/word/2010/wordprocessingDrawing" xmlns:wp="http://schemas.openxmlformats.org/drawingml/2006/wordprocessingDrawing" xmlns:w10="urn:schemas-microsoft-com:office:word" xmlns:w="http://schemas.openxmlformats.org/wordprocessingml/2006/main" xmlns:w14="http://schemas.microsoft.com/office/word/2010/wordml" xmlns:w15="http://schemas.microsoft.com/office/word/2012/wordml" xmlns:wpg="http://schemas.microsoft.com/office/word/2010/wordprocessingGroup" xmlns:wpi="http://schemas.microsoft.com/office/word/2010/wordprocessingInk" xmlns:wne="http://schemas.microsoft.com/office/word/2006/wordml" xmlns:wps="http://schemas.microsoft.com/office/word/2010/wordprocessingShape" mc:Ignorable="w14 w15 wp14">
   <w:tbl>
     <w:tblPr>
       <w:tblW w:w="9374" w:type="dxa"/>
       <w:jc w:val="center"/>
-      <w:tblInd w:w="108" w:type="dxa"/>
       <w:tblBorders>
         <w:top w:val="single" w:sz="4" w:space="0" w:color="auto"/>
         <w:left w:val="single" w:sz="4" w:space="0" w:color="auto"/>
@@ -5277,45 +5519,6 @@
               <w:szCs w:val="12"/>
             </w:rPr>
           </w:pPr>
-          <w:r>
-            <w:rPr>
-              <w:noProof/>
-              <w:color w:val="595959"/>
-              <w:sz w:val="4"/>
-              <w:szCs w:val="4"/>
-            </w:rPr>
-            <w:pict>
-              <v:shapetype id="_x0000_t136" coordsize="21600,21600" o:spt="136" adj="10800" path="m@7,l@8,m@5,21600l@6,21600e">
-                <v:formulas>
-                  <v:f eqn="sum #0 0 10800"/>
-                  <v:f eqn="prod #0 2 1"/>
-                  <v:f eqn="sum 21600 0 @1"/>
-                  <v:f eqn="sum 0 0 @2"/>
-                  <v:f eqn="sum 21600 0 @3"/>
-                  <v:f eqn="if @0 @3 0"/>
-                  <v:f eqn="if @0 21600 @1"/>
-                  <v:f eqn="if @0 0 @2"/>
-                  <v:f eqn="if @0 @4 21600"/>
-                  <v:f eqn="mid @5 @6"/>
-                  <v:f eqn="mid @8 @5"/>
-                  <v:f eqn="mid @7 @8"/>
-                  <v:f eqn="mid @6 @7"/>
-                  <v:f eqn="sum @6 0 @5"/>
-                </v:formulas>
-                <v:path textpathok="t" o:connecttype="custom" o:connectlocs="@9,0;@10,10800;@11,21600;@12,10800" o:connectangles="270,180,90,0"/>
-                <v:textpath on="t" fitshape="t"/>
-                <v:handles>
-                  <v:h position="#0,bottomRight" xrange="6629,14971"/>
-                </v:handles>
-                <o:lock v:ext="edit" text="t" shapetype="t"/>
-              </v:shapetype>
-              <v:shape id="PowerPlusWaterMarkObject357922611" o:spid="_x0000_s2051" type="#_x0000_t136" style="position:absolute;margin-left:-146.45pt;margin-top:319.6pt;width:715.95pt;height:53.25pt;rotation:67124458fd;z-index:-251658752;mso-position-horizontal-relative:margin;mso-position-vertical-relative:margin" o:allowincell="f" fillcolor="#7f7f7f [1612]" stroked="f">
-                <v:fill opacity="19661f"/>
-                <v:textpath style="font-family:&quot;Arial Unicode MS&quot;;font-size:40pt" string="PARA SIMPLES CONFERÊNCIA"/>
-                <w10:wrap anchorx="margin" anchory="margin"/>
-              </v:shape>
-            </w:pict>
-          </w:r>
           <w:r>
             <w:rPr>
               <w:sz w:val="12"/>
@@ -5479,6 +5682,45 @@
           </w:pPr>
           <w:r>
             <w:rPr>
+              <w:noProof/>
+              <w:color w:val="595959"/>
+              <w:sz w:val="4"/>
+              <w:szCs w:val="4"/>
+            </w:rPr>
+            <w:pict>
+              <v:shapetype id="_x0000_t136" coordsize="21600,21600" o:spt="136" adj="10800" path="m@7,l@8,m@5,21600l@6,21600e">
+                <v:formulas>
+                  <v:f eqn="sum #0 0 10800"/>
+                  <v:f eqn="prod #0 2 1"/>
+                  <v:f eqn="sum 21600 0 @1"/>
+                  <v:f eqn="sum 0 0 @2"/>
+                  <v:f eqn="sum 21600 0 @3"/>
+                  <v:f eqn="if @0 @3 0"/>
+                  <v:f eqn="if @0 21600 @1"/>
+                  <v:f eqn="if @0 0 @2"/>
+                  <v:f eqn="if @0 @4 21600"/>
+                  <v:f eqn="mid @5 @6"/>
+                  <v:f eqn="mid @8 @5"/>
+                  <v:f eqn="mid @7 @8"/>
+                  <v:f eqn="mid @6 @7"/>
+                  <v:f eqn="sum @6 0 @5"/>
+                </v:formulas>
+                <v:path textpathok="t" o:connecttype="custom" o:connectlocs="@9,0;@10,10800;@11,21600;@12,10800" o:connectangles="270,180,90,0"/>
+                <v:textpath on="t" fitshape="t"/>
+                <v:handles>
+                  <v:h position="#0,bottomRight" xrange="6629,14971"/>
+                </v:handles>
+                <o:lock v:ext="edit" text="t" shapetype="t"/>
+              </v:shapetype>
+              <v:shape id="PowerPlusWaterMarkObject357922611" o:spid="_x0000_s2052" type="#_x0000_t136" style="position:absolute;left:0;text-align:left;margin-left:-195.05pt;margin-top:358.2pt;width:715.95pt;height:53.25pt;rotation:67124458fd;z-index:-251658752;mso-position-horizontal-relative:margin;mso-position-vertical-relative:margin" o:allowincell="f" fillcolor="#7f7f7f [1612]" stroked="f">
+                <v:fill opacity="19661f"/>
+                <v:textpath style="font-family:&quot;Arial Unicode MS&quot;;font-size:40pt" string="PARA SIMPLES CONFERÊNCIA"/>
+                <w10:wrap anchorx="margin" anchory="margin"/>
+              </v:shape>
+            </w:pict>
+          </w:r>
+          <w:r>
+            <w:rPr>
               <w:rFonts w:ascii="Arial" w:hAnsi="Arial" w:cs="Arial"/>
               <w:b/>
               <w:sz w:val="18"/>
@@ -5540,7 +5782,7 @@
 </file>
 
 <file path=word/numbering.xml><?xml version="1.0" encoding="utf-8"?>
-<w:numbering xmlns:wpc="http://schemas.microsoft.com/office/word/2010/wordprocessingCanvas" xmlns:mc="http://schemas.openxmlformats.org/markup-compatibility/2006" xmlns:o="urn:schemas-microsoft-com:office:office" xmlns:r="http://schemas.openxmlformats.org/officeDocument/2006/relationships" xmlns:m="http://schemas.openxmlformats.org/officeDocument/2006/math" xmlns:v="urn:schemas-microsoft-com:vml" xmlns:wp14="http://schemas.microsoft.com/office/word/2010/wordprocessingDrawing" xmlns:wp="http://schemas.openxmlformats.org/drawingml/2006/wordprocessingDrawing" xmlns:w10="urn:schemas-microsoft-com:office:word" xmlns:w="http://schemas.openxmlformats.org/wordprocessingml/2006/main" xmlns:w14="http://schemas.microsoft.com/office/word/2010/wordml" xmlns:wpg="http://schemas.microsoft.com/office/word/2010/wordprocessingGroup" xmlns:wpi="http://schemas.microsoft.com/office/word/2010/wordprocessingInk" xmlns:wne="http://schemas.microsoft.com/office/word/2006/wordml" xmlns:wps="http://schemas.microsoft.com/office/word/2010/wordprocessingShape" mc:Ignorable="w14 wp14">
+<w:numbering xmlns:wpc="http://schemas.microsoft.com/office/word/2010/wordprocessingCanvas" xmlns:mc="http://schemas.openxmlformats.org/markup-compatibility/2006" xmlns:o="urn:schemas-microsoft-com:office:office" xmlns:r="http://schemas.openxmlformats.org/officeDocument/2006/relationships" xmlns:m="http://schemas.openxmlformats.org/officeDocument/2006/math" xmlns:v="urn:schemas-microsoft-com:vml" xmlns:wp14="http://schemas.microsoft.com/office/word/2010/wordprocessingDrawing" xmlns:wp="http://schemas.openxmlformats.org/drawingml/2006/wordprocessingDrawing" xmlns:w10="urn:schemas-microsoft-com:office:word" xmlns:w="http://schemas.openxmlformats.org/wordprocessingml/2006/main" xmlns:w14="http://schemas.microsoft.com/office/word/2010/wordml" xmlns:w15="http://schemas.microsoft.com/office/word/2012/wordml" xmlns:wpg="http://schemas.microsoft.com/office/word/2010/wordprocessingGroup" xmlns:wpi="http://schemas.microsoft.com/office/word/2010/wordprocessingInk" xmlns:wne="http://schemas.microsoft.com/office/word/2006/wordml" xmlns:wps="http://schemas.microsoft.com/office/word/2010/wordprocessingShape" mc:Ignorable="w14 w15 wp14">
   <w:abstractNum w:abstractNumId="0">
     <w:nsid w:val="005D1A5A"/>
     <w:multiLevelType w:val="singleLevel"/>
@@ -8548,7 +8790,7 @@
 </file>
 
 <file path=word/styles.xml><?xml version="1.0" encoding="utf-8"?>
-<w:styles xmlns:mc="http://schemas.openxmlformats.org/markup-compatibility/2006" xmlns:r="http://schemas.openxmlformats.org/officeDocument/2006/relationships" xmlns:w="http://schemas.openxmlformats.org/wordprocessingml/2006/main" xmlns:w14="http://schemas.microsoft.com/office/word/2010/wordml" mc:Ignorable="w14">
+<w:styles xmlns:mc="http://schemas.openxmlformats.org/markup-compatibility/2006" xmlns:r="http://schemas.openxmlformats.org/officeDocument/2006/relationships" xmlns:w="http://schemas.openxmlformats.org/wordprocessingml/2006/main" xmlns:w14="http://schemas.microsoft.com/office/word/2010/wordml" xmlns:w15="http://schemas.microsoft.com/office/word/2012/wordml" mc:Ignorable="w14 w15">
   <w:docDefaults>
     <w:rPrDefault>
       <w:rPr>
@@ -8558,7 +8800,7 @@
     </w:rPrDefault>
     <w:pPrDefault/>
   </w:docDefaults>
-  <w:latentStyles w:defLockedState="0" w:defUIPriority="0" w:defSemiHidden="0" w:defUnhideWhenUsed="0" w:defQFormat="0" w:count="267">
+  <w:latentStyles w:defLockedState="0" w:defUIPriority="0" w:defSemiHidden="0" w:defUnhideWhenUsed="0" w:defQFormat="0" w:count="371">
     <w:lsdException w:name="Normal" w:qFormat="1"/>
     <w:lsdException w:name="heading 1" w:qFormat="1"/>
     <w:lsdException w:name="heading 2" w:semiHidden="1" w:unhideWhenUsed="1" w:qFormat="1"/>
@@ -8567,20 +8809,148 @@
     <w:lsdException w:name="heading 5" w:qFormat="1"/>
     <w:lsdException w:name="heading 6" w:qFormat="1"/>
     <w:lsdException w:name="heading 7" w:semiHidden="1" w:unhideWhenUsed="1" w:qFormat="1"/>
-    <w:lsdException w:name="heading 8" w:qFormat="1"/>
+    <w:lsdException w:name="heading 8" w:semiHidden="1" w:unhideWhenUsed="1" w:qFormat="1"/>
     <w:lsdException w:name="heading 9" w:semiHidden="1" w:unhideWhenUsed="1" w:qFormat="1"/>
-    <w:lsdException w:name="annotation text" w:uiPriority="99"/>
-    <w:lsdException w:name="header" w:uiPriority="99"/>
-    <w:lsdException w:name="footer" w:uiPriority="99"/>
+    <w:lsdException w:name="index 1" w:semiHidden="1" w:unhideWhenUsed="1"/>
+    <w:lsdException w:name="index 2" w:semiHidden="1" w:unhideWhenUsed="1"/>
+    <w:lsdException w:name="index 3" w:semiHidden="1" w:unhideWhenUsed="1"/>
+    <w:lsdException w:name="index 4" w:semiHidden="1" w:unhideWhenUsed="1"/>
+    <w:lsdException w:name="index 5" w:semiHidden="1" w:unhideWhenUsed="1"/>
+    <w:lsdException w:name="index 6" w:semiHidden="1" w:unhideWhenUsed="1"/>
+    <w:lsdException w:name="index 7" w:semiHidden="1" w:unhideWhenUsed="1"/>
+    <w:lsdException w:name="index 8" w:semiHidden="1" w:unhideWhenUsed="1"/>
+    <w:lsdException w:name="index 9" w:semiHidden="1" w:unhideWhenUsed="1"/>
+    <w:lsdException w:name="toc 1" w:semiHidden="1" w:unhideWhenUsed="1"/>
+    <w:lsdException w:name="toc 2" w:semiHidden="1" w:unhideWhenUsed="1"/>
+    <w:lsdException w:name="toc 3" w:semiHidden="1" w:unhideWhenUsed="1"/>
+    <w:lsdException w:name="toc 4" w:semiHidden="1" w:unhideWhenUsed="1"/>
+    <w:lsdException w:name="toc 5" w:semiHidden="1" w:unhideWhenUsed="1"/>
+    <w:lsdException w:name="toc 6" w:semiHidden="1" w:unhideWhenUsed="1"/>
+    <w:lsdException w:name="toc 7" w:semiHidden="1" w:unhideWhenUsed="1"/>
+    <w:lsdException w:name="toc 8" w:semiHidden="1" w:unhideWhenUsed="1"/>
+    <w:lsdException w:name="toc 9" w:semiHidden="1" w:unhideWhenUsed="1"/>
+    <w:lsdException w:name="Normal Indent" w:semiHidden="1" w:unhideWhenUsed="1"/>
+    <w:lsdException w:name="footnote text" w:semiHidden="1" w:unhideWhenUsed="1"/>
+    <w:lsdException w:name="annotation text" w:semiHidden="1" w:uiPriority="99" w:unhideWhenUsed="1"/>
+    <w:lsdException w:name="header" w:semiHidden="1" w:uiPriority="99" w:unhideWhenUsed="1"/>
+    <w:lsdException w:name="footer" w:semiHidden="1" w:uiPriority="99" w:unhideWhenUsed="1"/>
+    <w:lsdException w:name="index heading" w:semiHidden="1" w:unhideWhenUsed="1"/>
     <w:lsdException w:name="caption" w:semiHidden="1" w:unhideWhenUsed="1" w:qFormat="1"/>
-    <w:lsdException w:name="annotation reference" w:uiPriority="99"/>
+    <w:lsdException w:name="table of figures" w:semiHidden="1" w:unhideWhenUsed="1"/>
+    <w:lsdException w:name="envelope address" w:semiHidden="1" w:unhideWhenUsed="1"/>
+    <w:lsdException w:name="envelope return" w:semiHidden="1" w:unhideWhenUsed="1"/>
+    <w:lsdException w:name="footnote reference" w:semiHidden="1" w:unhideWhenUsed="1"/>
+    <w:lsdException w:name="annotation reference" w:semiHidden="1" w:uiPriority="99" w:unhideWhenUsed="1"/>
+    <w:lsdException w:name="line number" w:semiHidden="1" w:unhideWhenUsed="1"/>
+    <w:lsdException w:name="page number" w:semiHidden="1" w:unhideWhenUsed="1"/>
+    <w:lsdException w:name="endnote reference" w:semiHidden="1" w:unhideWhenUsed="1"/>
+    <w:lsdException w:name="endnote text" w:semiHidden="1" w:unhideWhenUsed="1"/>
+    <w:lsdException w:name="table of authorities" w:semiHidden="1" w:unhideWhenUsed="1"/>
+    <w:lsdException w:name="macro" w:semiHidden="1" w:unhideWhenUsed="1"/>
+    <w:lsdException w:name="toa heading" w:semiHidden="1" w:unhideWhenUsed="1"/>
+    <w:lsdException w:name="List" w:semiHidden="1" w:unhideWhenUsed="1"/>
+    <w:lsdException w:name="List Bullet" w:semiHidden="1" w:unhideWhenUsed="1"/>
+    <w:lsdException w:name="List 2" w:semiHidden="1" w:unhideWhenUsed="1"/>
+    <w:lsdException w:name="List 3" w:semiHidden="1" w:unhideWhenUsed="1"/>
+    <w:lsdException w:name="List Bullet 2" w:semiHidden="1" w:unhideWhenUsed="1"/>
+    <w:lsdException w:name="List Bullet 3" w:semiHidden="1" w:unhideWhenUsed="1"/>
+    <w:lsdException w:name="List Bullet 4" w:semiHidden="1" w:unhideWhenUsed="1"/>
+    <w:lsdException w:name="List Bullet 5" w:semiHidden="1" w:unhideWhenUsed="1"/>
+    <w:lsdException w:name="List Number 2" w:semiHidden="1" w:unhideWhenUsed="1"/>
+    <w:lsdException w:name="List Number 3" w:semiHidden="1" w:unhideWhenUsed="1"/>
+    <w:lsdException w:name="List Number 4" w:semiHidden="1" w:unhideWhenUsed="1"/>
+    <w:lsdException w:name="List Number 5" w:semiHidden="1" w:unhideWhenUsed="1"/>
     <w:lsdException w:name="Title" w:qFormat="1"/>
-    <w:lsdException w:name="Default Paragraph Font" w:uiPriority="1"/>
+    <w:lsdException w:name="Closing" w:semiHidden="1" w:unhideWhenUsed="1"/>
+    <w:lsdException w:name="Signature" w:semiHidden="1" w:unhideWhenUsed="1"/>
+    <w:lsdException w:name="Default Paragraph Font" w:semiHidden="1" w:uiPriority="1" w:unhideWhenUsed="1"/>
+    <w:lsdException w:name="Body Text" w:semiHidden="1" w:unhideWhenUsed="1"/>
+    <w:lsdException w:name="Body Text Indent" w:semiHidden="1" w:unhideWhenUsed="1"/>
+    <w:lsdException w:name="List Continue" w:semiHidden="1" w:unhideWhenUsed="1"/>
+    <w:lsdException w:name="List Continue 2" w:semiHidden="1" w:unhideWhenUsed="1"/>
+    <w:lsdException w:name="List Continue 3" w:semiHidden="1" w:unhideWhenUsed="1"/>
+    <w:lsdException w:name="List Continue 4" w:semiHidden="1" w:unhideWhenUsed="1"/>
+    <w:lsdException w:name="List Continue 5" w:semiHidden="1" w:unhideWhenUsed="1"/>
+    <w:lsdException w:name="Message Header" w:semiHidden="1" w:unhideWhenUsed="1"/>
     <w:lsdException w:name="Subtitle" w:qFormat="1"/>
+    <w:lsdException w:name="Body Text First Indent 2" w:semiHidden="1" w:unhideWhenUsed="1"/>
+    <w:lsdException w:name="Note Heading" w:semiHidden="1" w:unhideWhenUsed="1"/>
+    <w:lsdException w:name="Body Text 2" w:semiHidden="1" w:unhideWhenUsed="1"/>
+    <w:lsdException w:name="Body Text 3" w:semiHidden="1" w:unhideWhenUsed="1"/>
+    <w:lsdException w:name="Body Text Indent 2" w:semiHidden="1" w:unhideWhenUsed="1"/>
+    <w:lsdException w:name="Body Text Indent 3" w:semiHidden="1" w:unhideWhenUsed="1"/>
+    <w:lsdException w:name="Block Text" w:semiHidden="1" w:unhideWhenUsed="1"/>
+    <w:lsdException w:name="Hyperlink" w:semiHidden="1" w:unhideWhenUsed="1"/>
+    <w:lsdException w:name="FollowedHyperlink" w:semiHidden="1" w:unhideWhenUsed="1"/>
     <w:lsdException w:name="Strong" w:qFormat="1"/>
     <w:lsdException w:name="Emphasis" w:qFormat="1"/>
-    <w:lsdException w:name="No List" w:uiPriority="99"/>
+    <w:lsdException w:name="Document Map" w:semiHidden="1" w:unhideWhenUsed="1"/>
+    <w:lsdException w:name="Plain Text" w:semiHidden="1" w:unhideWhenUsed="1"/>
+    <w:lsdException w:name="E-mail Signature" w:semiHidden="1" w:unhideWhenUsed="1"/>
+    <w:lsdException w:name="HTML Top of Form" w:semiHidden="1" w:unhideWhenUsed="1"/>
+    <w:lsdException w:name="HTML Bottom of Form" w:semiHidden="1" w:unhideWhenUsed="1"/>
+    <w:lsdException w:name="Normal (Web)" w:semiHidden="1" w:unhideWhenUsed="1"/>
+    <w:lsdException w:name="HTML Acronym" w:semiHidden="1" w:unhideWhenUsed="1"/>
+    <w:lsdException w:name="HTML Address" w:semiHidden="1" w:unhideWhenUsed="1"/>
+    <w:lsdException w:name="HTML Cite" w:semiHidden="1" w:unhideWhenUsed="1"/>
+    <w:lsdException w:name="HTML Code" w:semiHidden="1" w:unhideWhenUsed="1"/>
+    <w:lsdException w:name="HTML Definition" w:semiHidden="1" w:unhideWhenUsed="1"/>
+    <w:lsdException w:name="HTML Keyboard" w:semiHidden="1" w:unhideWhenUsed="1"/>
+    <w:lsdException w:name="HTML Preformatted" w:semiHidden="1" w:unhideWhenUsed="1"/>
+    <w:lsdException w:name="HTML Sample" w:semiHidden="1" w:unhideWhenUsed="1"/>
+    <w:lsdException w:name="HTML Typewriter" w:semiHidden="1" w:unhideWhenUsed="1"/>
+    <w:lsdException w:name="HTML Variable" w:semiHidden="1" w:unhideWhenUsed="1"/>
+    <w:lsdException w:name="Normal Table" w:semiHidden="1" w:unhideWhenUsed="1"/>
+    <w:lsdException w:name="annotation subject" w:semiHidden="1" w:unhideWhenUsed="1"/>
+    <w:lsdException w:name="No List" w:semiHidden="1" w:uiPriority="99" w:unhideWhenUsed="1"/>
+    <w:lsdException w:name="Outline List 1" w:semiHidden="1" w:unhideWhenUsed="1"/>
+    <w:lsdException w:name="Outline List 2" w:semiHidden="1" w:unhideWhenUsed="1"/>
+    <w:lsdException w:name="Outline List 3" w:semiHidden="1" w:unhideWhenUsed="1"/>
+    <w:lsdException w:name="Table Simple 1" w:semiHidden="1" w:unhideWhenUsed="1"/>
+    <w:lsdException w:name="Table Simple 2" w:semiHidden="1" w:unhideWhenUsed="1"/>
+    <w:lsdException w:name="Table Simple 3" w:semiHidden="1" w:unhideWhenUsed="1"/>
+    <w:lsdException w:name="Table Classic 1" w:semiHidden="1" w:unhideWhenUsed="1"/>
+    <w:lsdException w:name="Table Classic 2" w:semiHidden="1" w:unhideWhenUsed="1"/>
+    <w:lsdException w:name="Table Classic 3" w:semiHidden="1" w:unhideWhenUsed="1"/>
+    <w:lsdException w:name="Table Classic 4" w:semiHidden="1" w:unhideWhenUsed="1"/>
+    <w:lsdException w:name="Table Colorful 1" w:semiHidden="1" w:unhideWhenUsed="1"/>
+    <w:lsdException w:name="Table Colorful 2" w:semiHidden="1" w:unhideWhenUsed="1"/>
+    <w:lsdException w:name="Table Colorful 3" w:semiHidden="1" w:unhideWhenUsed="1"/>
+    <w:lsdException w:name="Table Columns 1" w:semiHidden="1" w:unhideWhenUsed="1"/>
+    <w:lsdException w:name="Table Columns 2" w:semiHidden="1" w:unhideWhenUsed="1"/>
+    <w:lsdException w:name="Table Columns 3" w:semiHidden="1" w:unhideWhenUsed="1"/>
+    <w:lsdException w:name="Table Columns 4" w:semiHidden="1" w:unhideWhenUsed="1"/>
+    <w:lsdException w:name="Table Columns 5" w:semiHidden="1" w:unhideWhenUsed="1"/>
+    <w:lsdException w:name="Table Grid 1" w:semiHidden="1" w:unhideWhenUsed="1"/>
+    <w:lsdException w:name="Table Grid 2" w:semiHidden="1" w:unhideWhenUsed="1"/>
+    <w:lsdException w:name="Table Grid 3" w:semiHidden="1" w:unhideWhenUsed="1"/>
+    <w:lsdException w:name="Table Grid 4" w:semiHidden="1" w:unhideWhenUsed="1"/>
+    <w:lsdException w:name="Table Grid 5" w:semiHidden="1" w:unhideWhenUsed="1"/>
+    <w:lsdException w:name="Table Grid 6" w:semiHidden="1" w:unhideWhenUsed="1"/>
+    <w:lsdException w:name="Table Grid 7" w:semiHidden="1" w:unhideWhenUsed="1"/>
+    <w:lsdException w:name="Table Grid 8" w:semiHidden="1" w:unhideWhenUsed="1"/>
+    <w:lsdException w:name="Table List 1" w:semiHidden="1" w:unhideWhenUsed="1"/>
+    <w:lsdException w:name="Table List 2" w:semiHidden="1" w:unhideWhenUsed="1"/>
+    <w:lsdException w:name="Table List 3" w:semiHidden="1" w:unhideWhenUsed="1"/>
+    <w:lsdException w:name="Table List 4" w:semiHidden="1" w:unhideWhenUsed="1"/>
+    <w:lsdException w:name="Table List 5" w:semiHidden="1" w:unhideWhenUsed="1"/>
+    <w:lsdException w:name="Table List 6" w:semiHidden="1" w:unhideWhenUsed="1"/>
+    <w:lsdException w:name="Table List 7" w:semiHidden="1" w:unhideWhenUsed="1"/>
+    <w:lsdException w:name="Table List 8" w:semiHidden="1" w:unhideWhenUsed="1"/>
+    <w:lsdException w:name="Table 3D effects 1" w:semiHidden="1" w:unhideWhenUsed="1"/>
+    <w:lsdException w:name="Table 3D effects 2" w:semiHidden="1" w:unhideWhenUsed="1"/>
+    <w:lsdException w:name="Table 3D effects 3" w:semiHidden="1" w:unhideWhenUsed="1"/>
+    <w:lsdException w:name="Table Contemporary" w:semiHidden="1" w:unhideWhenUsed="1"/>
+    <w:lsdException w:name="Table Elegant" w:semiHidden="1" w:unhideWhenUsed="1"/>
+    <w:lsdException w:name="Table Professional" w:semiHidden="1" w:unhideWhenUsed="1"/>
+    <w:lsdException w:name="Table Subtle 1" w:semiHidden="1" w:unhideWhenUsed="1"/>
+    <w:lsdException w:name="Table Subtle 2" w:semiHidden="1" w:unhideWhenUsed="1"/>
+    <w:lsdException w:name="Table Web 1" w:semiHidden="1" w:unhideWhenUsed="1"/>
+    <w:lsdException w:name="Table Web 2" w:semiHidden="1" w:unhideWhenUsed="1"/>
+    <w:lsdException w:name="Table Web 3" w:semiHidden="1" w:unhideWhenUsed="1"/>
+    <w:lsdException w:name="Balloon Text" w:semiHidden="1" w:unhideWhenUsed="1"/>
     <w:lsdException w:name="Table Grid" w:uiPriority="59"/>
+    <w:lsdException w:name="Table Theme" w:semiHidden="1" w:unhideWhenUsed="1"/>
     <w:lsdException w:name="Placeholder Text" w:semiHidden="1" w:uiPriority="99"/>
     <w:lsdException w:name="No Spacing" w:uiPriority="1" w:qFormat="1"/>
     <w:lsdException w:name="Light Shading" w:uiPriority="60"/>
@@ -8692,6 +9062,110 @@
     <w:lsdException w:name="Book Title" w:uiPriority="33" w:qFormat="1"/>
     <w:lsdException w:name="Bibliography" w:semiHidden="1" w:uiPriority="37" w:unhideWhenUsed="1"/>
     <w:lsdException w:name="TOC Heading" w:semiHidden="1" w:uiPriority="39" w:unhideWhenUsed="1" w:qFormat="1"/>
+    <w:lsdException w:name="Plain Table 1" w:uiPriority="41"/>
+    <w:lsdException w:name="Plain Table 2" w:uiPriority="42"/>
+    <w:lsdException w:name="Plain Table 3" w:uiPriority="43"/>
+    <w:lsdException w:name="Plain Table 4" w:uiPriority="44"/>
+    <w:lsdException w:name="Plain Table 5" w:uiPriority="45"/>
+    <w:lsdException w:name="Grid Table Light" w:uiPriority="40"/>
+    <w:lsdException w:name="Grid Table 1 Light" w:uiPriority="46"/>
+    <w:lsdException w:name="Grid Table 2" w:uiPriority="47"/>
+    <w:lsdException w:name="Grid Table 3" w:uiPriority="48"/>
+    <w:lsdException w:name="Grid Table 4" w:uiPriority="49"/>
+    <w:lsdException w:name="Grid Table 5 Dark" w:uiPriority="50"/>
+    <w:lsdException w:name="Grid Table 6 Colorful" w:uiPriority="51"/>
+    <w:lsdException w:name="Grid Table 7 Colorful" w:uiPriority="52"/>
+    <w:lsdException w:name="Grid Table 1 Light Accent 1" w:uiPriority="46"/>
+    <w:lsdException w:name="Grid Table 2 Accent 1" w:uiPriority="47"/>
+    <w:lsdException w:name="Grid Table 3 Accent 1" w:uiPriority="48"/>
+    <w:lsdException w:name="Grid Table 4 Accent 1" w:uiPriority="49"/>
+    <w:lsdException w:name="Grid Table 5 Dark Accent 1" w:uiPriority="50"/>
+    <w:lsdException w:name="Grid Table 6 Colorful Accent 1" w:uiPriority="51"/>
+    <w:lsdException w:name="Grid Table 7 Colorful Accent 1" w:uiPriority="52"/>
+    <w:lsdException w:name="Grid Table 1 Light Accent 2" w:uiPriority="46"/>
+    <w:lsdException w:name="Grid Table 2 Accent 2" w:uiPriority="47"/>
+    <w:lsdException w:name="Grid Table 3 Accent 2" w:uiPriority="48"/>
+    <w:lsdException w:name="Grid Table 4 Accent 2" w:uiPriority="49"/>
+    <w:lsdException w:name="Grid Table 5 Dark Accent 2" w:uiPriority="50"/>
+    <w:lsdException w:name="Grid Table 6 Colorful Accent 2" w:uiPriority="51"/>
+    <w:lsdException w:name="Grid Table 7 Colorful Accent 2" w:uiPriority="52"/>
+    <w:lsdException w:name="Grid Table 1 Light Accent 3" w:uiPriority="46"/>
+    <w:lsdException w:name="Grid Table 2 Accent 3" w:uiPriority="47"/>
+    <w:lsdException w:name="Grid Table 3 Accent 3" w:uiPriority="48"/>
+    <w:lsdException w:name="Grid Table 4 Accent 3" w:uiPriority="49"/>
+    <w:lsdException w:name="Grid Table 5 Dark Accent 3" w:uiPriority="50"/>
+    <w:lsdException w:name="Grid Table 6 Colorful Accent 3" w:uiPriority="51"/>
+    <w:lsdException w:name="Grid Table 7 Colorful Accent 3" w:uiPriority="52"/>
+    <w:lsdException w:name="Grid Table 1 Light Accent 4" w:uiPriority="46"/>
+    <w:lsdException w:name="Grid Table 2 Accent 4" w:uiPriority="47"/>
+    <w:lsdException w:name="Grid Table 3 Accent 4" w:uiPriority="48"/>
+    <w:lsdException w:name="Grid Table 4 Accent 4" w:uiPriority="49"/>
+    <w:lsdException w:name="Grid Table 5 Dark Accent 4" w:uiPriority="50"/>
+    <w:lsdException w:name="Grid Table 6 Colorful Accent 4" w:uiPriority="51"/>
+    <w:lsdException w:name="Grid Table 7 Colorful Accent 4" w:uiPriority="52"/>
+    <w:lsdException w:name="Grid Table 1 Light Accent 5" w:uiPriority="46"/>
+    <w:lsdException w:name="Grid Table 2 Accent 5" w:uiPriority="47"/>
+    <w:lsdException w:name="Grid Table 3 Accent 5" w:uiPriority="48"/>
+    <w:lsdException w:name="Grid Table 4 Accent 5" w:uiPriority="49"/>
+    <w:lsdException w:name="Grid Table 5 Dark Accent 5" w:uiPriority="50"/>
+    <w:lsdException w:name="Grid Table 6 Colorful Accent 5" w:uiPriority="51"/>
+    <w:lsdException w:name="Grid Table 7 Colorful Accent 5" w:uiPriority="52"/>
+    <w:lsdException w:name="Grid Table 1 Light Accent 6" w:uiPriority="46"/>
+    <w:lsdException w:name="Grid Table 2 Accent 6" w:uiPriority="47"/>
+    <w:lsdException w:name="Grid Table 3 Accent 6" w:uiPriority="48"/>
+    <w:lsdException w:name="Grid Table 4 Accent 6" w:uiPriority="49"/>
+    <w:lsdException w:name="Grid Table 5 Dark Accent 6" w:uiPriority="50"/>
+    <w:lsdException w:name="Grid Table 6 Colorful Accent 6" w:uiPriority="51"/>
+    <w:lsdException w:name="Grid Table 7 Colorful Accent 6" w:uiPriority="52"/>
+    <w:lsdException w:name="List Table 1 Light" w:uiPriority="46"/>
+    <w:lsdException w:name="List Table 2" w:uiPriority="47"/>
+    <w:lsdException w:name="List Table 3" w:uiPriority="48"/>
+    <w:lsdException w:name="List Table 4" w:uiPriority="49"/>
+    <w:lsdException w:name="List Table 5 Dark" w:uiPriority="50"/>
+    <w:lsdException w:name="List Table 6 Colorful" w:uiPriority="51"/>
+    <w:lsdException w:name="List Table 7 Colorful" w:uiPriority="52"/>
+    <w:lsdException w:name="List Table 1 Light Accent 1" w:uiPriority="46"/>
+    <w:lsdException w:name="List Table 2 Accent 1" w:uiPriority="47"/>
+    <w:lsdException w:name="List Table 3 Accent 1" w:uiPriority="48"/>
+    <w:lsdException w:name="List Table 4 Accent 1" w:uiPriority="49"/>
+    <w:lsdException w:name="List Table 5 Dark Accent 1" w:uiPriority="50"/>
+    <w:lsdException w:name="List Table 6 Colorful Accent 1" w:uiPriority="51"/>
+    <w:lsdException w:name="List Table 7 Colorful Accent 1" w:uiPriority="52"/>
+    <w:lsdException w:name="List Table 1 Light Accent 2" w:uiPriority="46"/>
+    <w:lsdException w:name="List Table 2 Accent 2" w:uiPriority="47"/>
+    <w:lsdException w:name="List Table 3 Accent 2" w:uiPriority="48"/>
+    <w:lsdException w:name="List Table 4 Accent 2" w:uiPriority="49"/>
+    <w:lsdException w:name="List Table 5 Dark Accent 2" w:uiPriority="50"/>
+    <w:lsdException w:name="List Table 6 Colorful Accent 2" w:uiPriority="51"/>
+    <w:lsdException w:name="List Table 7 Colorful Accent 2" w:uiPriority="52"/>
+    <w:lsdException w:name="List Table 1 Light Accent 3" w:uiPriority="46"/>
+    <w:lsdException w:name="List Table 2 Accent 3" w:uiPriority="47"/>
+    <w:lsdException w:name="List Table 3 Accent 3" w:uiPriority="48"/>
+    <w:lsdException w:name="List Table 4 Accent 3" w:uiPriority="49"/>
+    <w:lsdException w:name="List Table 5 Dark Accent 3" w:uiPriority="50"/>
+    <w:lsdException w:name="List Table 6 Colorful Accent 3" w:uiPriority="51"/>
+    <w:lsdException w:name="List Table 7 Colorful Accent 3" w:uiPriority="52"/>
+    <w:lsdException w:name="List Table 1 Light Accent 4" w:uiPriority="46"/>
+    <w:lsdException w:name="List Table 2 Accent 4" w:uiPriority="47"/>
+    <w:lsdException w:name="List Table 3 Accent 4" w:uiPriority="48"/>
+    <w:lsdException w:name="List Table 4 Accent 4" w:uiPriority="49"/>
+    <w:lsdException w:name="List Table 5 Dark Accent 4" w:uiPriority="50"/>
+    <w:lsdException w:name="List Table 6 Colorful Accent 4" w:uiPriority="51"/>
+    <w:lsdException w:name="List Table 7 Colorful Accent 4" w:uiPriority="52"/>
+    <w:lsdException w:name="List Table 1 Light Accent 5" w:uiPriority="46"/>
+    <w:lsdException w:name="List Table 2 Accent 5" w:uiPriority="47"/>
+    <w:lsdException w:name="List Table 3 Accent 5" w:uiPriority="48"/>
+    <w:lsdException w:name="List Table 4 Accent 5" w:uiPriority="49"/>
+    <w:lsdException w:name="List Table 5 Dark Accent 5" w:uiPriority="50"/>
+    <w:lsdException w:name="List Table 6 Colorful Accent 5" w:uiPriority="51"/>
+    <w:lsdException w:name="List Table 7 Colorful Accent 5" w:uiPriority="52"/>
+    <w:lsdException w:name="List Table 1 Light Accent 6" w:uiPriority="46"/>
+    <w:lsdException w:name="List Table 2 Accent 6" w:uiPriority="47"/>
+    <w:lsdException w:name="List Table 3 Accent 6" w:uiPriority="48"/>
+    <w:lsdException w:name="List Table 4 Accent 6" w:uiPriority="49"/>
+    <w:lsdException w:name="List Table 5 Dark Accent 6" w:uiPriority="50"/>
+    <w:lsdException w:name="List Table 6 Colorful Accent 6" w:uiPriority="51"/>
+    <w:lsdException w:name="List Table 7 Colorful Accent 6" w:uiPriority="52"/>
   </w:latentStyles>
   <w:style w:type="paragraph" w:default="1" w:styleId="Normal">
     <w:name w:val="Normal"/>
@@ -8887,7 +9361,6 @@
     <w:uiPriority w:val="59"/>
     <w:rsid w:val="0071155E"/>
     <w:tblPr>
-      <w:tblInd w:w="0" w:type="dxa"/>
       <w:tblBorders>
         <w:top w:val="single" w:sz="4" w:space="0" w:color="auto"/>
         <w:left w:val="single" w:sz="4" w:space="0" w:color="auto"/>
@@ -8896,12 +9369,6 @@
         <w:insideH w:val="single" w:sz="4" w:space="0" w:color="auto"/>
         <w:insideV w:val="single" w:sz="4" w:space="0" w:color="auto"/>
       </w:tblBorders>
-      <w:tblCellMar>
-        <w:top w:w="0" w:type="dxa"/>
-        <w:left w:w="108" w:type="dxa"/>
-        <w:bottom w:w="0" w:type="dxa"/>
-        <w:right w:w="108" w:type="dxa"/>
-      </w:tblCellMar>
     </w:tblPr>
   </w:style>
   <w:style w:type="paragraph" w:styleId="Textodebalo">
@@ -9010,7 +9477,6 @@
       <w:szCs w:val="22"/>
     </w:rPr>
     <w:tblPr>
-      <w:tblInd w:w="0" w:type="dxa"/>
       <w:tblBorders>
         <w:top w:val="single" w:sz="4" w:space="0" w:color="auto"/>
         <w:left w:val="single" w:sz="4" w:space="0" w:color="auto"/>
@@ -9019,515 +9485,6 @@
         <w:insideH w:val="single" w:sz="4" w:space="0" w:color="auto"/>
         <w:insideV w:val="single" w:sz="4" w:space="0" w:color="auto"/>
       </w:tblBorders>
-      <w:tblCellMar>
-        <w:top w:w="0" w:type="dxa"/>
-        <w:left w:w="108" w:type="dxa"/>
-        <w:bottom w:w="0" w:type="dxa"/>
-        <w:right w:w="108" w:type="dxa"/>
-      </w:tblCellMar>
-    </w:tblPr>
-  </w:style>
-  <w:style w:type="paragraph" w:styleId="PargrafodaLista">
-    <w:name w:val="List Paragraph"/>
-    <w:basedOn w:val="Normal"/>
-    <w:uiPriority w:val="99"/>
-    <w:qFormat/>
-    <w:rsid w:val="007045C1"/>
-    <w:pPr>
-      <w:ind w:left="708"/>
-    </w:pPr>
-    <w:rPr>
-      <w:sz w:val="20"/>
-      <w:szCs w:val="20"/>
-    </w:rPr>
-  </w:style>
-  <w:style w:type="character" w:customStyle="1" w:styleId="TextodecomentrioChar">
-    <w:name w:val="Texto de comentário Char"/>
-    <w:link w:val="Textodecomentrio"/>
-    <w:uiPriority w:val="99"/>
-    <w:rsid w:val="00B73883"/>
-  </w:style>
-</w:styles>
-</file>
-
-<file path=word/stylesWithEffects.xml><?xml version="1.0" encoding="utf-8"?>
-<w:styles xmlns:wpc="http://schemas.microsoft.com/office/word/2010/wordprocessingCanvas" xmlns:mc="http://schemas.openxmlformats.org/markup-compatibility/2006" xmlns:o="urn:schemas-microsoft-com:office:office" xmlns:r="http://schemas.openxmlformats.org/officeDocument/2006/relationships" xmlns:m="http://schemas.openxmlformats.org/officeDocument/2006/math" xmlns:v="urn:schemas-microsoft-com:vml" xmlns:wp14="http://schemas.microsoft.com/office/word/2010/wordprocessingDrawing" xmlns:wp="http://schemas.openxmlformats.org/drawingml/2006/wordprocessingDrawing" xmlns:w10="urn:schemas-microsoft-com:office:word" xmlns:w="http://schemas.openxmlformats.org/wordprocessingml/2006/main" xmlns:w14="http://schemas.microsoft.com/office/word/2010/wordml" xmlns:wpg="http://schemas.microsoft.com/office/word/2010/wordprocessingGroup" xmlns:wpi="http://schemas.microsoft.com/office/word/2010/wordprocessingInk" xmlns:wne="http://schemas.microsoft.com/office/word/2006/wordml" xmlns:wps="http://schemas.microsoft.com/office/word/2010/wordprocessingShape" mc:Ignorable="w14 wp14">
-  <w:docDefaults>
-    <w:rPrDefault>
-      <w:rPr>
-        <w:rFonts w:ascii="Times New Roman" w:eastAsia="Times New Roman" w:hAnsi="Times New Roman" w:cs="Times New Roman"/>
-        <w:lang w:val="pt-BR" w:eastAsia="pt-BR" w:bidi="ar-SA"/>
-      </w:rPr>
-    </w:rPrDefault>
-    <w:pPrDefault/>
-  </w:docDefaults>
-  <w:latentStyles w:defLockedState="0" w:defUIPriority="0" w:defSemiHidden="0" w:defUnhideWhenUsed="0" w:defQFormat="0" w:count="267">
-    <w:lsdException w:name="Normal" w:qFormat="1"/>
-    <w:lsdException w:name="heading 1" w:qFormat="1"/>
-    <w:lsdException w:name="heading 2" w:semiHidden="1" w:unhideWhenUsed="1" w:qFormat="1"/>
-    <w:lsdException w:name="heading 3" w:semiHidden="1" w:unhideWhenUsed="1" w:qFormat="1"/>
-    <w:lsdException w:name="heading 4" w:semiHidden="1" w:unhideWhenUsed="1" w:qFormat="1"/>
-    <w:lsdException w:name="heading 5" w:qFormat="1"/>
-    <w:lsdException w:name="heading 6" w:qFormat="1"/>
-    <w:lsdException w:name="heading 7" w:semiHidden="1" w:unhideWhenUsed="1" w:qFormat="1"/>
-    <w:lsdException w:name="heading 8" w:qFormat="1"/>
-    <w:lsdException w:name="heading 9" w:semiHidden="1" w:unhideWhenUsed="1" w:qFormat="1"/>
-    <w:lsdException w:name="annotation text" w:uiPriority="99"/>
-    <w:lsdException w:name="header" w:uiPriority="99"/>
-    <w:lsdException w:name="footer" w:uiPriority="99"/>
-    <w:lsdException w:name="caption" w:semiHidden="1" w:unhideWhenUsed="1" w:qFormat="1"/>
-    <w:lsdException w:name="annotation reference" w:uiPriority="99"/>
-    <w:lsdException w:name="Title" w:qFormat="1"/>
-    <w:lsdException w:name="Default Paragraph Font" w:uiPriority="1"/>
-    <w:lsdException w:name="Subtitle" w:qFormat="1"/>
-    <w:lsdException w:name="Strong" w:qFormat="1"/>
-    <w:lsdException w:name="Emphasis" w:qFormat="1"/>
-    <w:lsdException w:name="No List" w:uiPriority="99"/>
-    <w:lsdException w:name="Table Grid" w:uiPriority="59"/>
-    <w:lsdException w:name="Placeholder Text" w:semiHidden="1" w:uiPriority="99"/>
-    <w:lsdException w:name="No Spacing" w:uiPriority="1" w:qFormat="1"/>
-    <w:lsdException w:name="Light Shading" w:uiPriority="60"/>
-    <w:lsdException w:name="Light List" w:uiPriority="61"/>
-    <w:lsdException w:name="Light Grid" w:uiPriority="62"/>
-    <w:lsdException w:name="Medium Shading 1" w:uiPriority="63"/>
-    <w:lsdException w:name="Medium Shading 2" w:uiPriority="64"/>
-    <w:lsdException w:name="Medium List 1" w:uiPriority="65"/>
-    <w:lsdException w:name="Medium List 2" w:uiPriority="66"/>
-    <w:lsdException w:name="Medium Grid 1" w:uiPriority="67"/>
-    <w:lsdException w:name="Medium Grid 2" w:uiPriority="68"/>
-    <w:lsdException w:name="Medium Grid 3" w:uiPriority="69"/>
-    <w:lsdException w:name="Dark List" w:uiPriority="70"/>
-    <w:lsdException w:name="Colorful Shading" w:uiPriority="71"/>
-    <w:lsdException w:name="Colorful List" w:uiPriority="72"/>
-    <w:lsdException w:name="Colorful Grid" w:uiPriority="73"/>
-    <w:lsdException w:name="Light Shading Accent 1" w:uiPriority="60"/>
-    <w:lsdException w:name="Light List Accent 1" w:uiPriority="61"/>
-    <w:lsdException w:name="Light Grid Accent 1" w:uiPriority="62"/>
-    <w:lsdException w:name="Medium Shading 1 Accent 1" w:uiPriority="63"/>
-    <w:lsdException w:name="Medium Shading 2 Accent 1" w:uiPriority="64"/>
-    <w:lsdException w:name="Medium List 1 Accent 1" w:uiPriority="65"/>
-    <w:lsdException w:name="Revision" w:semiHidden="1" w:uiPriority="99"/>
-    <w:lsdException w:name="List Paragraph" w:uiPriority="99" w:qFormat="1"/>
-    <w:lsdException w:name="Quote" w:uiPriority="29" w:qFormat="1"/>
-    <w:lsdException w:name="Intense Quote" w:uiPriority="30" w:qFormat="1"/>
-    <w:lsdException w:name="Medium List 2 Accent 1" w:uiPriority="66"/>
-    <w:lsdException w:name="Medium Grid 1 Accent 1" w:uiPriority="67"/>
-    <w:lsdException w:name="Medium Grid 2 Accent 1" w:uiPriority="68"/>
-    <w:lsdException w:name="Medium Grid 3 Accent 1" w:uiPriority="69"/>
-    <w:lsdException w:name="Dark List Accent 1" w:uiPriority="70"/>
-    <w:lsdException w:name="Colorful Shading Accent 1" w:uiPriority="71"/>
-    <w:lsdException w:name="Colorful List Accent 1" w:uiPriority="72"/>
-    <w:lsdException w:name="Colorful Grid Accent 1" w:uiPriority="73"/>
-    <w:lsdException w:name="Light Shading Accent 2" w:uiPriority="60"/>
-    <w:lsdException w:name="Light List Accent 2" w:uiPriority="61"/>
-    <w:lsdException w:name="Light Grid Accent 2" w:uiPriority="62"/>
-    <w:lsdException w:name="Medium Shading 1 Accent 2" w:uiPriority="63"/>
-    <w:lsdException w:name="Medium Shading 2 Accent 2" w:uiPriority="64"/>
-    <w:lsdException w:name="Medium List 1 Accent 2" w:uiPriority="65"/>
-    <w:lsdException w:name="Medium List 2 Accent 2" w:uiPriority="66"/>
-    <w:lsdException w:name="Medium Grid 1 Accent 2" w:uiPriority="67"/>
-    <w:lsdException w:name="Medium Grid 2 Accent 2" w:uiPriority="68"/>
-    <w:lsdException w:name="Medium Grid 3 Accent 2" w:uiPriority="69"/>
-    <w:lsdException w:name="Dark List Accent 2" w:uiPriority="70"/>
-    <w:lsdException w:name="Colorful Shading Accent 2" w:uiPriority="71"/>
-    <w:lsdException w:name="Colorful List Accent 2" w:uiPriority="72"/>
-    <w:lsdException w:name="Colorful Grid Accent 2" w:uiPriority="73"/>
-    <w:lsdException w:name="Light Shading Accent 3" w:uiPriority="60"/>
-    <w:lsdException w:name="Light List Accent 3" w:uiPriority="61"/>
-    <w:lsdException w:name="Light Grid Accent 3" w:uiPriority="62"/>
-    <w:lsdException w:name="Medium Shading 1 Accent 3" w:uiPriority="63"/>
-    <w:lsdException w:name="Medium Shading 2 Accent 3" w:uiPriority="64"/>
-    <w:lsdException w:name="Medium List 1 Accent 3" w:uiPriority="65"/>
-    <w:lsdException w:name="Medium List 2 Accent 3" w:uiPriority="66"/>
-    <w:lsdException w:name="Medium Grid 1 Accent 3" w:uiPriority="67"/>
-    <w:lsdException w:name="Medium Grid 2 Accent 3" w:uiPriority="68"/>
-    <w:lsdException w:name="Medium Grid 3 Accent 3" w:uiPriority="69"/>
-    <w:lsdException w:name="Dark List Accent 3" w:uiPriority="70"/>
-    <w:lsdException w:name="Colorful Shading Accent 3" w:uiPriority="71"/>
-    <w:lsdException w:name="Colorful List Accent 3" w:uiPriority="72"/>
-    <w:lsdException w:name="Colorful Grid Accent 3" w:uiPriority="73"/>
-    <w:lsdException w:name="Light Shading Accent 4" w:uiPriority="60"/>
-    <w:lsdException w:name="Light List Accent 4" w:uiPriority="61"/>
-    <w:lsdException w:name="Light Grid Accent 4" w:uiPriority="62"/>
-    <w:lsdException w:name="Medium Shading 1 Accent 4" w:uiPriority="63"/>
-    <w:lsdException w:name="Medium Shading 2 Accent 4" w:uiPriority="64"/>
-    <w:lsdException w:name="Medium List 1 Accent 4" w:uiPriority="65"/>
-    <w:lsdException w:name="Medium List 2 Accent 4" w:uiPriority="66"/>
-    <w:lsdException w:name="Medium Grid 1 Accent 4" w:uiPriority="67"/>
-    <w:lsdException w:name="Medium Grid 2 Accent 4" w:uiPriority="68"/>
-    <w:lsdException w:name="Medium Grid 3 Accent 4" w:uiPriority="69"/>
-    <w:lsdException w:name="Dark List Accent 4" w:uiPriority="70"/>
-    <w:lsdException w:name="Colorful Shading Accent 4" w:uiPriority="71"/>
-    <w:lsdException w:name="Colorful List Accent 4" w:uiPriority="72"/>
-    <w:lsdException w:name="Colorful Grid Accent 4" w:uiPriority="73"/>
-    <w:lsdException w:name="Light Shading Accent 5" w:uiPriority="60"/>
-    <w:lsdException w:name="Light List Accent 5" w:uiPriority="61"/>
-    <w:lsdException w:name="Light Grid Accent 5" w:uiPriority="62"/>
-    <w:lsdException w:name="Medium Shading 1 Accent 5" w:uiPriority="63"/>
-    <w:lsdException w:name="Medium Shading 2 Accent 5" w:uiPriority="64"/>
-    <w:lsdException w:name="Medium List 1 Accent 5" w:uiPriority="65"/>
-    <w:lsdException w:name="Medium List 2 Accent 5" w:uiPriority="66"/>
-    <w:lsdException w:name="Medium Grid 1 Accent 5" w:uiPriority="67"/>
-    <w:lsdException w:name="Medium Grid 2 Accent 5" w:uiPriority="68"/>
-    <w:lsdException w:name="Medium Grid 3 Accent 5" w:uiPriority="69"/>
-    <w:lsdException w:name="Dark List Accent 5" w:uiPriority="70"/>
-    <w:lsdException w:name="Colorful Shading Accent 5" w:uiPriority="71"/>
-    <w:lsdException w:name="Colorful List Accent 5" w:uiPriority="72"/>
-    <w:lsdException w:name="Colorful Grid Accent 5" w:uiPriority="73"/>
-    <w:lsdException w:name="Light Shading Accent 6" w:uiPriority="60"/>
-    <w:lsdException w:name="Light List Accent 6" w:uiPriority="61"/>
-    <w:lsdException w:name="Light Grid Accent 6" w:uiPriority="62"/>
-    <w:lsdException w:name="Medium Shading 1 Accent 6" w:uiPriority="63"/>
-    <w:lsdException w:name="Medium Shading 2 Accent 6" w:uiPriority="64"/>
-    <w:lsdException w:name="Medium List 1 Accent 6" w:uiPriority="65"/>
-    <w:lsdException w:name="Medium List 2 Accent 6" w:uiPriority="66"/>
-    <w:lsdException w:name="Medium Grid 1 Accent 6" w:uiPriority="67"/>
-    <w:lsdException w:name="Medium Grid 2 Accent 6" w:uiPriority="68"/>
-    <w:lsdException w:name="Medium Grid 3 Accent 6" w:uiPriority="69"/>
-    <w:lsdException w:name="Dark List Accent 6" w:uiPriority="70"/>
-    <w:lsdException w:name="Colorful Shading Accent 6" w:uiPriority="71"/>
-    <w:lsdException w:name="Colorful List Accent 6" w:uiPriority="72"/>
-    <w:lsdException w:name="Colorful Grid Accent 6" w:uiPriority="73"/>
-    <w:lsdException w:name="Subtle Emphasis" w:uiPriority="19" w:qFormat="1"/>
-    <w:lsdException w:name="Intense Emphasis" w:uiPriority="21" w:qFormat="1"/>
-    <w:lsdException w:name="Subtle Reference" w:uiPriority="31" w:qFormat="1"/>
-    <w:lsdException w:name="Intense Reference" w:uiPriority="32" w:qFormat="1"/>
-    <w:lsdException w:name="Book Title" w:uiPriority="33" w:qFormat="1"/>
-    <w:lsdException w:name="Bibliography" w:semiHidden="1" w:uiPriority="37" w:unhideWhenUsed="1"/>
-    <w:lsdException w:name="TOC Heading" w:semiHidden="1" w:uiPriority="39" w:unhideWhenUsed="1" w:qFormat="1"/>
-  </w:latentStyles>
-  <w:style w:type="paragraph" w:default="1" w:styleId="Normal">
-    <w:name w:val="Normal"/>
-    <w:qFormat/>
-    <w:rsid w:val="0071155E"/>
-    <w:rPr>
-      <w:sz w:val="24"/>
-      <w:szCs w:val="24"/>
-    </w:rPr>
-  </w:style>
-  <w:style w:type="paragraph" w:styleId="Ttulo5">
-    <w:name w:val="heading 5"/>
-    <w:basedOn w:val="Normal"/>
-    <w:next w:val="Normal"/>
-    <w:qFormat/>
-    <w:rsid w:val="0071155E"/>
-    <w:pPr>
-      <w:spacing w:before="240" w:after="60"/>
-      <w:outlineLvl w:val="4"/>
-    </w:pPr>
-    <w:rPr>
-      <w:b/>
-      <w:bCs/>
-      <w:i/>
-      <w:iCs/>
-      <w:sz w:val="26"/>
-      <w:szCs w:val="26"/>
-    </w:rPr>
-  </w:style>
-  <w:style w:type="paragraph" w:styleId="Ttulo6">
-    <w:name w:val="heading 6"/>
-    <w:basedOn w:val="Normal"/>
-    <w:next w:val="Normal"/>
-    <w:qFormat/>
-    <w:rsid w:val="0071155E"/>
-    <w:pPr>
-      <w:keepNext/>
-      <w:jc w:val="center"/>
-      <w:outlineLvl w:val="5"/>
-    </w:pPr>
-    <w:rPr>
-      <w:b/>
-      <w:i/>
-      <w:sz w:val="20"/>
-      <w:szCs w:val="20"/>
-    </w:rPr>
-  </w:style>
-  <w:style w:type="paragraph" w:styleId="Ttulo8">
-    <w:name w:val="heading 8"/>
-    <w:basedOn w:val="Normal"/>
-    <w:next w:val="Normal"/>
-    <w:qFormat/>
-    <w:rsid w:val="0071155E"/>
-    <w:pPr>
-      <w:keepNext/>
-      <w:jc w:val="center"/>
-      <w:outlineLvl w:val="7"/>
-    </w:pPr>
-    <w:rPr>
-      <w:i/>
-      <w:iCs/>
-      <w:kern w:val="144"/>
-      <w:sz w:val="20"/>
-      <w:szCs w:val="20"/>
-    </w:rPr>
-  </w:style>
-  <w:style w:type="character" w:default="1" w:styleId="Fontepargpadro">
-    <w:name w:val="Default Paragraph Font"/>
-    <w:uiPriority w:val="1"/>
-    <w:semiHidden/>
-    <w:unhideWhenUsed/>
-  </w:style>
-  <w:style w:type="table" w:default="1" w:styleId="Tabelanormal">
-    <w:name w:val="Normal Table"/>
-    <w:uiPriority w:val="99"/>
-    <w:semiHidden/>
-    <w:unhideWhenUsed/>
-    <w:tblPr>
-      <w:tblInd w:w="0" w:type="dxa"/>
-      <w:tblCellMar>
-        <w:top w:w="0" w:type="dxa"/>
-        <w:left w:w="108" w:type="dxa"/>
-        <w:bottom w:w="0" w:type="dxa"/>
-        <w:right w:w="108" w:type="dxa"/>
-      </w:tblCellMar>
-    </w:tblPr>
-  </w:style>
-  <w:style w:type="numbering" w:default="1" w:styleId="Semlista">
-    <w:name w:val="No List"/>
-    <w:uiPriority w:val="99"/>
-    <w:semiHidden/>
-    <w:unhideWhenUsed/>
-  </w:style>
-  <w:style w:type="character" w:customStyle="1" w:styleId="textonegrito1">
-    <w:name w:val="textonegrito1"/>
-    <w:rsid w:val="0071155E"/>
-    <w:rPr>
-      <w:rFonts w:ascii="Verdana" w:hAnsi="Verdana" w:hint="default"/>
-      <w:b/>
-      <w:bCs/>
-      <w:color w:val="333333"/>
-      <w:sz w:val="15"/>
-      <w:szCs w:val="15"/>
-    </w:rPr>
-  </w:style>
-  <w:style w:type="paragraph" w:styleId="Corpodetexto">
-    <w:name w:val="Body Text"/>
-    <w:basedOn w:val="Normal"/>
-    <w:rsid w:val="0071155E"/>
-    <w:pPr>
-      <w:spacing w:after="120"/>
-    </w:pPr>
-    <w:rPr>
-      <w:b/>
-      <w:color w:val="0000FF"/>
-      <w:szCs w:val="20"/>
-    </w:rPr>
-  </w:style>
-  <w:style w:type="paragraph" w:styleId="Corpodetexto2">
-    <w:name w:val="Body Text 2"/>
-    <w:basedOn w:val="Normal"/>
-    <w:rsid w:val="0071155E"/>
-    <w:pPr>
-      <w:jc w:val="both"/>
-    </w:pPr>
-    <w:rPr>
-      <w:szCs w:val="20"/>
-    </w:rPr>
-  </w:style>
-  <w:style w:type="paragraph" w:styleId="Ttulo">
-    <w:name w:val="Title"/>
-    <w:basedOn w:val="Normal"/>
-    <w:qFormat/>
-    <w:rsid w:val="0071155E"/>
-    <w:pPr>
-      <w:jc w:val="center"/>
-    </w:pPr>
-    <w:rPr>
-      <w:szCs w:val="20"/>
-    </w:rPr>
-  </w:style>
-  <w:style w:type="paragraph" w:styleId="Remetente">
-    <w:name w:val="envelope return"/>
-    <w:basedOn w:val="Normal"/>
-    <w:rsid w:val="0071155E"/>
-    <w:rPr>
-      <w:rFonts w:ascii="Arial" w:hAnsi="Arial"/>
-      <w:sz w:val="20"/>
-      <w:szCs w:val="20"/>
-    </w:rPr>
-  </w:style>
-  <w:style w:type="paragraph" w:styleId="Corpodetexto3">
-    <w:name w:val="Body Text 3"/>
-    <w:basedOn w:val="Normal"/>
-    <w:rsid w:val="0071155E"/>
-    <w:pPr>
-      <w:spacing w:after="120"/>
-    </w:pPr>
-    <w:rPr>
-      <w:sz w:val="16"/>
-      <w:szCs w:val="16"/>
-    </w:rPr>
-  </w:style>
-  <w:style w:type="paragraph" w:styleId="Cabealho">
-    <w:name w:val="header"/>
-    <w:basedOn w:val="Normal"/>
-    <w:link w:val="CabealhoChar"/>
-    <w:uiPriority w:val="99"/>
-    <w:rsid w:val="0071155E"/>
-    <w:pPr>
-      <w:tabs>
-        <w:tab w:val="center" w:pos="4419"/>
-        <w:tab w:val="right" w:pos="8838"/>
-      </w:tabs>
-    </w:pPr>
-  </w:style>
-  <w:style w:type="paragraph" w:styleId="Rodap">
-    <w:name w:val="footer"/>
-    <w:basedOn w:val="Normal"/>
-    <w:link w:val="RodapChar"/>
-    <w:uiPriority w:val="99"/>
-    <w:rsid w:val="0071155E"/>
-    <w:pPr>
-      <w:tabs>
-        <w:tab w:val="center" w:pos="4419"/>
-        <w:tab w:val="right" w:pos="8838"/>
-      </w:tabs>
-    </w:pPr>
-  </w:style>
-  <w:style w:type="table" w:styleId="Tabelacomgrade">
-    <w:name w:val="Table Grid"/>
-    <w:basedOn w:val="Tabelanormal"/>
-    <w:uiPriority w:val="59"/>
-    <w:rsid w:val="0071155E"/>
-    <w:tblPr>
-      <w:tblInd w:w="0" w:type="dxa"/>
-      <w:tblBorders>
-        <w:top w:val="single" w:sz="4" w:space="0" w:color="auto"/>
-        <w:left w:val="single" w:sz="4" w:space="0" w:color="auto"/>
-        <w:bottom w:val="single" w:sz="4" w:space="0" w:color="auto"/>
-        <w:right w:val="single" w:sz="4" w:space="0" w:color="auto"/>
-        <w:insideH w:val="single" w:sz="4" w:space="0" w:color="auto"/>
-        <w:insideV w:val="single" w:sz="4" w:space="0" w:color="auto"/>
-      </w:tblBorders>
-      <w:tblCellMar>
-        <w:top w:w="0" w:type="dxa"/>
-        <w:left w:w="108" w:type="dxa"/>
-        <w:bottom w:w="0" w:type="dxa"/>
-        <w:right w:w="108" w:type="dxa"/>
-      </w:tblCellMar>
-    </w:tblPr>
-  </w:style>
-  <w:style w:type="paragraph" w:styleId="Textodebalo">
-    <w:name w:val="Balloon Text"/>
-    <w:basedOn w:val="Normal"/>
-    <w:semiHidden/>
-    <w:rsid w:val="0071155E"/>
-    <w:rPr>
-      <w:rFonts w:ascii="Tahoma" w:hAnsi="Tahoma" w:cs="Tahoma"/>
-      <w:sz w:val="16"/>
-      <w:szCs w:val="16"/>
-    </w:rPr>
-  </w:style>
-  <w:style w:type="character" w:styleId="Refdecomentrio">
-    <w:name w:val="annotation reference"/>
-    <w:uiPriority w:val="99"/>
-    <w:semiHidden/>
-    <w:rsid w:val="0071155E"/>
-    <w:rPr>
-      <w:sz w:val="16"/>
-      <w:szCs w:val="16"/>
-    </w:rPr>
-  </w:style>
-  <w:style w:type="paragraph" w:styleId="Textodecomentrio">
-    <w:name w:val="annotation text"/>
-    <w:basedOn w:val="Normal"/>
-    <w:link w:val="TextodecomentrioChar"/>
-    <w:uiPriority w:val="99"/>
-    <w:rsid w:val="0071155E"/>
-    <w:rPr>
-      <w:sz w:val="20"/>
-      <w:szCs w:val="20"/>
-    </w:rPr>
-  </w:style>
-  <w:style w:type="paragraph" w:styleId="Assuntodocomentrio">
-    <w:name w:val="annotation subject"/>
-    <w:basedOn w:val="Textodecomentrio"/>
-    <w:next w:val="Textodecomentrio"/>
-    <w:semiHidden/>
-    <w:rsid w:val="0071155E"/>
-    <w:rPr>
-      <w:b/>
-      <w:bCs/>
-    </w:rPr>
-  </w:style>
-  <w:style w:type="character" w:customStyle="1" w:styleId="RodapChar">
-    <w:name w:val="Rodapé Char"/>
-    <w:link w:val="Rodap"/>
-    <w:uiPriority w:val="99"/>
-    <w:rsid w:val="0071155E"/>
-    <w:rPr>
-      <w:sz w:val="24"/>
-      <w:szCs w:val="24"/>
-    </w:rPr>
-  </w:style>
-  <w:style w:type="paragraph" w:styleId="Recuodecorpodetexto3">
-    <w:name w:val="Body Text Indent 3"/>
-    <w:basedOn w:val="Normal"/>
-    <w:link w:val="Recuodecorpodetexto3Char"/>
-    <w:rsid w:val="0071155E"/>
-    <w:pPr>
-      <w:spacing w:after="120"/>
-      <w:ind w:left="283"/>
-    </w:pPr>
-    <w:rPr>
-      <w:sz w:val="16"/>
-      <w:szCs w:val="16"/>
-    </w:rPr>
-  </w:style>
-  <w:style w:type="character" w:customStyle="1" w:styleId="Recuodecorpodetexto3Char">
-    <w:name w:val="Recuo de corpo de texto 3 Char"/>
-    <w:link w:val="Recuodecorpodetexto3"/>
-    <w:rsid w:val="0071155E"/>
-    <w:rPr>
-      <w:sz w:val="16"/>
-      <w:szCs w:val="16"/>
-    </w:rPr>
-  </w:style>
-  <w:style w:type="character" w:styleId="Hyperlink">
-    <w:name w:val="Hyperlink"/>
-    <w:rsid w:val="0071155E"/>
-    <w:rPr>
-      <w:color w:val="0000FF"/>
-      <w:u w:val="single"/>
-    </w:rPr>
-  </w:style>
-  <w:style w:type="character" w:customStyle="1" w:styleId="CabealhoChar">
-    <w:name w:val="Cabeçalho Char"/>
-    <w:link w:val="Cabealho"/>
-    <w:uiPriority w:val="99"/>
-    <w:rsid w:val="0071155E"/>
-    <w:rPr>
-      <w:sz w:val="24"/>
-      <w:szCs w:val="24"/>
-    </w:rPr>
-  </w:style>
-  <w:style w:type="table" w:customStyle="1" w:styleId="Tabelacomgrade1">
-    <w:name w:val="Tabela com grade1"/>
-    <w:basedOn w:val="Tabelanormal"/>
-    <w:next w:val="Tabelacomgrade"/>
-    <w:uiPriority w:val="59"/>
-    <w:rsid w:val="008E728A"/>
-    <w:rPr>
-      <w:rFonts w:ascii="Calibri" w:hAnsi="Calibri"/>
-      <w:sz w:val="22"/>
-      <w:szCs w:val="22"/>
-    </w:rPr>
-    <w:tblPr>
-      <w:tblInd w:w="0" w:type="dxa"/>
-      <w:tblBorders>
-        <w:top w:val="single" w:sz="4" w:space="0" w:color="auto"/>
-        <w:left w:val="single" w:sz="4" w:space="0" w:color="auto"/>
-        <w:bottom w:val="single" w:sz="4" w:space="0" w:color="auto"/>
-        <w:right w:val="single" w:sz="4" w:space="0" w:color="auto"/>
-        <w:insideH w:val="single" w:sz="4" w:space="0" w:color="auto"/>
-        <w:insideV w:val="single" w:sz="4" w:space="0" w:color="auto"/>
-      </w:tblBorders>
-      <w:tblCellMar>
-        <w:top w:w="0" w:type="dxa"/>
-        <w:left w:w="108" w:type="dxa"/>
-        <w:bottom w:w="0" w:type="dxa"/>
-        <w:right w:w="108" w:type="dxa"/>
-      </w:tblCellMar>
     </w:tblPr>
   </w:style>
   <w:style w:type="paragraph" w:styleId="PargrafodaLista">

</xml_diff>

<commit_message>
3537- Aspose PDF CAR
</commit_message>
<xml_diff>
--- a/Código Fonte/VERSAO-ATUAL/src/Publico/Publico/Content/_pdfAspose/SolicitacaoInscricaoCAR.docx
+++ b/Código Fonte/VERSAO-ATUAL/src/Publico/Publico/Content/_pdfAspose/SolicitacaoInscricaoCAR.docx
@@ -1,6 +1,6 @@
 
 <file path=word/document.xml><?xml version="1.0" encoding="utf-8"?>
-<w:document xmlns:wpc="http://schemas.microsoft.com/office/word/2010/wordprocessingCanvas" xmlns:mc="http://schemas.openxmlformats.org/markup-compatibility/2006" xmlns:o="urn:schemas-microsoft-com:office:office" xmlns:r="http://schemas.openxmlformats.org/officeDocument/2006/relationships" xmlns:m="http://schemas.openxmlformats.org/officeDocument/2006/math" xmlns:v="urn:schemas-microsoft-com:vml" xmlns:wp14="http://schemas.microsoft.com/office/word/2010/wordprocessingDrawing" xmlns:wp="http://schemas.openxmlformats.org/drawingml/2006/wordprocessingDrawing" xmlns:w10="urn:schemas-microsoft-com:office:word" xmlns:w="http://schemas.openxmlformats.org/wordprocessingml/2006/main" xmlns:w14="http://schemas.microsoft.com/office/word/2010/wordml" xmlns:wpg="http://schemas.microsoft.com/office/word/2010/wordprocessingGroup" xmlns:wpi="http://schemas.microsoft.com/office/word/2010/wordprocessingInk" xmlns:wne="http://schemas.microsoft.com/office/word/2006/wordml" xmlns:wps="http://schemas.microsoft.com/office/word/2010/wordprocessingShape" mc:Ignorable="w14 wp14">
+<w:document xmlns:wpc="http://schemas.microsoft.com/office/word/2010/wordprocessingCanvas" xmlns:mc="http://schemas.openxmlformats.org/markup-compatibility/2006" xmlns:o="urn:schemas-microsoft-com:office:office" xmlns:r="http://schemas.openxmlformats.org/officeDocument/2006/relationships" xmlns:m="http://schemas.openxmlformats.org/officeDocument/2006/math" xmlns:v="urn:schemas-microsoft-com:vml" xmlns:wp14="http://schemas.microsoft.com/office/word/2010/wordprocessingDrawing" xmlns:wp="http://schemas.openxmlformats.org/drawingml/2006/wordprocessingDrawing" xmlns:w10="urn:schemas-microsoft-com:office:word" xmlns:w="http://schemas.openxmlformats.org/wordprocessingml/2006/main" xmlns:w14="http://schemas.microsoft.com/office/word/2010/wordml" xmlns:w15="http://schemas.microsoft.com/office/word/2012/wordml" xmlns:wpg="http://schemas.microsoft.com/office/word/2010/wordprocessingGroup" xmlns:wpi="http://schemas.microsoft.com/office/word/2010/wordprocessingInk" xmlns:wne="http://schemas.microsoft.com/office/word/2006/wordml" xmlns:wps="http://schemas.microsoft.com/office/word/2010/wordprocessingShape" mc:Ignorable="w14 w15 wp14">
   <w:body>
     <w:p>
       <w:pPr>
@@ -82,16 +82,12 @@
               <w:rPr>
                 <w:rFonts w:ascii="Arial Narrow" w:hAnsi="Arial Narrow" w:cs="Arial"/>
                 <w:b/>
-                <w:sz w:val="28"/>
-                <w:szCs w:val="28"/>
               </w:rPr>
             </w:pPr>
             <w:r>
               <w:rPr>
                 <w:rFonts w:ascii="Arial Narrow" w:hAnsi="Arial Narrow" w:cs="Arial"/>
                 <w:b/>
-                <w:sz w:val="28"/>
-                <w:szCs w:val="28"/>
               </w:rPr>
               <w:t>SOLICITAÇÃO</w:t>
             </w:r>
@@ -99,8 +95,6 @@
               <w:rPr>
                 <w:rFonts w:ascii="Arial Narrow" w:hAnsi="Arial Narrow" w:cs="Arial"/>
                 <w:b/>
-                <w:sz w:val="28"/>
-                <w:szCs w:val="28"/>
               </w:rPr>
               <w:t xml:space="preserve"> DE INSCRIÇÃO </w:t>
             </w:r>
@@ -108,8 +102,6 @@
               <w:rPr>
                 <w:rFonts w:ascii="Arial Narrow" w:hAnsi="Arial Narrow" w:cs="Arial"/>
                 <w:b/>
-                <w:sz w:val="28"/>
-                <w:szCs w:val="28"/>
               </w:rPr>
               <w:t xml:space="preserve">NO CADASTRO AMBIENTAL RURAL - </w:t>
             </w:r>
@@ -117,10 +109,8 @@
               <w:rPr>
                 <w:rFonts w:ascii="Arial Narrow" w:hAnsi="Arial Narrow" w:cs="Arial"/>
                 <w:b/>
-                <w:sz w:val="28"/>
-                <w:szCs w:val="28"/>
-              </w:rPr>
-              <w:t>CAR/ES</w:t>
+              </w:rPr>
+              <w:t>CAR</w:t>
             </w:r>
           </w:p>
         </w:tc>
@@ -250,6 +240,9 @@
         <w:tc>
           <w:tcPr>
             <w:tcW w:w="4678" w:type="dxa"/>
+            <w:tcBorders>
+              <w:bottom w:val="single" w:sz="4" w:space="0" w:color="auto"/>
+            </w:tcBorders>
             <w:shd w:val="clear" w:color="auto" w:fill="auto"/>
             <w:vAlign w:val="center"/>
           </w:tcPr>
@@ -314,6 +307,9 @@
         <w:tc>
           <w:tcPr>
             <w:tcW w:w="4678" w:type="dxa"/>
+            <w:tcBorders>
+              <w:bottom w:val="single" w:sz="4" w:space="0" w:color="auto"/>
+            </w:tcBorders>
             <w:shd w:val="clear" w:color="auto" w:fill="auto"/>
             <w:vAlign w:val="center"/>
           </w:tcPr>
@@ -367,6 +363,159 @@
               </w:rPr>
               <w:fldChar w:fldCharType="end"/>
             </w:r>
+          </w:p>
+        </w:tc>
+      </w:tr>
+      <w:tr>
+        <w:trPr>
+          <w:trHeight w:val="180"/>
+        </w:trPr>
+        <w:tc>
+          <w:tcPr>
+            <w:tcW w:w="9356" w:type="dxa"/>
+            <w:gridSpan w:val="2"/>
+            <w:tcBorders>
+              <w:top w:val="single" w:sz="4" w:space="0" w:color="auto"/>
+              <w:bottom w:val="nil"/>
+            </w:tcBorders>
+            <w:shd w:val="clear" w:color="auto" w:fill="auto"/>
+            <w:vAlign w:val="center"/>
+          </w:tcPr>
+          <w:p>
+            <w:pPr>
+              <w:rPr>
+                <w:rFonts w:ascii="Arial Narrow" w:hAnsi="Arial Narrow" w:cs="Arial"/>
+                <w:b/>
+                <w:color w:val="595959" w:themeColor="text1" w:themeTint="A6"/>
+                <w:sz w:val="14"/>
+                <w:szCs w:val="14"/>
+              </w:rPr>
+            </w:pPr>
+            <w:r>
+              <w:rPr>
+                <w:rFonts w:ascii="Arial Narrow" w:hAnsi="Arial Narrow" w:cs="Arial"/>
+                <w:b/>
+                <w:color w:val="595959" w:themeColor="text1" w:themeTint="A6"/>
+                <w:sz w:val="14"/>
+                <w:szCs w:val="14"/>
+              </w:rPr>
+              <w:t xml:space="preserve">Nº de </w:t>
+            </w:r>
+            <w:r>
+              <w:rPr>
+                <w:rFonts w:ascii="Arial Narrow" w:hAnsi="Arial Narrow" w:cs="Arial"/>
+                <w:b/>
+                <w:color w:val="595959" w:themeColor="text1" w:themeTint="A6"/>
+                <w:sz w:val="14"/>
+                <w:szCs w:val="14"/>
+              </w:rPr>
+              <w:t>Registro n</w:t>
+            </w:r>
+            <w:r>
+              <w:rPr>
+                <w:rFonts w:ascii="Arial Narrow" w:hAnsi="Arial Narrow" w:cs="Arial"/>
+                <w:b/>
+                <w:color w:val="595959" w:themeColor="text1" w:themeTint="A6"/>
+                <w:sz w:val="14"/>
+                <w:szCs w:val="14"/>
+              </w:rPr>
+              <w:t>o Sistema Nacional de Cadastro Ambiental Rural</w:t>
+            </w:r>
+            <w:r>
+              <w:rPr>
+                <w:rFonts w:ascii="Arial Narrow" w:hAnsi="Arial Narrow" w:cs="Arial"/>
+                <w:b/>
+                <w:color w:val="595959" w:themeColor="text1" w:themeTint="A6"/>
+                <w:sz w:val="14"/>
+                <w:szCs w:val="14"/>
+              </w:rPr>
+              <w:t xml:space="preserve"> - SICAR</w:t>
+            </w:r>
+            <w:r>
+              <w:rPr>
+                <w:rFonts w:ascii="Arial Narrow" w:hAnsi="Arial Narrow" w:cs="Arial"/>
+                <w:b/>
+                <w:color w:val="595959" w:themeColor="text1" w:themeTint="A6"/>
+                <w:sz w:val="14"/>
+                <w:szCs w:val="14"/>
+              </w:rPr>
+              <w:t xml:space="preserve">: </w:t>
+            </w:r>
+          </w:p>
+        </w:tc>
+      </w:tr>
+      <w:tr>
+        <w:trPr>
+          <w:trHeight w:val="284"/>
+        </w:trPr>
+        <w:tc>
+          <w:tcPr>
+            <w:tcW w:w="9356" w:type="dxa"/>
+            <w:gridSpan w:val="2"/>
+            <w:tcBorders>
+              <w:top w:val="nil"/>
+            </w:tcBorders>
+            <w:shd w:val="clear" w:color="auto" w:fill="auto"/>
+            <w:vAlign w:val="center"/>
+          </w:tcPr>
+          <w:p>
+            <w:pPr>
+              <w:jc w:val="center"/>
+              <w:rPr>
+                <w:rFonts w:ascii="Arial Narrow" w:hAnsi="Arial Narrow"/>
+                <w:b/>
+                <w:sz w:val="20"/>
+                <w:szCs w:val="20"/>
+              </w:rPr>
+            </w:pPr>
+            <w:r>
+              <w:rPr>
+                <w:rFonts w:ascii="Arial Narrow" w:hAnsi="Arial Narrow"/>
+                <w:b/>
+                <w:sz w:val="20"/>
+                <w:szCs w:val="20"/>
+              </w:rPr>
+              <w:fldChar w:fldCharType="begin"/>
+            </w:r>
+            <w:r>
+              <w:rPr>
+                <w:rFonts w:ascii="Arial Narrow" w:hAnsi="Arial Narrow"/>
+                <w:b/>
+                <w:sz w:val="20"/>
+                <w:szCs w:val="20"/>
+              </w:rPr>
+              <w:instrText xml:space="preserve"> MERGEFIELD  Sicar.NumeroSICAR  \* MERGEFORMAT </w:instrText>
+            </w:r>
+            <w:r>
+              <w:rPr>
+                <w:rFonts w:ascii="Arial Narrow" w:hAnsi="Arial Narrow"/>
+                <w:b/>
+                <w:sz w:val="20"/>
+                <w:szCs w:val="20"/>
+              </w:rPr>
+              <w:fldChar w:fldCharType="separate"/>
+            </w:r>
+            <w:r>
+              <w:rPr>
+                <w:rFonts w:ascii="Arial Narrow" w:hAnsi="Arial Narrow"/>
+                <w:b/>
+                <w:noProof/>
+                <w:sz w:val="20"/>
+                <w:szCs w:val="20"/>
+              </w:rPr>
+              <w:t>«Sicar.NumeroSICAR»</w:t>
+            </w:r>
+            <w:r>
+              <w:rPr>
+                <w:rFonts w:ascii="Arial Narrow" w:hAnsi="Arial Narrow"/>
+                <w:b/>
+                <w:sz w:val="20"/>
+                <w:szCs w:val="20"/>
+              </w:rPr>
+              <w:fldChar w:fldCharType="end"/>
+            </w:r>
+            <w:bookmarkStart w:id="0" w:name="_GoBack"/>
+            <w:bookmarkEnd w:id="0"/>
           </w:p>
         </w:tc>
       </w:tr>
@@ -1561,13 +1710,15 @@
         <w:tblLook w:val="00A0" w:firstRow="1" w:lastRow="0" w:firstColumn="1" w:lastColumn="0" w:noHBand="0" w:noVBand="0"/>
       </w:tblPr>
       <w:tblGrid>
-        <w:gridCol w:w="2410"/>
+        <w:gridCol w:w="851"/>
+        <w:gridCol w:w="1559"/>
         <w:gridCol w:w="709"/>
         <w:gridCol w:w="567"/>
-        <w:gridCol w:w="983"/>
+        <w:gridCol w:w="709"/>
+        <w:gridCol w:w="274"/>
         <w:gridCol w:w="1285"/>
-        <w:gridCol w:w="1984"/>
-        <w:gridCol w:w="284"/>
+        <w:gridCol w:w="567"/>
+        <w:gridCol w:w="1701"/>
         <w:gridCol w:w="1134"/>
       </w:tblGrid>
       <w:tr>
@@ -1576,8 +1727,7 @@
         </w:trPr>
         <w:tc>
           <w:tcPr>
-            <w:tcW w:w="5954" w:type="dxa"/>
-            <w:gridSpan w:val="5"/>
+            <w:tcW w:w="851" w:type="dxa"/>
             <w:tcBorders>
               <w:bottom w:val="nil"/>
             </w:tcBorders>
@@ -1604,24 +1754,14 @@
                 <w:sz w:val="14"/>
                 <w:szCs w:val="14"/>
               </w:rPr>
-              <w:t>RAZÃO SOCIAL</w:t>
-            </w:r>
-            <w:r>
-              <w:rPr>
-                <w:rFonts w:ascii="Arial Narrow" w:hAnsi="Arial Narrow" w:cs="Calibri"/>
-                <w:b/>
-                <w:bCs/>
-                <w:color w:val="595959" w:themeColor="text1" w:themeTint="A6"/>
-                <w:sz w:val="14"/>
-                <w:szCs w:val="14"/>
-              </w:rPr>
-              <w:t>/ DENOMINAÇÃO/ PROPRIEDADE/ IMÓVEL:</w:t>
+              <w:t>CÓDIGO</w:t>
             </w:r>
           </w:p>
         </w:tc>
         <w:tc>
           <w:tcPr>
-            <w:tcW w:w="1984" w:type="dxa"/>
+            <w:tcW w:w="3544" w:type="dxa"/>
+            <w:gridSpan w:val="4"/>
             <w:tcBorders>
               <w:bottom w:val="nil"/>
             </w:tcBorders>
@@ -1648,13 +1788,58 @@
                 <w:sz w:val="14"/>
                 <w:szCs w:val="14"/>
               </w:rPr>
-              <w:t>CNPJ:</w:t>
+              <w:t>RAZÃO SOCIAL</w:t>
+            </w:r>
+            <w:r>
+              <w:rPr>
+                <w:rFonts w:ascii="Arial Narrow" w:hAnsi="Arial Narrow" w:cs="Calibri"/>
+                <w:b/>
+                <w:bCs/>
+                <w:color w:val="595959" w:themeColor="text1" w:themeTint="A6"/>
+                <w:sz w:val="14"/>
+                <w:szCs w:val="14"/>
+              </w:rPr>
+              <w:t>/ DENOMINAÇÃO/ PROPRIEDADE/ IMÓVEL:</w:t>
             </w:r>
           </w:p>
         </w:tc>
         <w:tc>
           <w:tcPr>
-            <w:tcW w:w="1418" w:type="dxa"/>
+            <w:tcW w:w="2126" w:type="dxa"/>
+            <w:gridSpan w:val="3"/>
+            <w:tcBorders>
+              <w:bottom w:val="nil"/>
+            </w:tcBorders>
+            <w:shd w:val="clear" w:color="auto" w:fill="auto"/>
+            <w:vAlign w:val="center"/>
+          </w:tcPr>
+          <w:p>
+            <w:pPr>
+              <w:rPr>
+                <w:rFonts w:ascii="Arial Narrow" w:hAnsi="Arial Narrow" w:cs="Calibri"/>
+                <w:b/>
+                <w:bCs/>
+                <w:color w:val="595959" w:themeColor="text1" w:themeTint="A6"/>
+                <w:sz w:val="14"/>
+                <w:szCs w:val="14"/>
+              </w:rPr>
+            </w:pPr>
+            <w:r>
+              <w:rPr>
+                <w:rFonts w:ascii="Arial Narrow" w:hAnsi="Arial Narrow" w:cs="Calibri"/>
+                <w:b/>
+                <w:bCs/>
+                <w:color w:val="595959" w:themeColor="text1" w:themeTint="A6"/>
+                <w:sz w:val="14"/>
+                <w:szCs w:val="14"/>
+              </w:rPr>
+              <w:t>CNPJ:</w:t>
+            </w:r>
+          </w:p>
+        </w:tc>
+        <w:tc>
+          <w:tcPr>
+            <w:tcW w:w="2835" w:type="dxa"/>
             <w:gridSpan w:val="2"/>
             <w:tcBorders>
               <w:bottom w:val="nil"/>
@@ -1693,8 +1878,7 @@
         </w:trPr>
         <w:tc>
           <w:tcPr>
-            <w:tcW w:w="5954" w:type="dxa"/>
-            <w:gridSpan w:val="5"/>
+            <w:tcW w:w="851" w:type="dxa"/>
             <w:tcBorders>
               <w:top w:val="nil"/>
               <w:bottom w:val="single" w:sz="4" w:space="0" w:color="auto"/>
@@ -1727,7 +1911,7 @@
                 <w:sz w:val="20"/>
                 <w:szCs w:val="20"/>
               </w:rPr>
-              <w:instrText xml:space="preserve"> MERGEFIELD  Empreendimento.NomeRazao  \* MERGEFORMAT </w:instrText>
+              <w:instrText xml:space="preserve"> MERGEFIELD  Empreendimento.Codigo  \* MERGEFORMAT </w:instrText>
             </w:r>
             <w:r>
               <w:rPr>
@@ -1746,7 +1930,7 @@
                 <w:sz w:val="20"/>
                 <w:szCs w:val="20"/>
               </w:rPr>
-              <w:t>«Empreendimento.NomeRazao»</w:t>
+              <w:t>«Empreendimento.Codigo»</w:t>
             </w:r>
             <w:r>
               <w:rPr>
@@ -1761,7 +1945,8 @@
         </w:tc>
         <w:tc>
           <w:tcPr>
-            <w:tcW w:w="1984" w:type="dxa"/>
+            <w:tcW w:w="3544" w:type="dxa"/>
+            <w:gridSpan w:val="4"/>
             <w:tcBorders>
               <w:top w:val="nil"/>
               <w:bottom w:val="single" w:sz="4" w:space="0" w:color="auto"/>
@@ -1771,6 +1956,7 @@
           </w:tcPr>
           <w:p>
             <w:pPr>
+              <w:ind w:left="242"/>
               <w:rPr>
                 <w:rFonts w:ascii="Arial Narrow" w:hAnsi="Arial Narrow" w:cs="Calibri"/>
                 <w:bCs/>
@@ -1794,7 +1980,7 @@
                 <w:sz w:val="20"/>
                 <w:szCs w:val="20"/>
               </w:rPr>
-              <w:instrText xml:space="preserve"> MERGEFIELD  Empreendimento.CNPJ  \* MERGEFORMAT </w:instrText>
+              <w:instrText xml:space="preserve"> MERGEFIELD  Empreendimento.NomeRazao  \* MERGEFORMAT </w:instrText>
             </w:r>
             <w:r>
               <w:rPr>
@@ -1813,7 +1999,7 @@
                 <w:sz w:val="20"/>
                 <w:szCs w:val="20"/>
               </w:rPr>
-              <w:t>«Empreendimento.CNPJ»</w:t>
+              <w:t>«Empreendimento.NomeRazao»</w:t>
             </w:r>
             <w:r>
               <w:rPr>
@@ -1828,7 +2014,75 @@
         </w:tc>
         <w:tc>
           <w:tcPr>
-            <w:tcW w:w="1418" w:type="dxa"/>
+            <w:tcW w:w="2126" w:type="dxa"/>
+            <w:gridSpan w:val="3"/>
+            <w:tcBorders>
+              <w:top w:val="nil"/>
+              <w:bottom w:val="single" w:sz="4" w:space="0" w:color="auto"/>
+            </w:tcBorders>
+            <w:shd w:val="clear" w:color="auto" w:fill="auto"/>
+            <w:vAlign w:val="center"/>
+          </w:tcPr>
+          <w:p>
+            <w:pPr>
+              <w:rPr>
+                <w:rFonts w:ascii="Arial Narrow" w:hAnsi="Arial Narrow" w:cs="Calibri"/>
+                <w:bCs/>
+                <w:sz w:val="20"/>
+                <w:szCs w:val="20"/>
+              </w:rPr>
+            </w:pPr>
+            <w:r>
+              <w:rPr>
+                <w:rFonts w:ascii="Arial Narrow" w:hAnsi="Arial Narrow" w:cs="Calibri"/>
+                <w:bCs/>
+                <w:sz w:val="20"/>
+                <w:szCs w:val="20"/>
+              </w:rPr>
+              <w:fldChar w:fldCharType="begin"/>
+            </w:r>
+            <w:r>
+              <w:rPr>
+                <w:rFonts w:ascii="Arial Narrow" w:hAnsi="Arial Narrow" w:cs="Calibri"/>
+                <w:bCs/>
+                <w:sz w:val="20"/>
+                <w:szCs w:val="20"/>
+              </w:rPr>
+              <w:instrText xml:space="preserve"> MERGEFIELD  Empreendimento.CNPJ  \* MERGEFORMAT </w:instrText>
+            </w:r>
+            <w:r>
+              <w:rPr>
+                <w:rFonts w:ascii="Arial Narrow" w:hAnsi="Arial Narrow" w:cs="Calibri"/>
+                <w:bCs/>
+                <w:sz w:val="20"/>
+                <w:szCs w:val="20"/>
+              </w:rPr>
+              <w:fldChar w:fldCharType="separate"/>
+            </w:r>
+            <w:r>
+              <w:rPr>
+                <w:rFonts w:ascii="Arial Narrow" w:hAnsi="Arial Narrow" w:cs="Calibri"/>
+                <w:bCs/>
+                <w:noProof/>
+                <w:sz w:val="20"/>
+                <w:szCs w:val="20"/>
+              </w:rPr>
+              <w:t>«Empreendimento.CNPJ»</w:t>
+            </w:r>
+            <w:r>
+              <w:rPr>
+                <w:rFonts w:ascii="Arial Narrow" w:hAnsi="Arial Narrow" w:cs="Calibri"/>
+                <w:bCs/>
+                <w:sz w:val="20"/>
+                <w:szCs w:val="20"/>
+              </w:rPr>
+              <w:fldChar w:fldCharType="end"/>
+            </w:r>
+          </w:p>
+        </w:tc>
+        <w:tc>
+          <w:tcPr>
+            <w:tcW w:w="2835" w:type="dxa"/>
             <w:gridSpan w:val="2"/>
             <w:tcBorders>
               <w:top w:val="nil"/>
@@ -1862,7 +2116,7 @@
                 <w:sz w:val="20"/>
                 <w:szCs w:val="20"/>
               </w:rPr>
-              <w:instrText xml:space="preserve"> MERGEFIELD  Empreendimento.NumeroCCIRStragg  \* MERGEFORMAT </w:instrText>
+              <w:instrText xml:space="preserve"> MERGEFIELD  Dominialidade.NumeroCCIRStragg  \* MERGEFORMAT </w:instrText>
             </w:r>
             <w:r>
               <w:rPr>
@@ -1881,7 +2135,7 @@
                 <w:sz w:val="20"/>
                 <w:szCs w:val="20"/>
               </w:rPr>
-              <w:t>«Empreendimento.NumeroCCIRStragg»</w:t>
+              <w:t>«Dominialidade.NumeroCCIRStragg»</w:t>
             </w:r>
             <w:r>
               <w:rPr>
@@ -1913,7 +2167,7 @@
         <w:tc>
           <w:tcPr>
             <w:tcW w:w="9356" w:type="dxa"/>
-            <w:gridSpan w:val="8"/>
+            <w:gridSpan w:val="10"/>
             <w:tcBorders>
               <w:top w:val="single" w:sz="4" w:space="0" w:color="auto"/>
               <w:left w:val="single" w:sz="4" w:space="0" w:color="auto"/>
@@ -1962,6 +2216,7 @@
         <w:tc>
           <w:tcPr>
             <w:tcW w:w="2410" w:type="dxa"/>
+            <w:gridSpan w:val="2"/>
             <w:tcBorders>
               <w:top w:val="single" w:sz="4" w:space="0" w:color="auto"/>
               <w:left w:val="single" w:sz="4" w:space="0" w:color="auto"/>
@@ -1995,7 +2250,7 @@
         <w:tc>
           <w:tcPr>
             <w:tcW w:w="6946" w:type="dxa"/>
-            <w:gridSpan w:val="7"/>
+            <w:gridSpan w:val="8"/>
             <w:tcBorders>
               <w:top w:val="single" w:sz="4" w:space="0" w:color="auto"/>
               <w:left w:val="single" w:sz="4" w:space="0" w:color="auto"/>
@@ -2045,6 +2300,7 @@
         <w:tc>
           <w:tcPr>
             <w:tcW w:w="2410" w:type="dxa"/>
+            <w:gridSpan w:val="2"/>
             <w:tcBorders>
               <w:left w:val="single" w:sz="4" w:space="0" w:color="auto"/>
               <w:bottom w:val="single" w:sz="4" w:space="0" w:color="auto"/>
@@ -2112,7 +2368,7 @@
         <w:tc>
           <w:tcPr>
             <w:tcW w:w="6946" w:type="dxa"/>
-            <w:gridSpan w:val="7"/>
+            <w:gridSpan w:val="8"/>
             <w:tcBorders>
               <w:left w:val="single" w:sz="4" w:space="0" w:color="auto"/>
               <w:bottom w:val="single" w:sz="4" w:space="0" w:color="auto"/>
@@ -2196,7 +2452,7 @@
         <w:tc>
           <w:tcPr>
             <w:tcW w:w="4669" w:type="dxa"/>
-            <w:gridSpan w:val="4"/>
+            <w:gridSpan w:val="6"/>
             <w:tcBorders>
               <w:top w:val="single" w:sz="4" w:space="0" w:color="auto"/>
               <w:left w:val="single" w:sz="4" w:space="0" w:color="auto"/>
@@ -2283,7 +2539,7 @@
         <w:tc>
           <w:tcPr>
             <w:tcW w:w="4669" w:type="dxa"/>
-            <w:gridSpan w:val="4"/>
+            <w:gridSpan w:val="6"/>
             <w:tcBorders>
               <w:left w:val="single" w:sz="4" w:space="0" w:color="auto"/>
               <w:bottom w:val="single" w:sz="4" w:space="0" w:color="auto"/>
@@ -2425,7 +2681,7 @@
         <w:tc>
           <w:tcPr>
             <w:tcW w:w="9356" w:type="dxa"/>
-            <w:gridSpan w:val="8"/>
+            <w:gridSpan w:val="10"/>
             <w:tcBorders>
               <w:top w:val="single" w:sz="4" w:space="0" w:color="auto"/>
               <w:left w:val="single" w:sz="4" w:space="0" w:color="auto"/>
@@ -2503,7 +2759,7 @@
         <w:tc>
           <w:tcPr>
             <w:tcW w:w="9356" w:type="dxa"/>
-            <w:gridSpan w:val="8"/>
+            <w:gridSpan w:val="10"/>
             <w:tcBorders>
               <w:left w:val="single" w:sz="4" w:space="0" w:color="auto"/>
               <w:bottom w:val="single" w:sz="4" w:space="0" w:color="auto"/>
@@ -2628,6 +2884,39 @@
         <w:tc>
           <w:tcPr>
             <w:tcW w:w="3686" w:type="dxa"/>
+            <w:gridSpan w:val="4"/>
+            <w:tcBorders>
+              <w:bottom w:val="nil"/>
+            </w:tcBorders>
+            <w:shd w:val="clear" w:color="auto" w:fill="auto"/>
+          </w:tcPr>
+          <w:p>
+            <w:pPr>
+              <w:rPr>
+                <w:rFonts w:ascii="Arial Narrow" w:hAnsi="Arial Narrow" w:cs="Calibri"/>
+                <w:b/>
+                <w:bCs/>
+                <w:color w:val="595959" w:themeColor="text1" w:themeTint="A6"/>
+                <w:sz w:val="14"/>
+                <w:szCs w:val="14"/>
+              </w:rPr>
+            </w:pPr>
+            <w:r>
+              <w:rPr>
+                <w:rFonts w:ascii="Arial Narrow" w:hAnsi="Arial Narrow" w:cs="Calibri"/>
+                <w:b/>
+                <w:bCs/>
+                <w:color w:val="595959" w:themeColor="text1" w:themeTint="A6"/>
+                <w:sz w:val="14"/>
+                <w:szCs w:val="14"/>
+              </w:rPr>
+              <w:t>SISTEMA DE COORDENADA:</w:t>
+            </w:r>
+          </w:p>
+        </w:tc>
+        <w:tc>
+          <w:tcPr>
+            <w:tcW w:w="2268" w:type="dxa"/>
             <w:gridSpan w:val="3"/>
             <w:tcBorders>
               <w:bottom w:val="nil"/>
@@ -2654,7 +2943,7 @@
                 <w:sz w:val="14"/>
                 <w:szCs w:val="14"/>
               </w:rPr>
-              <w:t>SISTEMA DE COORDENADA:</w:t>
+              <w:t>LATITUDE/NORTHING:</w:t>
             </w:r>
           </w:p>
         </w:tc>
@@ -2687,39 +2976,6 @@
                 <w:sz w:val="14"/>
                 <w:szCs w:val="14"/>
               </w:rPr>
-              <w:t>LATITUDE/NORTHING:</w:t>
-            </w:r>
-          </w:p>
-        </w:tc>
-        <w:tc>
-          <w:tcPr>
-            <w:tcW w:w="2268" w:type="dxa"/>
-            <w:gridSpan w:val="2"/>
-            <w:tcBorders>
-              <w:bottom w:val="nil"/>
-            </w:tcBorders>
-            <w:shd w:val="clear" w:color="auto" w:fill="auto"/>
-          </w:tcPr>
-          <w:p>
-            <w:pPr>
-              <w:rPr>
-                <w:rFonts w:ascii="Arial Narrow" w:hAnsi="Arial Narrow" w:cs="Calibri"/>
-                <w:b/>
-                <w:bCs/>
-                <w:color w:val="595959" w:themeColor="text1" w:themeTint="A6"/>
-                <w:sz w:val="14"/>
-                <w:szCs w:val="14"/>
-              </w:rPr>
-            </w:pPr>
-            <w:r>
-              <w:rPr>
-                <w:rFonts w:ascii="Arial Narrow" w:hAnsi="Arial Narrow" w:cs="Calibri"/>
-                <w:b/>
-                <w:bCs/>
-                <w:color w:val="595959" w:themeColor="text1" w:themeTint="A6"/>
-                <w:sz w:val="14"/>
-                <w:szCs w:val="14"/>
-              </w:rPr>
               <w:t>LONGITUDE/EASTING:</w:t>
             </w:r>
           </w:p>
@@ -2764,6 +3020,74 @@
         <w:tc>
           <w:tcPr>
             <w:tcW w:w="3686" w:type="dxa"/>
+            <w:gridSpan w:val="4"/>
+            <w:tcBorders>
+              <w:top w:val="nil"/>
+              <w:bottom w:val="single" w:sz="4" w:space="0" w:color="auto"/>
+            </w:tcBorders>
+            <w:shd w:val="clear" w:color="auto" w:fill="auto"/>
+            <w:vAlign w:val="center"/>
+          </w:tcPr>
+          <w:p>
+            <w:pPr>
+              <w:rPr>
+                <w:rFonts w:ascii="Arial Narrow" w:hAnsi="Arial Narrow" w:cs="Calibri"/>
+                <w:noProof/>
+                <w:sz w:val="20"/>
+                <w:szCs w:val="20"/>
+              </w:rPr>
+            </w:pPr>
+            <w:r>
+              <w:rPr>
+                <w:rFonts w:ascii="Arial Narrow" w:hAnsi="Arial Narrow" w:cs="Calibri"/>
+                <w:bCs/>
+                <w:sz w:val="20"/>
+                <w:szCs w:val="20"/>
+              </w:rPr>
+              <w:fldChar w:fldCharType="begin"/>
+            </w:r>
+            <w:r>
+              <w:rPr>
+                <w:rFonts w:ascii="Arial Narrow" w:hAnsi="Arial Narrow" w:cs="Calibri"/>
+                <w:bCs/>
+                <w:sz w:val="20"/>
+                <w:szCs w:val="20"/>
+              </w:rPr>
+              <w:instrText xml:space="preserve"> MERGEFIELD  Empreendimento.Coordenada.Tipo.Texto  \* MERGEFORMAT </w:instrText>
+            </w:r>
+            <w:r>
+              <w:rPr>
+                <w:rFonts w:ascii="Arial Narrow" w:hAnsi="Arial Narrow" w:cs="Calibri"/>
+                <w:bCs/>
+                <w:sz w:val="20"/>
+                <w:szCs w:val="20"/>
+              </w:rPr>
+              <w:fldChar w:fldCharType="separate"/>
+            </w:r>
+            <w:r>
+              <w:rPr>
+                <w:rFonts w:ascii="Arial Narrow" w:hAnsi="Arial Narrow" w:cs="Calibri"/>
+                <w:bCs/>
+                <w:noProof/>
+                <w:sz w:val="20"/>
+                <w:szCs w:val="20"/>
+              </w:rPr>
+              <w:t>«Empreendimento.Coordenada.Tipo.Texto»</w:t>
+            </w:r>
+            <w:r>
+              <w:rPr>
+                <w:rFonts w:ascii="Arial Narrow" w:hAnsi="Arial Narrow" w:cs="Calibri"/>
+                <w:bCs/>
+                <w:sz w:val="20"/>
+                <w:szCs w:val="20"/>
+              </w:rPr>
+              <w:fldChar w:fldCharType="end"/>
+            </w:r>
+          </w:p>
+        </w:tc>
+        <w:tc>
+          <w:tcPr>
+            <w:tcW w:w="2268" w:type="dxa"/>
             <w:gridSpan w:val="3"/>
             <w:tcBorders>
               <w:top w:val="nil"/>
@@ -2797,7 +3121,7 @@
                 <w:sz w:val="20"/>
                 <w:szCs w:val="20"/>
               </w:rPr>
-              <w:instrText xml:space="preserve"> MERGEFIELD  Empreendimento.Coordenada.Tipo.Texto  \* MERGEFORMAT </w:instrText>
+              <w:instrText xml:space="preserve"> MERGEFIELD  Empreendimento.Coordenada.NorthingUtm  \* MERGEFORMAT </w:instrText>
             </w:r>
             <w:r>
               <w:rPr>
@@ -2816,7 +3140,7 @@
                 <w:sz w:val="20"/>
                 <w:szCs w:val="20"/>
               </w:rPr>
-              <w:t>«Empreendimento.Coordenada.Tipo.Texto»</w:t>
+              <w:t>«Empreendimento.Coordenada.NorthingUtm»</w:t>
             </w:r>
             <w:r>
               <w:rPr>
@@ -2827,8 +3151,6 @@
               </w:rPr>
               <w:fldChar w:fldCharType="end"/>
             </w:r>
-            <w:bookmarkStart w:id="0" w:name="_GoBack"/>
-            <w:bookmarkEnd w:id="0"/>
           </w:p>
         </w:tc>
         <w:tc>
@@ -2867,74 +3189,6 @@
                 <w:sz w:val="20"/>
                 <w:szCs w:val="20"/>
               </w:rPr>
-              <w:instrText xml:space="preserve"> MERGEFIELD  Empreendimento.Coordenada.NorthingUtm  \* MERGEFORMAT </w:instrText>
-            </w:r>
-            <w:r>
-              <w:rPr>
-                <w:rFonts w:ascii="Arial Narrow" w:hAnsi="Arial Narrow" w:cs="Calibri"/>
-                <w:bCs/>
-                <w:sz w:val="20"/>
-                <w:szCs w:val="20"/>
-              </w:rPr>
-              <w:fldChar w:fldCharType="separate"/>
-            </w:r>
-            <w:r>
-              <w:rPr>
-                <w:rFonts w:ascii="Arial Narrow" w:hAnsi="Arial Narrow" w:cs="Calibri"/>
-                <w:bCs/>
-                <w:noProof/>
-                <w:sz w:val="20"/>
-                <w:szCs w:val="20"/>
-              </w:rPr>
-              <w:t>«Empreendimento.Coordenada.NorthingUtm»</w:t>
-            </w:r>
-            <w:r>
-              <w:rPr>
-                <w:rFonts w:ascii="Arial Narrow" w:hAnsi="Arial Narrow" w:cs="Calibri"/>
-                <w:bCs/>
-                <w:sz w:val="20"/>
-                <w:szCs w:val="20"/>
-              </w:rPr>
-              <w:fldChar w:fldCharType="end"/>
-            </w:r>
-          </w:p>
-        </w:tc>
-        <w:tc>
-          <w:tcPr>
-            <w:tcW w:w="2268" w:type="dxa"/>
-            <w:gridSpan w:val="2"/>
-            <w:tcBorders>
-              <w:top w:val="nil"/>
-              <w:bottom w:val="single" w:sz="4" w:space="0" w:color="auto"/>
-            </w:tcBorders>
-            <w:shd w:val="clear" w:color="auto" w:fill="auto"/>
-            <w:vAlign w:val="center"/>
-          </w:tcPr>
-          <w:p>
-            <w:pPr>
-              <w:rPr>
-                <w:rFonts w:ascii="Arial Narrow" w:hAnsi="Arial Narrow" w:cs="Calibri"/>
-                <w:noProof/>
-                <w:sz w:val="20"/>
-                <w:szCs w:val="20"/>
-              </w:rPr>
-            </w:pPr>
-            <w:r>
-              <w:rPr>
-                <w:rFonts w:ascii="Arial Narrow" w:hAnsi="Arial Narrow" w:cs="Calibri"/>
-                <w:bCs/>
-                <w:sz w:val="20"/>
-                <w:szCs w:val="20"/>
-              </w:rPr>
-              <w:fldChar w:fldCharType="begin"/>
-            </w:r>
-            <w:r>
-              <w:rPr>
-                <w:rFonts w:ascii="Arial Narrow" w:hAnsi="Arial Narrow" w:cs="Calibri"/>
-                <w:bCs/>
-                <w:sz w:val="20"/>
-                <w:szCs w:val="20"/>
-              </w:rPr>
               <w:instrText xml:space="preserve"> MERGEFIELD  Empreendimento.Coordenada.EastingUtm  \* MERGEFORMAT </w:instrText>
             </w:r>
             <w:r>
@@ -3042,7 +3296,7 @@
         <w:tc>
           <w:tcPr>
             <w:tcW w:w="3119" w:type="dxa"/>
-            <w:gridSpan w:val="2"/>
+            <w:gridSpan w:val="3"/>
             <w:tcBorders>
               <w:bottom w:val="nil"/>
             </w:tcBorders>
@@ -3075,7 +3329,7 @@
         <w:tc>
           <w:tcPr>
             <w:tcW w:w="2835" w:type="dxa"/>
-            <w:gridSpan w:val="3"/>
+            <w:gridSpan w:val="4"/>
             <w:tcBorders>
               <w:bottom w:val="nil"/>
             </w:tcBorders>
@@ -3144,7 +3398,7 @@
         <w:tc>
           <w:tcPr>
             <w:tcW w:w="3119" w:type="dxa"/>
-            <w:gridSpan w:val="2"/>
+            <w:gridSpan w:val="3"/>
             <w:tcBorders>
               <w:top w:val="nil"/>
               <w:bottom w:val="single" w:sz="4" w:space="0" w:color="auto"/>
@@ -3211,7 +3465,7 @@
         <w:tc>
           <w:tcPr>
             <w:tcW w:w="2835" w:type="dxa"/>
-            <w:gridSpan w:val="3"/>
+            <w:gridSpan w:val="4"/>
             <w:tcBorders>
               <w:top w:val="nil"/>
               <w:bottom w:val="single" w:sz="4" w:space="0" w:color="auto"/>
@@ -3527,7 +3781,6 @@
               </w:rPr>
               <w:fldChar w:fldCharType="end"/>
             </w:r>
-            <w:proofErr w:type="gramStart"/>
             <w:r>
               <w:rPr>
                 <w:rFonts w:ascii="Arial Narrow" w:hAnsi="Arial Narrow" w:cs="Calibri"/>
@@ -3537,7 +3790,6 @@
               </w:rPr>
               <w:t>ha</w:t>
             </w:r>
-            <w:proofErr w:type="gramEnd"/>
           </w:p>
         </w:tc>
         <w:tc>
@@ -3614,25 +3866,14 @@
               </w:rPr>
               <w:fldChar w:fldCharType="end"/>
             </w:r>
-            <w:proofErr w:type="gramStart"/>
-            <w:r>
-              <w:rPr>
-                <w:rFonts w:ascii="Arial Narrow" w:hAnsi="Arial Narrow" w:cs="Calibri"/>
-                <w:bCs/>
-                <w:sz w:val="20"/>
-                <w:szCs w:val="20"/>
-              </w:rPr>
-              <w:t>ha</w:t>
-            </w:r>
-            <w:proofErr w:type="gramEnd"/>
-            <w:r>
-              <w:rPr>
-                <w:rFonts w:ascii="Arial Narrow" w:hAnsi="Arial Narrow" w:cs="Calibri"/>
-                <w:bCs/>
-                <w:sz w:val="20"/>
-                <w:szCs w:val="20"/>
-              </w:rPr>
-              <w:t xml:space="preserve"> </w:t>
+            <w:r>
+              <w:rPr>
+                <w:rFonts w:ascii="Arial Narrow" w:hAnsi="Arial Narrow" w:cs="Calibri"/>
+                <w:bCs/>
+                <w:sz w:val="20"/>
+                <w:szCs w:val="20"/>
+              </w:rPr>
+              <w:t xml:space="preserve">ha </w:t>
             </w:r>
           </w:p>
         </w:tc>
@@ -3776,7 +4017,6 @@
               </w:rPr>
               <w:fldChar w:fldCharType="end"/>
             </w:r>
-            <w:proofErr w:type="gramStart"/>
             <w:r>
               <w:rPr>
                 <w:rFonts w:ascii="Arial Narrow" w:hAnsi="Arial Narrow" w:cs="Calibri"/>
@@ -3786,7 +4026,6 @@
               </w:rPr>
               <w:t>ha</w:t>
             </w:r>
-            <w:proofErr w:type="gramEnd"/>
           </w:p>
         </w:tc>
         <w:tc>
@@ -3856,7 +4095,6 @@
               </w:rPr>
               <w:fldChar w:fldCharType="end"/>
             </w:r>
-            <w:proofErr w:type="gramStart"/>
             <w:r>
               <w:rPr>
                 <w:rFonts w:ascii="Arial Narrow" w:hAnsi="Arial Narrow" w:cs="Calibri"/>
@@ -3866,7 +4104,6 @@
               </w:rPr>
               <w:t>ha</w:t>
             </w:r>
-            <w:proofErr w:type="gramEnd"/>
           </w:p>
         </w:tc>
       </w:tr>
@@ -4009,7 +4246,6 @@
               </w:rPr>
               <w:fldChar w:fldCharType="end"/>
             </w:r>
-            <w:proofErr w:type="gramStart"/>
             <w:r>
               <w:rPr>
                 <w:rFonts w:ascii="Arial Narrow" w:hAnsi="Arial Narrow" w:cs="Calibri"/>
@@ -4019,7 +4255,6 @@
               </w:rPr>
               <w:t>ha</w:t>
             </w:r>
-            <w:proofErr w:type="gramEnd"/>
           </w:p>
         </w:tc>
         <w:tc>
@@ -4089,7 +4324,6 @@
               </w:rPr>
               <w:fldChar w:fldCharType="end"/>
             </w:r>
-            <w:proofErr w:type="gramStart"/>
             <w:r>
               <w:rPr>
                 <w:rFonts w:ascii="Arial Narrow" w:hAnsi="Arial Narrow" w:cs="Calibri"/>
@@ -4099,7 +4333,6 @@
               </w:rPr>
               <w:t>ha</w:t>
             </w:r>
-            <w:proofErr w:type="gramEnd"/>
           </w:p>
         </w:tc>
       </w:tr>
@@ -4242,7 +4475,6 @@
               </w:rPr>
               <w:fldChar w:fldCharType="end"/>
             </w:r>
-            <w:proofErr w:type="gramStart"/>
             <w:r>
               <w:rPr>
                 <w:rFonts w:ascii="Arial Narrow" w:hAnsi="Arial Narrow" w:cs="Calibri"/>
@@ -4252,7 +4484,6 @@
               </w:rPr>
               <w:t>ha</w:t>
             </w:r>
-            <w:proofErr w:type="gramEnd"/>
           </w:p>
         </w:tc>
         <w:tc>
@@ -4322,7 +4553,6 @@
               </w:rPr>
               <w:fldChar w:fldCharType="end"/>
             </w:r>
-            <w:proofErr w:type="gramStart"/>
             <w:r>
               <w:rPr>
                 <w:rFonts w:ascii="Arial Narrow" w:hAnsi="Arial Narrow" w:cs="Calibri"/>
@@ -4332,7 +4562,6 @@
               </w:rPr>
               <w:t>ha</w:t>
             </w:r>
-            <w:proofErr w:type="gramEnd"/>
           </w:p>
         </w:tc>
       </w:tr>
@@ -4474,7 +4703,6 @@
               </w:rPr>
               <w:fldChar w:fldCharType="end"/>
             </w:r>
-            <w:proofErr w:type="gramStart"/>
             <w:r>
               <w:rPr>
                 <w:rFonts w:ascii="Arial Narrow" w:hAnsi="Arial Narrow" w:cs="Calibri"/>
@@ -4484,7 +4712,6 @@
               </w:rPr>
               <w:t>ha</w:t>
             </w:r>
-            <w:proofErr w:type="gramEnd"/>
           </w:p>
         </w:tc>
         <w:tc>
@@ -4553,7 +4780,6 @@
               </w:rPr>
               <w:fldChar w:fldCharType="end"/>
             </w:r>
-            <w:proofErr w:type="gramStart"/>
             <w:r>
               <w:rPr>
                 <w:rFonts w:ascii="Arial Narrow" w:hAnsi="Arial Narrow" w:cs="Calibri"/>
@@ -4563,7 +4789,6 @@
               </w:rPr>
               <w:t>ha</w:t>
             </w:r>
-            <w:proofErr w:type="gramEnd"/>
           </w:p>
         </w:tc>
       </w:tr>
@@ -4652,7 +4877,7 @@
                 <w:szCs w:val="18"/>
                 <w:u w:val="single"/>
               </w:rPr>
-              <w:t>Solicitação de Inscrição no Cadastro Ambiental Rural - CAR/ES</w:t>
+              <w:t>Solicitação de Inscrição no Cadastro Ambiental Rural - CAR</w:t>
             </w:r>
             <w:r>
               <w:rPr>
@@ -4742,7 +4967,25 @@
                 <w:sz w:val="18"/>
                 <w:szCs w:val="18"/>
               </w:rPr>
-              <w:t>A efetivação do Cadastramento está sujeita á análise pelo INSTITUTO DE DEFESA AGROPECUÁRIA E FLORESTAL DO ESPÍRITO SANTO – IDAF.</w:t>
+              <w:t xml:space="preserve">A efetivação do Cadastramento está sujeita </w:t>
+            </w:r>
+            <w:proofErr w:type="spellStart"/>
+            <w:r>
+              <w:rPr>
+                <w:rFonts w:ascii="Arial Narrow" w:hAnsi="Arial Narrow"/>
+                <w:sz w:val="18"/>
+                <w:szCs w:val="18"/>
+              </w:rPr>
+              <w:t>á</w:t>
+            </w:r>
+            <w:proofErr w:type="spellEnd"/>
+            <w:r>
+              <w:rPr>
+                <w:rFonts w:ascii="Arial Narrow" w:hAnsi="Arial Narrow"/>
+                <w:sz w:val="18"/>
+                <w:szCs w:val="18"/>
+              </w:rPr>
+              <w:t xml:space="preserve"> análise pelo INSTITUTO DE DEFESA AGROPECUÁRIA E FLORESTAL DO ESPÍRITO SANTO – IDAF.</w:t>
             </w:r>
           </w:p>
           <w:p>
@@ -4879,12 +5122,22 @@
                 <w:sz w:val="18"/>
                 <w:szCs w:val="18"/>
               </w:rPr>
+              <w:lastRenderedPageBreak/>
               <w:t>O declarante assume plena responsabilidade ambiental sobre o imóvel rural declarado em seu nome, sem prejuízo de responsabilização por danos ambientais em área contígua, posteriormente comprovada como de seu imóvel rural.</w:t>
             </w:r>
           </w:p>
         </w:tc>
       </w:tr>
     </w:tbl>
+    <w:p>
+      <w:pPr>
+        <w:rPr>
+          <w:rFonts w:ascii="Arial Narrow" w:hAnsi="Arial Narrow"/>
+          <w:sz w:val="10"/>
+          <w:szCs w:val="10"/>
+        </w:rPr>
+      </w:pPr>
+    </w:p>
     <w:p>
       <w:pPr>
         <w:rPr>
@@ -4935,18 +5188,9 @@
         <w:fldChar w:fldCharType="end"/>
       </w:r>
     </w:p>
-    <w:p>
-      <w:pPr>
-        <w:jc w:val="center"/>
-        <w:rPr>
-          <w:sz w:val="10"/>
-          <w:szCs w:val="10"/>
-        </w:rPr>
-      </w:pPr>
-    </w:p>
     <w:sectPr>
-      <w:headerReference w:type="default" r:id="rId8"/>
-      <w:footerReference w:type="default" r:id="rId9"/>
+      <w:headerReference w:type="default" r:id="rId7"/>
+      <w:footerReference w:type="default" r:id="rId8"/>
       <w:pgSz w:w="11907" w:h="16840" w:code="9"/>
       <w:pgMar w:top="851" w:right="851" w:bottom="851" w:left="1701" w:header="567" w:footer="389" w:gutter="0"/>
       <w:cols w:space="708"/>
@@ -4957,7 +5201,7 @@
 </file>
 
 <file path=word/endnotes.xml><?xml version="1.0" encoding="utf-8"?>
-<w:endnotes xmlns:wpc="http://schemas.microsoft.com/office/word/2010/wordprocessingCanvas" xmlns:mc="http://schemas.openxmlformats.org/markup-compatibility/2006" xmlns:o="urn:schemas-microsoft-com:office:office" xmlns:r="http://schemas.openxmlformats.org/officeDocument/2006/relationships" xmlns:m="http://schemas.openxmlformats.org/officeDocument/2006/math" xmlns:v="urn:schemas-microsoft-com:vml" xmlns:wp14="http://schemas.microsoft.com/office/word/2010/wordprocessingDrawing" xmlns:wp="http://schemas.openxmlformats.org/drawingml/2006/wordprocessingDrawing" xmlns:w10="urn:schemas-microsoft-com:office:word" xmlns:w="http://schemas.openxmlformats.org/wordprocessingml/2006/main" xmlns:w14="http://schemas.microsoft.com/office/word/2010/wordml" xmlns:wpg="http://schemas.microsoft.com/office/word/2010/wordprocessingGroup" xmlns:wpi="http://schemas.microsoft.com/office/word/2010/wordprocessingInk" xmlns:wne="http://schemas.microsoft.com/office/word/2006/wordml" xmlns:wps="http://schemas.microsoft.com/office/word/2010/wordprocessingShape" mc:Ignorable="w14 wp14">
+<w:endnotes xmlns:wpc="http://schemas.microsoft.com/office/word/2010/wordprocessingCanvas" xmlns:mc="http://schemas.openxmlformats.org/markup-compatibility/2006" xmlns:o="urn:schemas-microsoft-com:office:office" xmlns:r="http://schemas.openxmlformats.org/officeDocument/2006/relationships" xmlns:m="http://schemas.openxmlformats.org/officeDocument/2006/math" xmlns:v="urn:schemas-microsoft-com:vml" xmlns:wp14="http://schemas.microsoft.com/office/word/2010/wordprocessingDrawing" xmlns:wp="http://schemas.openxmlformats.org/drawingml/2006/wordprocessingDrawing" xmlns:w10="urn:schemas-microsoft-com:office:word" xmlns:w="http://schemas.openxmlformats.org/wordprocessingml/2006/main" xmlns:w14="http://schemas.microsoft.com/office/word/2010/wordml" xmlns:w15="http://schemas.microsoft.com/office/word/2012/wordml" xmlns:wpg="http://schemas.microsoft.com/office/word/2010/wordprocessingGroup" xmlns:wpi="http://schemas.microsoft.com/office/word/2010/wordprocessingInk" xmlns:wne="http://schemas.microsoft.com/office/word/2006/wordml" xmlns:wps="http://schemas.microsoft.com/office/word/2010/wordprocessingShape" mc:Ignorable="w14 w15 wp14">
   <w:endnote w:type="separator" w:id="-1">
     <w:p>
       <w:r>
@@ -4976,12 +5220,11 @@
 </file>
 
 <file path=word/footer1.xml><?xml version="1.0" encoding="utf-8"?>
-<w:ftr xmlns:wpc="http://schemas.microsoft.com/office/word/2010/wordprocessingCanvas" xmlns:mc="http://schemas.openxmlformats.org/markup-compatibility/2006" xmlns:o="urn:schemas-microsoft-com:office:office" xmlns:r="http://schemas.openxmlformats.org/officeDocument/2006/relationships" xmlns:m="http://schemas.openxmlformats.org/officeDocument/2006/math" xmlns:v="urn:schemas-microsoft-com:vml" xmlns:wp14="http://schemas.microsoft.com/office/word/2010/wordprocessingDrawing" xmlns:wp="http://schemas.openxmlformats.org/drawingml/2006/wordprocessingDrawing" xmlns:w10="urn:schemas-microsoft-com:office:word" xmlns:w="http://schemas.openxmlformats.org/wordprocessingml/2006/main" xmlns:w14="http://schemas.microsoft.com/office/word/2010/wordml" xmlns:wpg="http://schemas.microsoft.com/office/word/2010/wordprocessingGroup" xmlns:wpi="http://schemas.microsoft.com/office/word/2010/wordprocessingInk" xmlns:wne="http://schemas.microsoft.com/office/word/2006/wordml" xmlns:wps="http://schemas.microsoft.com/office/word/2010/wordprocessingShape" mc:Ignorable="w14 wp14">
+<w:ftr xmlns:wpc="http://schemas.microsoft.com/office/word/2010/wordprocessingCanvas" xmlns:mc="http://schemas.openxmlformats.org/markup-compatibility/2006" xmlns:o="urn:schemas-microsoft-com:office:office" xmlns:r="http://schemas.openxmlformats.org/officeDocument/2006/relationships" xmlns:m="http://schemas.openxmlformats.org/officeDocument/2006/math" xmlns:v="urn:schemas-microsoft-com:vml" xmlns:wp14="http://schemas.microsoft.com/office/word/2010/wordprocessingDrawing" xmlns:wp="http://schemas.openxmlformats.org/drawingml/2006/wordprocessingDrawing" xmlns:w10="urn:schemas-microsoft-com:office:word" xmlns:w="http://schemas.openxmlformats.org/wordprocessingml/2006/main" xmlns:w14="http://schemas.microsoft.com/office/word/2010/wordml" xmlns:w15="http://schemas.microsoft.com/office/word/2012/wordml" xmlns:wpg="http://schemas.microsoft.com/office/word/2010/wordprocessingGroup" xmlns:wpi="http://schemas.microsoft.com/office/word/2010/wordprocessingInk" xmlns:wne="http://schemas.microsoft.com/office/word/2006/wordml" xmlns:wps="http://schemas.microsoft.com/office/word/2010/wordprocessingShape" mc:Ignorable="w14 w15 wp14">
   <w:tbl>
     <w:tblPr>
       <w:tblW w:w="0" w:type="auto"/>
       <w:jc w:val="center"/>
-      <w:tblInd w:w="-835" w:type="dxa"/>
       <w:tblBorders>
         <w:top w:val="single" w:sz="4" w:space="0" w:color="auto"/>
       </w:tblBorders>
@@ -5182,7 +5425,7 @@
               <w:sz w:val="16"/>
               <w:szCs w:val="16"/>
             </w:rPr>
-            <w:t>1</w:t>
+            <w:t>2</w:t>
           </w:r>
           <w:r>
             <w:rPr>
@@ -5220,7 +5463,7 @@
 </file>
 
 <file path=word/footnotes.xml><?xml version="1.0" encoding="utf-8"?>
-<w:footnotes xmlns:wpc="http://schemas.microsoft.com/office/word/2010/wordprocessingCanvas" xmlns:mc="http://schemas.openxmlformats.org/markup-compatibility/2006" xmlns:o="urn:schemas-microsoft-com:office:office" xmlns:r="http://schemas.openxmlformats.org/officeDocument/2006/relationships" xmlns:m="http://schemas.openxmlformats.org/officeDocument/2006/math" xmlns:v="urn:schemas-microsoft-com:vml" xmlns:wp14="http://schemas.microsoft.com/office/word/2010/wordprocessingDrawing" xmlns:wp="http://schemas.openxmlformats.org/drawingml/2006/wordprocessingDrawing" xmlns:w10="urn:schemas-microsoft-com:office:word" xmlns:w="http://schemas.openxmlformats.org/wordprocessingml/2006/main" xmlns:w14="http://schemas.microsoft.com/office/word/2010/wordml" xmlns:wpg="http://schemas.microsoft.com/office/word/2010/wordprocessingGroup" xmlns:wpi="http://schemas.microsoft.com/office/word/2010/wordprocessingInk" xmlns:wne="http://schemas.microsoft.com/office/word/2006/wordml" xmlns:wps="http://schemas.microsoft.com/office/word/2010/wordprocessingShape" mc:Ignorable="w14 wp14">
+<w:footnotes xmlns:wpc="http://schemas.microsoft.com/office/word/2010/wordprocessingCanvas" xmlns:mc="http://schemas.openxmlformats.org/markup-compatibility/2006" xmlns:o="urn:schemas-microsoft-com:office:office" xmlns:r="http://schemas.openxmlformats.org/officeDocument/2006/relationships" xmlns:m="http://schemas.openxmlformats.org/officeDocument/2006/math" xmlns:v="urn:schemas-microsoft-com:vml" xmlns:wp14="http://schemas.microsoft.com/office/word/2010/wordprocessingDrawing" xmlns:wp="http://schemas.openxmlformats.org/drawingml/2006/wordprocessingDrawing" xmlns:w10="urn:schemas-microsoft-com:office:word" xmlns:w="http://schemas.openxmlformats.org/wordprocessingml/2006/main" xmlns:w14="http://schemas.microsoft.com/office/word/2010/wordml" xmlns:w15="http://schemas.microsoft.com/office/word/2012/wordml" xmlns:wpg="http://schemas.microsoft.com/office/word/2010/wordprocessingGroup" xmlns:wpi="http://schemas.microsoft.com/office/word/2010/wordprocessingInk" xmlns:wne="http://schemas.microsoft.com/office/word/2006/wordml" xmlns:wps="http://schemas.microsoft.com/office/word/2010/wordprocessingShape" mc:Ignorable="w14 w15 wp14">
   <w:footnote w:type="separator" w:id="-1">
     <w:p>
       <w:r>
@@ -5239,12 +5482,11 @@
 </file>
 
 <file path=word/header1.xml><?xml version="1.0" encoding="utf-8"?>
-<w:hdr xmlns:wpc="http://schemas.microsoft.com/office/word/2010/wordprocessingCanvas" xmlns:mc="http://schemas.openxmlformats.org/markup-compatibility/2006" xmlns:o="urn:schemas-microsoft-com:office:office" xmlns:r="http://schemas.openxmlformats.org/officeDocument/2006/relationships" xmlns:m="http://schemas.openxmlformats.org/officeDocument/2006/math" xmlns:v="urn:schemas-microsoft-com:vml" xmlns:wp14="http://schemas.microsoft.com/office/word/2010/wordprocessingDrawing" xmlns:wp="http://schemas.openxmlformats.org/drawingml/2006/wordprocessingDrawing" xmlns:w10="urn:schemas-microsoft-com:office:word" xmlns:w="http://schemas.openxmlformats.org/wordprocessingml/2006/main" xmlns:w14="http://schemas.microsoft.com/office/word/2010/wordml" xmlns:wpg="http://schemas.microsoft.com/office/word/2010/wordprocessingGroup" xmlns:wpi="http://schemas.microsoft.com/office/word/2010/wordprocessingInk" xmlns:wne="http://schemas.microsoft.com/office/word/2006/wordml" xmlns:wps="http://schemas.microsoft.com/office/word/2010/wordprocessingShape" mc:Ignorable="w14 wp14">
+<w:hdr xmlns:wpc="http://schemas.microsoft.com/office/word/2010/wordprocessingCanvas" xmlns:mc="http://schemas.openxmlformats.org/markup-compatibility/2006" xmlns:o="urn:schemas-microsoft-com:office:office" xmlns:r="http://schemas.openxmlformats.org/officeDocument/2006/relationships" xmlns:m="http://schemas.openxmlformats.org/officeDocument/2006/math" xmlns:v="urn:schemas-microsoft-com:vml" xmlns:wp14="http://schemas.microsoft.com/office/word/2010/wordprocessingDrawing" xmlns:wp="http://schemas.openxmlformats.org/drawingml/2006/wordprocessingDrawing" xmlns:w10="urn:schemas-microsoft-com:office:word" xmlns:w="http://schemas.openxmlformats.org/wordprocessingml/2006/main" xmlns:w14="http://schemas.microsoft.com/office/word/2010/wordml" xmlns:w15="http://schemas.microsoft.com/office/word/2012/wordml" xmlns:wpg="http://schemas.microsoft.com/office/word/2010/wordprocessingGroup" xmlns:wpi="http://schemas.microsoft.com/office/word/2010/wordprocessingInk" xmlns:wne="http://schemas.microsoft.com/office/word/2006/wordml" xmlns:wps="http://schemas.microsoft.com/office/word/2010/wordprocessingShape" mc:Ignorable="w14 w15 wp14">
   <w:tbl>
     <w:tblPr>
       <w:tblW w:w="9374" w:type="dxa"/>
       <w:jc w:val="center"/>
-      <w:tblInd w:w="108" w:type="dxa"/>
       <w:tblBorders>
         <w:top w:val="single" w:sz="4" w:space="0" w:color="auto"/>
         <w:left w:val="single" w:sz="4" w:space="0" w:color="auto"/>
@@ -5277,45 +5519,6 @@
               <w:szCs w:val="12"/>
             </w:rPr>
           </w:pPr>
-          <w:r>
-            <w:rPr>
-              <w:noProof/>
-              <w:color w:val="595959"/>
-              <w:sz w:val="4"/>
-              <w:szCs w:val="4"/>
-            </w:rPr>
-            <w:pict>
-              <v:shapetype id="_x0000_t136" coordsize="21600,21600" o:spt="136" adj="10800" path="m@7,l@8,m@5,21600l@6,21600e">
-                <v:formulas>
-                  <v:f eqn="sum #0 0 10800"/>
-                  <v:f eqn="prod #0 2 1"/>
-                  <v:f eqn="sum 21600 0 @1"/>
-                  <v:f eqn="sum 0 0 @2"/>
-                  <v:f eqn="sum 21600 0 @3"/>
-                  <v:f eqn="if @0 @3 0"/>
-                  <v:f eqn="if @0 21600 @1"/>
-                  <v:f eqn="if @0 0 @2"/>
-                  <v:f eqn="if @0 @4 21600"/>
-                  <v:f eqn="mid @5 @6"/>
-                  <v:f eqn="mid @8 @5"/>
-                  <v:f eqn="mid @7 @8"/>
-                  <v:f eqn="mid @6 @7"/>
-                  <v:f eqn="sum @6 0 @5"/>
-                </v:formulas>
-                <v:path textpathok="t" o:connecttype="custom" o:connectlocs="@9,0;@10,10800;@11,21600;@12,10800" o:connectangles="270,180,90,0"/>
-                <v:textpath on="t" fitshape="t"/>
-                <v:handles>
-                  <v:h position="#0,bottomRight" xrange="6629,14971"/>
-                </v:handles>
-                <o:lock v:ext="edit" text="t" shapetype="t"/>
-              </v:shapetype>
-              <v:shape id="PowerPlusWaterMarkObject357922611" o:spid="_x0000_s2051" type="#_x0000_t136" style="position:absolute;margin-left:-146.45pt;margin-top:319.6pt;width:715.95pt;height:53.25pt;rotation:67124458fd;z-index:-251658752;mso-position-horizontal-relative:margin;mso-position-vertical-relative:margin" o:allowincell="f" fillcolor="#7f7f7f [1612]" stroked="f">
-                <v:fill opacity="19661f"/>
-                <v:textpath style="font-family:&quot;Arial Unicode MS&quot;;font-size:40pt" string="PARA SIMPLES CONFERÊNCIA"/>
-                <w10:wrap anchorx="margin" anchory="margin"/>
-              </v:shape>
-            </w:pict>
-          </w:r>
           <w:r>
             <w:rPr>
               <w:sz w:val="12"/>
@@ -5479,6 +5682,45 @@
           </w:pPr>
           <w:r>
             <w:rPr>
+              <w:noProof/>
+              <w:color w:val="595959"/>
+              <w:sz w:val="4"/>
+              <w:szCs w:val="4"/>
+            </w:rPr>
+            <w:pict>
+              <v:shapetype id="_x0000_t136" coordsize="21600,21600" o:spt="136" adj="10800" path="m@7,l@8,m@5,21600l@6,21600e">
+                <v:formulas>
+                  <v:f eqn="sum #0 0 10800"/>
+                  <v:f eqn="prod #0 2 1"/>
+                  <v:f eqn="sum 21600 0 @1"/>
+                  <v:f eqn="sum 0 0 @2"/>
+                  <v:f eqn="sum 21600 0 @3"/>
+                  <v:f eqn="if @0 @3 0"/>
+                  <v:f eqn="if @0 21600 @1"/>
+                  <v:f eqn="if @0 0 @2"/>
+                  <v:f eqn="if @0 @4 21600"/>
+                  <v:f eqn="mid @5 @6"/>
+                  <v:f eqn="mid @8 @5"/>
+                  <v:f eqn="mid @7 @8"/>
+                  <v:f eqn="mid @6 @7"/>
+                  <v:f eqn="sum @6 0 @5"/>
+                </v:formulas>
+                <v:path textpathok="t" o:connecttype="custom" o:connectlocs="@9,0;@10,10800;@11,21600;@12,10800" o:connectangles="270,180,90,0"/>
+                <v:textpath on="t" fitshape="t"/>
+                <v:handles>
+                  <v:h position="#0,bottomRight" xrange="6629,14971"/>
+                </v:handles>
+                <o:lock v:ext="edit" text="t" shapetype="t"/>
+              </v:shapetype>
+              <v:shape id="PowerPlusWaterMarkObject357922611" o:spid="_x0000_s2052" type="#_x0000_t136" style="position:absolute;left:0;text-align:left;margin-left:-195.05pt;margin-top:358.2pt;width:715.95pt;height:53.25pt;rotation:67124458fd;z-index:-251658752;mso-position-horizontal-relative:margin;mso-position-vertical-relative:margin" o:allowincell="f" fillcolor="#7f7f7f [1612]" stroked="f">
+                <v:fill opacity="19661f"/>
+                <v:textpath style="font-family:&quot;Arial Unicode MS&quot;;font-size:40pt" string="PARA SIMPLES CONFERÊNCIA"/>
+                <w10:wrap anchorx="margin" anchory="margin"/>
+              </v:shape>
+            </w:pict>
+          </w:r>
+          <w:r>
+            <w:rPr>
               <w:rFonts w:ascii="Arial" w:hAnsi="Arial" w:cs="Arial"/>
               <w:b/>
               <w:sz w:val="18"/>
@@ -5540,7 +5782,7 @@
 </file>
 
 <file path=word/numbering.xml><?xml version="1.0" encoding="utf-8"?>
-<w:numbering xmlns:wpc="http://schemas.microsoft.com/office/word/2010/wordprocessingCanvas" xmlns:mc="http://schemas.openxmlformats.org/markup-compatibility/2006" xmlns:o="urn:schemas-microsoft-com:office:office" xmlns:r="http://schemas.openxmlformats.org/officeDocument/2006/relationships" xmlns:m="http://schemas.openxmlformats.org/officeDocument/2006/math" xmlns:v="urn:schemas-microsoft-com:vml" xmlns:wp14="http://schemas.microsoft.com/office/word/2010/wordprocessingDrawing" xmlns:wp="http://schemas.openxmlformats.org/drawingml/2006/wordprocessingDrawing" xmlns:w10="urn:schemas-microsoft-com:office:word" xmlns:w="http://schemas.openxmlformats.org/wordprocessingml/2006/main" xmlns:w14="http://schemas.microsoft.com/office/word/2010/wordml" xmlns:wpg="http://schemas.microsoft.com/office/word/2010/wordprocessingGroup" xmlns:wpi="http://schemas.microsoft.com/office/word/2010/wordprocessingInk" xmlns:wne="http://schemas.microsoft.com/office/word/2006/wordml" xmlns:wps="http://schemas.microsoft.com/office/word/2010/wordprocessingShape" mc:Ignorable="w14 wp14">
+<w:numbering xmlns:wpc="http://schemas.microsoft.com/office/word/2010/wordprocessingCanvas" xmlns:mc="http://schemas.openxmlformats.org/markup-compatibility/2006" xmlns:o="urn:schemas-microsoft-com:office:office" xmlns:r="http://schemas.openxmlformats.org/officeDocument/2006/relationships" xmlns:m="http://schemas.openxmlformats.org/officeDocument/2006/math" xmlns:v="urn:schemas-microsoft-com:vml" xmlns:wp14="http://schemas.microsoft.com/office/word/2010/wordprocessingDrawing" xmlns:wp="http://schemas.openxmlformats.org/drawingml/2006/wordprocessingDrawing" xmlns:w10="urn:schemas-microsoft-com:office:word" xmlns:w="http://schemas.openxmlformats.org/wordprocessingml/2006/main" xmlns:w14="http://schemas.microsoft.com/office/word/2010/wordml" xmlns:w15="http://schemas.microsoft.com/office/word/2012/wordml" xmlns:wpg="http://schemas.microsoft.com/office/word/2010/wordprocessingGroup" xmlns:wpi="http://schemas.microsoft.com/office/word/2010/wordprocessingInk" xmlns:wne="http://schemas.microsoft.com/office/word/2006/wordml" xmlns:wps="http://schemas.microsoft.com/office/word/2010/wordprocessingShape" mc:Ignorable="w14 w15 wp14">
   <w:abstractNum w:abstractNumId="0">
     <w:nsid w:val="005D1A5A"/>
     <w:multiLevelType w:val="singleLevel"/>
@@ -8548,7 +8790,7 @@
 </file>
 
 <file path=word/styles.xml><?xml version="1.0" encoding="utf-8"?>
-<w:styles xmlns:mc="http://schemas.openxmlformats.org/markup-compatibility/2006" xmlns:r="http://schemas.openxmlformats.org/officeDocument/2006/relationships" xmlns:w="http://schemas.openxmlformats.org/wordprocessingml/2006/main" xmlns:w14="http://schemas.microsoft.com/office/word/2010/wordml" mc:Ignorable="w14">
+<w:styles xmlns:mc="http://schemas.openxmlformats.org/markup-compatibility/2006" xmlns:r="http://schemas.openxmlformats.org/officeDocument/2006/relationships" xmlns:w="http://schemas.openxmlformats.org/wordprocessingml/2006/main" xmlns:w14="http://schemas.microsoft.com/office/word/2010/wordml" xmlns:w15="http://schemas.microsoft.com/office/word/2012/wordml" mc:Ignorable="w14 w15">
   <w:docDefaults>
     <w:rPrDefault>
       <w:rPr>
@@ -8558,7 +8800,7 @@
     </w:rPrDefault>
     <w:pPrDefault/>
   </w:docDefaults>
-  <w:latentStyles w:defLockedState="0" w:defUIPriority="0" w:defSemiHidden="0" w:defUnhideWhenUsed="0" w:defQFormat="0" w:count="267">
+  <w:latentStyles w:defLockedState="0" w:defUIPriority="0" w:defSemiHidden="0" w:defUnhideWhenUsed="0" w:defQFormat="0" w:count="371">
     <w:lsdException w:name="Normal" w:qFormat="1"/>
     <w:lsdException w:name="heading 1" w:qFormat="1"/>
     <w:lsdException w:name="heading 2" w:semiHidden="1" w:unhideWhenUsed="1" w:qFormat="1"/>
@@ -8567,20 +8809,148 @@
     <w:lsdException w:name="heading 5" w:qFormat="1"/>
     <w:lsdException w:name="heading 6" w:qFormat="1"/>
     <w:lsdException w:name="heading 7" w:semiHidden="1" w:unhideWhenUsed="1" w:qFormat="1"/>
-    <w:lsdException w:name="heading 8" w:qFormat="1"/>
+    <w:lsdException w:name="heading 8" w:semiHidden="1" w:unhideWhenUsed="1" w:qFormat="1"/>
     <w:lsdException w:name="heading 9" w:semiHidden="1" w:unhideWhenUsed="1" w:qFormat="1"/>
-    <w:lsdException w:name="annotation text" w:uiPriority="99"/>
-    <w:lsdException w:name="header" w:uiPriority="99"/>
-    <w:lsdException w:name="footer" w:uiPriority="99"/>
+    <w:lsdException w:name="index 1" w:semiHidden="1" w:unhideWhenUsed="1"/>
+    <w:lsdException w:name="index 2" w:semiHidden="1" w:unhideWhenUsed="1"/>
+    <w:lsdException w:name="index 3" w:semiHidden="1" w:unhideWhenUsed="1"/>
+    <w:lsdException w:name="index 4" w:semiHidden="1" w:unhideWhenUsed="1"/>
+    <w:lsdException w:name="index 5" w:semiHidden="1" w:unhideWhenUsed="1"/>
+    <w:lsdException w:name="index 6" w:semiHidden="1" w:unhideWhenUsed="1"/>
+    <w:lsdException w:name="index 7" w:semiHidden="1" w:unhideWhenUsed="1"/>
+    <w:lsdException w:name="index 8" w:semiHidden="1" w:unhideWhenUsed="1"/>
+    <w:lsdException w:name="index 9" w:semiHidden="1" w:unhideWhenUsed="1"/>
+    <w:lsdException w:name="toc 1" w:semiHidden="1" w:unhideWhenUsed="1"/>
+    <w:lsdException w:name="toc 2" w:semiHidden="1" w:unhideWhenUsed="1"/>
+    <w:lsdException w:name="toc 3" w:semiHidden="1" w:unhideWhenUsed="1"/>
+    <w:lsdException w:name="toc 4" w:semiHidden="1" w:unhideWhenUsed="1"/>
+    <w:lsdException w:name="toc 5" w:semiHidden="1" w:unhideWhenUsed="1"/>
+    <w:lsdException w:name="toc 6" w:semiHidden="1" w:unhideWhenUsed="1"/>
+    <w:lsdException w:name="toc 7" w:semiHidden="1" w:unhideWhenUsed="1"/>
+    <w:lsdException w:name="toc 8" w:semiHidden="1" w:unhideWhenUsed="1"/>
+    <w:lsdException w:name="toc 9" w:semiHidden="1" w:unhideWhenUsed="1"/>
+    <w:lsdException w:name="Normal Indent" w:semiHidden="1" w:unhideWhenUsed="1"/>
+    <w:lsdException w:name="footnote text" w:semiHidden="1" w:unhideWhenUsed="1"/>
+    <w:lsdException w:name="annotation text" w:semiHidden="1" w:uiPriority="99" w:unhideWhenUsed="1"/>
+    <w:lsdException w:name="header" w:semiHidden="1" w:uiPriority="99" w:unhideWhenUsed="1"/>
+    <w:lsdException w:name="footer" w:semiHidden="1" w:uiPriority="99" w:unhideWhenUsed="1"/>
+    <w:lsdException w:name="index heading" w:semiHidden="1" w:unhideWhenUsed="1"/>
     <w:lsdException w:name="caption" w:semiHidden="1" w:unhideWhenUsed="1" w:qFormat="1"/>
-    <w:lsdException w:name="annotation reference" w:uiPriority="99"/>
+    <w:lsdException w:name="table of figures" w:semiHidden="1" w:unhideWhenUsed="1"/>
+    <w:lsdException w:name="envelope address" w:semiHidden="1" w:unhideWhenUsed="1"/>
+    <w:lsdException w:name="envelope return" w:semiHidden="1" w:unhideWhenUsed="1"/>
+    <w:lsdException w:name="footnote reference" w:semiHidden="1" w:unhideWhenUsed="1"/>
+    <w:lsdException w:name="annotation reference" w:semiHidden="1" w:uiPriority="99" w:unhideWhenUsed="1"/>
+    <w:lsdException w:name="line number" w:semiHidden="1" w:unhideWhenUsed="1"/>
+    <w:lsdException w:name="page number" w:semiHidden="1" w:unhideWhenUsed="1"/>
+    <w:lsdException w:name="endnote reference" w:semiHidden="1" w:unhideWhenUsed="1"/>
+    <w:lsdException w:name="endnote text" w:semiHidden="1" w:unhideWhenUsed="1"/>
+    <w:lsdException w:name="table of authorities" w:semiHidden="1" w:unhideWhenUsed="1"/>
+    <w:lsdException w:name="macro" w:semiHidden="1" w:unhideWhenUsed="1"/>
+    <w:lsdException w:name="toa heading" w:semiHidden="1" w:unhideWhenUsed="1"/>
+    <w:lsdException w:name="List" w:semiHidden="1" w:unhideWhenUsed="1"/>
+    <w:lsdException w:name="List Bullet" w:semiHidden="1" w:unhideWhenUsed="1"/>
+    <w:lsdException w:name="List 2" w:semiHidden="1" w:unhideWhenUsed="1"/>
+    <w:lsdException w:name="List 3" w:semiHidden="1" w:unhideWhenUsed="1"/>
+    <w:lsdException w:name="List Bullet 2" w:semiHidden="1" w:unhideWhenUsed="1"/>
+    <w:lsdException w:name="List Bullet 3" w:semiHidden="1" w:unhideWhenUsed="1"/>
+    <w:lsdException w:name="List Bullet 4" w:semiHidden="1" w:unhideWhenUsed="1"/>
+    <w:lsdException w:name="List Bullet 5" w:semiHidden="1" w:unhideWhenUsed="1"/>
+    <w:lsdException w:name="List Number 2" w:semiHidden="1" w:unhideWhenUsed="1"/>
+    <w:lsdException w:name="List Number 3" w:semiHidden="1" w:unhideWhenUsed="1"/>
+    <w:lsdException w:name="List Number 4" w:semiHidden="1" w:unhideWhenUsed="1"/>
+    <w:lsdException w:name="List Number 5" w:semiHidden="1" w:unhideWhenUsed="1"/>
     <w:lsdException w:name="Title" w:qFormat="1"/>
-    <w:lsdException w:name="Default Paragraph Font" w:uiPriority="1"/>
+    <w:lsdException w:name="Closing" w:semiHidden="1" w:unhideWhenUsed="1"/>
+    <w:lsdException w:name="Signature" w:semiHidden="1" w:unhideWhenUsed="1"/>
+    <w:lsdException w:name="Default Paragraph Font" w:semiHidden="1" w:uiPriority="1" w:unhideWhenUsed="1"/>
+    <w:lsdException w:name="Body Text" w:semiHidden="1" w:unhideWhenUsed="1"/>
+    <w:lsdException w:name="Body Text Indent" w:semiHidden="1" w:unhideWhenUsed="1"/>
+    <w:lsdException w:name="List Continue" w:semiHidden="1" w:unhideWhenUsed="1"/>
+    <w:lsdException w:name="List Continue 2" w:semiHidden="1" w:unhideWhenUsed="1"/>
+    <w:lsdException w:name="List Continue 3" w:semiHidden="1" w:unhideWhenUsed="1"/>
+    <w:lsdException w:name="List Continue 4" w:semiHidden="1" w:unhideWhenUsed="1"/>
+    <w:lsdException w:name="List Continue 5" w:semiHidden="1" w:unhideWhenUsed="1"/>
+    <w:lsdException w:name="Message Header" w:semiHidden="1" w:unhideWhenUsed="1"/>
     <w:lsdException w:name="Subtitle" w:qFormat="1"/>
+    <w:lsdException w:name="Body Text First Indent 2" w:semiHidden="1" w:unhideWhenUsed="1"/>
+    <w:lsdException w:name="Note Heading" w:semiHidden="1" w:unhideWhenUsed="1"/>
+    <w:lsdException w:name="Body Text 2" w:semiHidden="1" w:unhideWhenUsed="1"/>
+    <w:lsdException w:name="Body Text 3" w:semiHidden="1" w:unhideWhenUsed="1"/>
+    <w:lsdException w:name="Body Text Indent 2" w:semiHidden="1" w:unhideWhenUsed="1"/>
+    <w:lsdException w:name="Body Text Indent 3" w:semiHidden="1" w:unhideWhenUsed="1"/>
+    <w:lsdException w:name="Block Text" w:semiHidden="1" w:unhideWhenUsed="1"/>
+    <w:lsdException w:name="Hyperlink" w:semiHidden="1" w:unhideWhenUsed="1"/>
+    <w:lsdException w:name="FollowedHyperlink" w:semiHidden="1" w:unhideWhenUsed="1"/>
     <w:lsdException w:name="Strong" w:qFormat="1"/>
     <w:lsdException w:name="Emphasis" w:qFormat="1"/>
-    <w:lsdException w:name="No List" w:uiPriority="99"/>
+    <w:lsdException w:name="Document Map" w:semiHidden="1" w:unhideWhenUsed="1"/>
+    <w:lsdException w:name="Plain Text" w:semiHidden="1" w:unhideWhenUsed="1"/>
+    <w:lsdException w:name="E-mail Signature" w:semiHidden="1" w:unhideWhenUsed="1"/>
+    <w:lsdException w:name="HTML Top of Form" w:semiHidden="1" w:unhideWhenUsed="1"/>
+    <w:lsdException w:name="HTML Bottom of Form" w:semiHidden="1" w:unhideWhenUsed="1"/>
+    <w:lsdException w:name="Normal (Web)" w:semiHidden="1" w:unhideWhenUsed="1"/>
+    <w:lsdException w:name="HTML Acronym" w:semiHidden="1" w:unhideWhenUsed="1"/>
+    <w:lsdException w:name="HTML Address" w:semiHidden="1" w:unhideWhenUsed="1"/>
+    <w:lsdException w:name="HTML Cite" w:semiHidden="1" w:unhideWhenUsed="1"/>
+    <w:lsdException w:name="HTML Code" w:semiHidden="1" w:unhideWhenUsed="1"/>
+    <w:lsdException w:name="HTML Definition" w:semiHidden="1" w:unhideWhenUsed="1"/>
+    <w:lsdException w:name="HTML Keyboard" w:semiHidden="1" w:unhideWhenUsed="1"/>
+    <w:lsdException w:name="HTML Preformatted" w:semiHidden="1" w:unhideWhenUsed="1"/>
+    <w:lsdException w:name="HTML Sample" w:semiHidden="1" w:unhideWhenUsed="1"/>
+    <w:lsdException w:name="HTML Typewriter" w:semiHidden="1" w:unhideWhenUsed="1"/>
+    <w:lsdException w:name="HTML Variable" w:semiHidden="1" w:unhideWhenUsed="1"/>
+    <w:lsdException w:name="Normal Table" w:semiHidden="1" w:unhideWhenUsed="1"/>
+    <w:lsdException w:name="annotation subject" w:semiHidden="1" w:unhideWhenUsed="1"/>
+    <w:lsdException w:name="No List" w:semiHidden="1" w:uiPriority="99" w:unhideWhenUsed="1"/>
+    <w:lsdException w:name="Outline List 1" w:semiHidden="1" w:unhideWhenUsed="1"/>
+    <w:lsdException w:name="Outline List 2" w:semiHidden="1" w:unhideWhenUsed="1"/>
+    <w:lsdException w:name="Outline List 3" w:semiHidden="1" w:unhideWhenUsed="1"/>
+    <w:lsdException w:name="Table Simple 1" w:semiHidden="1" w:unhideWhenUsed="1"/>
+    <w:lsdException w:name="Table Simple 2" w:semiHidden="1" w:unhideWhenUsed="1"/>
+    <w:lsdException w:name="Table Simple 3" w:semiHidden="1" w:unhideWhenUsed="1"/>
+    <w:lsdException w:name="Table Classic 1" w:semiHidden="1" w:unhideWhenUsed="1"/>
+    <w:lsdException w:name="Table Classic 2" w:semiHidden="1" w:unhideWhenUsed="1"/>
+    <w:lsdException w:name="Table Classic 3" w:semiHidden="1" w:unhideWhenUsed="1"/>
+    <w:lsdException w:name="Table Classic 4" w:semiHidden="1" w:unhideWhenUsed="1"/>
+    <w:lsdException w:name="Table Colorful 1" w:semiHidden="1" w:unhideWhenUsed="1"/>
+    <w:lsdException w:name="Table Colorful 2" w:semiHidden="1" w:unhideWhenUsed="1"/>
+    <w:lsdException w:name="Table Colorful 3" w:semiHidden="1" w:unhideWhenUsed="1"/>
+    <w:lsdException w:name="Table Columns 1" w:semiHidden="1" w:unhideWhenUsed="1"/>
+    <w:lsdException w:name="Table Columns 2" w:semiHidden="1" w:unhideWhenUsed="1"/>
+    <w:lsdException w:name="Table Columns 3" w:semiHidden="1" w:unhideWhenUsed="1"/>
+    <w:lsdException w:name="Table Columns 4" w:semiHidden="1" w:unhideWhenUsed="1"/>
+    <w:lsdException w:name="Table Columns 5" w:semiHidden="1" w:unhideWhenUsed="1"/>
+    <w:lsdException w:name="Table Grid 1" w:semiHidden="1" w:unhideWhenUsed="1"/>
+    <w:lsdException w:name="Table Grid 2" w:semiHidden="1" w:unhideWhenUsed="1"/>
+    <w:lsdException w:name="Table Grid 3" w:semiHidden="1" w:unhideWhenUsed="1"/>
+    <w:lsdException w:name="Table Grid 4" w:semiHidden="1" w:unhideWhenUsed="1"/>
+    <w:lsdException w:name="Table Grid 5" w:semiHidden="1" w:unhideWhenUsed="1"/>
+    <w:lsdException w:name="Table Grid 6" w:semiHidden="1" w:unhideWhenUsed="1"/>
+    <w:lsdException w:name="Table Grid 7" w:semiHidden="1" w:unhideWhenUsed="1"/>
+    <w:lsdException w:name="Table Grid 8" w:semiHidden="1" w:unhideWhenUsed="1"/>
+    <w:lsdException w:name="Table List 1" w:semiHidden="1" w:unhideWhenUsed="1"/>
+    <w:lsdException w:name="Table List 2" w:semiHidden="1" w:unhideWhenUsed="1"/>
+    <w:lsdException w:name="Table List 3" w:semiHidden="1" w:unhideWhenUsed="1"/>
+    <w:lsdException w:name="Table List 4" w:semiHidden="1" w:unhideWhenUsed="1"/>
+    <w:lsdException w:name="Table List 5" w:semiHidden="1" w:unhideWhenUsed="1"/>
+    <w:lsdException w:name="Table List 6" w:semiHidden="1" w:unhideWhenUsed="1"/>
+    <w:lsdException w:name="Table List 7" w:semiHidden="1" w:unhideWhenUsed="1"/>
+    <w:lsdException w:name="Table List 8" w:semiHidden="1" w:unhideWhenUsed="1"/>
+    <w:lsdException w:name="Table 3D effects 1" w:semiHidden="1" w:unhideWhenUsed="1"/>
+    <w:lsdException w:name="Table 3D effects 2" w:semiHidden="1" w:unhideWhenUsed="1"/>
+    <w:lsdException w:name="Table 3D effects 3" w:semiHidden="1" w:unhideWhenUsed="1"/>
+    <w:lsdException w:name="Table Contemporary" w:semiHidden="1" w:unhideWhenUsed="1"/>
+    <w:lsdException w:name="Table Elegant" w:semiHidden="1" w:unhideWhenUsed="1"/>
+    <w:lsdException w:name="Table Professional" w:semiHidden="1" w:unhideWhenUsed="1"/>
+    <w:lsdException w:name="Table Subtle 1" w:semiHidden="1" w:unhideWhenUsed="1"/>
+    <w:lsdException w:name="Table Subtle 2" w:semiHidden="1" w:unhideWhenUsed="1"/>
+    <w:lsdException w:name="Table Web 1" w:semiHidden="1" w:unhideWhenUsed="1"/>
+    <w:lsdException w:name="Table Web 2" w:semiHidden="1" w:unhideWhenUsed="1"/>
+    <w:lsdException w:name="Table Web 3" w:semiHidden="1" w:unhideWhenUsed="1"/>
+    <w:lsdException w:name="Balloon Text" w:semiHidden="1" w:unhideWhenUsed="1"/>
     <w:lsdException w:name="Table Grid" w:uiPriority="59"/>
+    <w:lsdException w:name="Table Theme" w:semiHidden="1" w:unhideWhenUsed="1"/>
     <w:lsdException w:name="Placeholder Text" w:semiHidden="1" w:uiPriority="99"/>
     <w:lsdException w:name="No Spacing" w:uiPriority="1" w:qFormat="1"/>
     <w:lsdException w:name="Light Shading" w:uiPriority="60"/>
@@ -8692,6 +9062,110 @@
     <w:lsdException w:name="Book Title" w:uiPriority="33" w:qFormat="1"/>
     <w:lsdException w:name="Bibliography" w:semiHidden="1" w:uiPriority="37" w:unhideWhenUsed="1"/>
     <w:lsdException w:name="TOC Heading" w:semiHidden="1" w:uiPriority="39" w:unhideWhenUsed="1" w:qFormat="1"/>
+    <w:lsdException w:name="Plain Table 1" w:uiPriority="41"/>
+    <w:lsdException w:name="Plain Table 2" w:uiPriority="42"/>
+    <w:lsdException w:name="Plain Table 3" w:uiPriority="43"/>
+    <w:lsdException w:name="Plain Table 4" w:uiPriority="44"/>
+    <w:lsdException w:name="Plain Table 5" w:uiPriority="45"/>
+    <w:lsdException w:name="Grid Table Light" w:uiPriority="40"/>
+    <w:lsdException w:name="Grid Table 1 Light" w:uiPriority="46"/>
+    <w:lsdException w:name="Grid Table 2" w:uiPriority="47"/>
+    <w:lsdException w:name="Grid Table 3" w:uiPriority="48"/>
+    <w:lsdException w:name="Grid Table 4" w:uiPriority="49"/>
+    <w:lsdException w:name="Grid Table 5 Dark" w:uiPriority="50"/>
+    <w:lsdException w:name="Grid Table 6 Colorful" w:uiPriority="51"/>
+    <w:lsdException w:name="Grid Table 7 Colorful" w:uiPriority="52"/>
+    <w:lsdException w:name="Grid Table 1 Light Accent 1" w:uiPriority="46"/>
+    <w:lsdException w:name="Grid Table 2 Accent 1" w:uiPriority="47"/>
+    <w:lsdException w:name="Grid Table 3 Accent 1" w:uiPriority="48"/>
+    <w:lsdException w:name="Grid Table 4 Accent 1" w:uiPriority="49"/>
+    <w:lsdException w:name="Grid Table 5 Dark Accent 1" w:uiPriority="50"/>
+    <w:lsdException w:name="Grid Table 6 Colorful Accent 1" w:uiPriority="51"/>
+    <w:lsdException w:name="Grid Table 7 Colorful Accent 1" w:uiPriority="52"/>
+    <w:lsdException w:name="Grid Table 1 Light Accent 2" w:uiPriority="46"/>
+    <w:lsdException w:name="Grid Table 2 Accent 2" w:uiPriority="47"/>
+    <w:lsdException w:name="Grid Table 3 Accent 2" w:uiPriority="48"/>
+    <w:lsdException w:name="Grid Table 4 Accent 2" w:uiPriority="49"/>
+    <w:lsdException w:name="Grid Table 5 Dark Accent 2" w:uiPriority="50"/>
+    <w:lsdException w:name="Grid Table 6 Colorful Accent 2" w:uiPriority="51"/>
+    <w:lsdException w:name="Grid Table 7 Colorful Accent 2" w:uiPriority="52"/>
+    <w:lsdException w:name="Grid Table 1 Light Accent 3" w:uiPriority="46"/>
+    <w:lsdException w:name="Grid Table 2 Accent 3" w:uiPriority="47"/>
+    <w:lsdException w:name="Grid Table 3 Accent 3" w:uiPriority="48"/>
+    <w:lsdException w:name="Grid Table 4 Accent 3" w:uiPriority="49"/>
+    <w:lsdException w:name="Grid Table 5 Dark Accent 3" w:uiPriority="50"/>
+    <w:lsdException w:name="Grid Table 6 Colorful Accent 3" w:uiPriority="51"/>
+    <w:lsdException w:name="Grid Table 7 Colorful Accent 3" w:uiPriority="52"/>
+    <w:lsdException w:name="Grid Table 1 Light Accent 4" w:uiPriority="46"/>
+    <w:lsdException w:name="Grid Table 2 Accent 4" w:uiPriority="47"/>
+    <w:lsdException w:name="Grid Table 3 Accent 4" w:uiPriority="48"/>
+    <w:lsdException w:name="Grid Table 4 Accent 4" w:uiPriority="49"/>
+    <w:lsdException w:name="Grid Table 5 Dark Accent 4" w:uiPriority="50"/>
+    <w:lsdException w:name="Grid Table 6 Colorful Accent 4" w:uiPriority="51"/>
+    <w:lsdException w:name="Grid Table 7 Colorful Accent 4" w:uiPriority="52"/>
+    <w:lsdException w:name="Grid Table 1 Light Accent 5" w:uiPriority="46"/>
+    <w:lsdException w:name="Grid Table 2 Accent 5" w:uiPriority="47"/>
+    <w:lsdException w:name="Grid Table 3 Accent 5" w:uiPriority="48"/>
+    <w:lsdException w:name="Grid Table 4 Accent 5" w:uiPriority="49"/>
+    <w:lsdException w:name="Grid Table 5 Dark Accent 5" w:uiPriority="50"/>
+    <w:lsdException w:name="Grid Table 6 Colorful Accent 5" w:uiPriority="51"/>
+    <w:lsdException w:name="Grid Table 7 Colorful Accent 5" w:uiPriority="52"/>
+    <w:lsdException w:name="Grid Table 1 Light Accent 6" w:uiPriority="46"/>
+    <w:lsdException w:name="Grid Table 2 Accent 6" w:uiPriority="47"/>
+    <w:lsdException w:name="Grid Table 3 Accent 6" w:uiPriority="48"/>
+    <w:lsdException w:name="Grid Table 4 Accent 6" w:uiPriority="49"/>
+    <w:lsdException w:name="Grid Table 5 Dark Accent 6" w:uiPriority="50"/>
+    <w:lsdException w:name="Grid Table 6 Colorful Accent 6" w:uiPriority="51"/>
+    <w:lsdException w:name="Grid Table 7 Colorful Accent 6" w:uiPriority="52"/>
+    <w:lsdException w:name="List Table 1 Light" w:uiPriority="46"/>
+    <w:lsdException w:name="List Table 2" w:uiPriority="47"/>
+    <w:lsdException w:name="List Table 3" w:uiPriority="48"/>
+    <w:lsdException w:name="List Table 4" w:uiPriority="49"/>
+    <w:lsdException w:name="List Table 5 Dark" w:uiPriority="50"/>
+    <w:lsdException w:name="List Table 6 Colorful" w:uiPriority="51"/>
+    <w:lsdException w:name="List Table 7 Colorful" w:uiPriority="52"/>
+    <w:lsdException w:name="List Table 1 Light Accent 1" w:uiPriority="46"/>
+    <w:lsdException w:name="List Table 2 Accent 1" w:uiPriority="47"/>
+    <w:lsdException w:name="List Table 3 Accent 1" w:uiPriority="48"/>
+    <w:lsdException w:name="List Table 4 Accent 1" w:uiPriority="49"/>
+    <w:lsdException w:name="List Table 5 Dark Accent 1" w:uiPriority="50"/>
+    <w:lsdException w:name="List Table 6 Colorful Accent 1" w:uiPriority="51"/>
+    <w:lsdException w:name="List Table 7 Colorful Accent 1" w:uiPriority="52"/>
+    <w:lsdException w:name="List Table 1 Light Accent 2" w:uiPriority="46"/>
+    <w:lsdException w:name="List Table 2 Accent 2" w:uiPriority="47"/>
+    <w:lsdException w:name="List Table 3 Accent 2" w:uiPriority="48"/>
+    <w:lsdException w:name="List Table 4 Accent 2" w:uiPriority="49"/>
+    <w:lsdException w:name="List Table 5 Dark Accent 2" w:uiPriority="50"/>
+    <w:lsdException w:name="List Table 6 Colorful Accent 2" w:uiPriority="51"/>
+    <w:lsdException w:name="List Table 7 Colorful Accent 2" w:uiPriority="52"/>
+    <w:lsdException w:name="List Table 1 Light Accent 3" w:uiPriority="46"/>
+    <w:lsdException w:name="List Table 2 Accent 3" w:uiPriority="47"/>
+    <w:lsdException w:name="List Table 3 Accent 3" w:uiPriority="48"/>
+    <w:lsdException w:name="List Table 4 Accent 3" w:uiPriority="49"/>
+    <w:lsdException w:name="List Table 5 Dark Accent 3" w:uiPriority="50"/>
+    <w:lsdException w:name="List Table 6 Colorful Accent 3" w:uiPriority="51"/>
+    <w:lsdException w:name="List Table 7 Colorful Accent 3" w:uiPriority="52"/>
+    <w:lsdException w:name="List Table 1 Light Accent 4" w:uiPriority="46"/>
+    <w:lsdException w:name="List Table 2 Accent 4" w:uiPriority="47"/>
+    <w:lsdException w:name="List Table 3 Accent 4" w:uiPriority="48"/>
+    <w:lsdException w:name="List Table 4 Accent 4" w:uiPriority="49"/>
+    <w:lsdException w:name="List Table 5 Dark Accent 4" w:uiPriority="50"/>
+    <w:lsdException w:name="List Table 6 Colorful Accent 4" w:uiPriority="51"/>
+    <w:lsdException w:name="List Table 7 Colorful Accent 4" w:uiPriority="52"/>
+    <w:lsdException w:name="List Table 1 Light Accent 5" w:uiPriority="46"/>
+    <w:lsdException w:name="List Table 2 Accent 5" w:uiPriority="47"/>
+    <w:lsdException w:name="List Table 3 Accent 5" w:uiPriority="48"/>
+    <w:lsdException w:name="List Table 4 Accent 5" w:uiPriority="49"/>
+    <w:lsdException w:name="List Table 5 Dark Accent 5" w:uiPriority="50"/>
+    <w:lsdException w:name="List Table 6 Colorful Accent 5" w:uiPriority="51"/>
+    <w:lsdException w:name="List Table 7 Colorful Accent 5" w:uiPriority="52"/>
+    <w:lsdException w:name="List Table 1 Light Accent 6" w:uiPriority="46"/>
+    <w:lsdException w:name="List Table 2 Accent 6" w:uiPriority="47"/>
+    <w:lsdException w:name="List Table 3 Accent 6" w:uiPriority="48"/>
+    <w:lsdException w:name="List Table 4 Accent 6" w:uiPriority="49"/>
+    <w:lsdException w:name="List Table 5 Dark Accent 6" w:uiPriority="50"/>
+    <w:lsdException w:name="List Table 6 Colorful Accent 6" w:uiPriority="51"/>
+    <w:lsdException w:name="List Table 7 Colorful Accent 6" w:uiPriority="52"/>
   </w:latentStyles>
   <w:style w:type="paragraph" w:default="1" w:styleId="Normal">
     <w:name w:val="Normal"/>
@@ -8887,7 +9361,6 @@
     <w:uiPriority w:val="59"/>
     <w:rsid w:val="0071155E"/>
     <w:tblPr>
-      <w:tblInd w:w="0" w:type="dxa"/>
       <w:tblBorders>
         <w:top w:val="single" w:sz="4" w:space="0" w:color="auto"/>
         <w:left w:val="single" w:sz="4" w:space="0" w:color="auto"/>
@@ -8896,12 +9369,6 @@
         <w:insideH w:val="single" w:sz="4" w:space="0" w:color="auto"/>
         <w:insideV w:val="single" w:sz="4" w:space="0" w:color="auto"/>
       </w:tblBorders>
-      <w:tblCellMar>
-        <w:top w:w="0" w:type="dxa"/>
-        <w:left w:w="108" w:type="dxa"/>
-        <w:bottom w:w="0" w:type="dxa"/>
-        <w:right w:w="108" w:type="dxa"/>
-      </w:tblCellMar>
     </w:tblPr>
   </w:style>
   <w:style w:type="paragraph" w:styleId="Textodebalo">
@@ -9010,7 +9477,6 @@
       <w:szCs w:val="22"/>
     </w:rPr>
     <w:tblPr>
-      <w:tblInd w:w="0" w:type="dxa"/>
       <w:tblBorders>
         <w:top w:val="single" w:sz="4" w:space="0" w:color="auto"/>
         <w:left w:val="single" w:sz="4" w:space="0" w:color="auto"/>
@@ -9019,515 +9485,6 @@
         <w:insideH w:val="single" w:sz="4" w:space="0" w:color="auto"/>
         <w:insideV w:val="single" w:sz="4" w:space="0" w:color="auto"/>
       </w:tblBorders>
-      <w:tblCellMar>
-        <w:top w:w="0" w:type="dxa"/>
-        <w:left w:w="108" w:type="dxa"/>
-        <w:bottom w:w="0" w:type="dxa"/>
-        <w:right w:w="108" w:type="dxa"/>
-      </w:tblCellMar>
-    </w:tblPr>
-  </w:style>
-  <w:style w:type="paragraph" w:styleId="PargrafodaLista">
-    <w:name w:val="List Paragraph"/>
-    <w:basedOn w:val="Normal"/>
-    <w:uiPriority w:val="99"/>
-    <w:qFormat/>
-    <w:rsid w:val="007045C1"/>
-    <w:pPr>
-      <w:ind w:left="708"/>
-    </w:pPr>
-    <w:rPr>
-      <w:sz w:val="20"/>
-      <w:szCs w:val="20"/>
-    </w:rPr>
-  </w:style>
-  <w:style w:type="character" w:customStyle="1" w:styleId="TextodecomentrioChar">
-    <w:name w:val="Texto de comentário Char"/>
-    <w:link w:val="Textodecomentrio"/>
-    <w:uiPriority w:val="99"/>
-    <w:rsid w:val="00B73883"/>
-  </w:style>
-</w:styles>
-</file>
-
-<file path=word/stylesWithEffects.xml><?xml version="1.0" encoding="utf-8"?>
-<w:styles xmlns:wpc="http://schemas.microsoft.com/office/word/2010/wordprocessingCanvas" xmlns:mc="http://schemas.openxmlformats.org/markup-compatibility/2006" xmlns:o="urn:schemas-microsoft-com:office:office" xmlns:r="http://schemas.openxmlformats.org/officeDocument/2006/relationships" xmlns:m="http://schemas.openxmlformats.org/officeDocument/2006/math" xmlns:v="urn:schemas-microsoft-com:vml" xmlns:wp14="http://schemas.microsoft.com/office/word/2010/wordprocessingDrawing" xmlns:wp="http://schemas.openxmlformats.org/drawingml/2006/wordprocessingDrawing" xmlns:w10="urn:schemas-microsoft-com:office:word" xmlns:w="http://schemas.openxmlformats.org/wordprocessingml/2006/main" xmlns:w14="http://schemas.microsoft.com/office/word/2010/wordml" xmlns:wpg="http://schemas.microsoft.com/office/word/2010/wordprocessingGroup" xmlns:wpi="http://schemas.microsoft.com/office/word/2010/wordprocessingInk" xmlns:wne="http://schemas.microsoft.com/office/word/2006/wordml" xmlns:wps="http://schemas.microsoft.com/office/word/2010/wordprocessingShape" mc:Ignorable="w14 wp14">
-  <w:docDefaults>
-    <w:rPrDefault>
-      <w:rPr>
-        <w:rFonts w:ascii="Times New Roman" w:eastAsia="Times New Roman" w:hAnsi="Times New Roman" w:cs="Times New Roman"/>
-        <w:lang w:val="pt-BR" w:eastAsia="pt-BR" w:bidi="ar-SA"/>
-      </w:rPr>
-    </w:rPrDefault>
-    <w:pPrDefault/>
-  </w:docDefaults>
-  <w:latentStyles w:defLockedState="0" w:defUIPriority="0" w:defSemiHidden="0" w:defUnhideWhenUsed="0" w:defQFormat="0" w:count="267">
-    <w:lsdException w:name="Normal" w:qFormat="1"/>
-    <w:lsdException w:name="heading 1" w:qFormat="1"/>
-    <w:lsdException w:name="heading 2" w:semiHidden="1" w:unhideWhenUsed="1" w:qFormat="1"/>
-    <w:lsdException w:name="heading 3" w:semiHidden="1" w:unhideWhenUsed="1" w:qFormat="1"/>
-    <w:lsdException w:name="heading 4" w:semiHidden="1" w:unhideWhenUsed="1" w:qFormat="1"/>
-    <w:lsdException w:name="heading 5" w:qFormat="1"/>
-    <w:lsdException w:name="heading 6" w:qFormat="1"/>
-    <w:lsdException w:name="heading 7" w:semiHidden="1" w:unhideWhenUsed="1" w:qFormat="1"/>
-    <w:lsdException w:name="heading 8" w:qFormat="1"/>
-    <w:lsdException w:name="heading 9" w:semiHidden="1" w:unhideWhenUsed="1" w:qFormat="1"/>
-    <w:lsdException w:name="annotation text" w:uiPriority="99"/>
-    <w:lsdException w:name="header" w:uiPriority="99"/>
-    <w:lsdException w:name="footer" w:uiPriority="99"/>
-    <w:lsdException w:name="caption" w:semiHidden="1" w:unhideWhenUsed="1" w:qFormat="1"/>
-    <w:lsdException w:name="annotation reference" w:uiPriority="99"/>
-    <w:lsdException w:name="Title" w:qFormat="1"/>
-    <w:lsdException w:name="Default Paragraph Font" w:uiPriority="1"/>
-    <w:lsdException w:name="Subtitle" w:qFormat="1"/>
-    <w:lsdException w:name="Strong" w:qFormat="1"/>
-    <w:lsdException w:name="Emphasis" w:qFormat="1"/>
-    <w:lsdException w:name="No List" w:uiPriority="99"/>
-    <w:lsdException w:name="Table Grid" w:uiPriority="59"/>
-    <w:lsdException w:name="Placeholder Text" w:semiHidden="1" w:uiPriority="99"/>
-    <w:lsdException w:name="No Spacing" w:uiPriority="1" w:qFormat="1"/>
-    <w:lsdException w:name="Light Shading" w:uiPriority="60"/>
-    <w:lsdException w:name="Light List" w:uiPriority="61"/>
-    <w:lsdException w:name="Light Grid" w:uiPriority="62"/>
-    <w:lsdException w:name="Medium Shading 1" w:uiPriority="63"/>
-    <w:lsdException w:name="Medium Shading 2" w:uiPriority="64"/>
-    <w:lsdException w:name="Medium List 1" w:uiPriority="65"/>
-    <w:lsdException w:name="Medium List 2" w:uiPriority="66"/>
-    <w:lsdException w:name="Medium Grid 1" w:uiPriority="67"/>
-    <w:lsdException w:name="Medium Grid 2" w:uiPriority="68"/>
-    <w:lsdException w:name="Medium Grid 3" w:uiPriority="69"/>
-    <w:lsdException w:name="Dark List" w:uiPriority="70"/>
-    <w:lsdException w:name="Colorful Shading" w:uiPriority="71"/>
-    <w:lsdException w:name="Colorful List" w:uiPriority="72"/>
-    <w:lsdException w:name="Colorful Grid" w:uiPriority="73"/>
-    <w:lsdException w:name="Light Shading Accent 1" w:uiPriority="60"/>
-    <w:lsdException w:name="Light List Accent 1" w:uiPriority="61"/>
-    <w:lsdException w:name="Light Grid Accent 1" w:uiPriority="62"/>
-    <w:lsdException w:name="Medium Shading 1 Accent 1" w:uiPriority="63"/>
-    <w:lsdException w:name="Medium Shading 2 Accent 1" w:uiPriority="64"/>
-    <w:lsdException w:name="Medium List 1 Accent 1" w:uiPriority="65"/>
-    <w:lsdException w:name="Revision" w:semiHidden="1" w:uiPriority="99"/>
-    <w:lsdException w:name="List Paragraph" w:uiPriority="99" w:qFormat="1"/>
-    <w:lsdException w:name="Quote" w:uiPriority="29" w:qFormat="1"/>
-    <w:lsdException w:name="Intense Quote" w:uiPriority="30" w:qFormat="1"/>
-    <w:lsdException w:name="Medium List 2 Accent 1" w:uiPriority="66"/>
-    <w:lsdException w:name="Medium Grid 1 Accent 1" w:uiPriority="67"/>
-    <w:lsdException w:name="Medium Grid 2 Accent 1" w:uiPriority="68"/>
-    <w:lsdException w:name="Medium Grid 3 Accent 1" w:uiPriority="69"/>
-    <w:lsdException w:name="Dark List Accent 1" w:uiPriority="70"/>
-    <w:lsdException w:name="Colorful Shading Accent 1" w:uiPriority="71"/>
-    <w:lsdException w:name="Colorful List Accent 1" w:uiPriority="72"/>
-    <w:lsdException w:name="Colorful Grid Accent 1" w:uiPriority="73"/>
-    <w:lsdException w:name="Light Shading Accent 2" w:uiPriority="60"/>
-    <w:lsdException w:name="Light List Accent 2" w:uiPriority="61"/>
-    <w:lsdException w:name="Light Grid Accent 2" w:uiPriority="62"/>
-    <w:lsdException w:name="Medium Shading 1 Accent 2" w:uiPriority="63"/>
-    <w:lsdException w:name="Medium Shading 2 Accent 2" w:uiPriority="64"/>
-    <w:lsdException w:name="Medium List 1 Accent 2" w:uiPriority="65"/>
-    <w:lsdException w:name="Medium List 2 Accent 2" w:uiPriority="66"/>
-    <w:lsdException w:name="Medium Grid 1 Accent 2" w:uiPriority="67"/>
-    <w:lsdException w:name="Medium Grid 2 Accent 2" w:uiPriority="68"/>
-    <w:lsdException w:name="Medium Grid 3 Accent 2" w:uiPriority="69"/>
-    <w:lsdException w:name="Dark List Accent 2" w:uiPriority="70"/>
-    <w:lsdException w:name="Colorful Shading Accent 2" w:uiPriority="71"/>
-    <w:lsdException w:name="Colorful List Accent 2" w:uiPriority="72"/>
-    <w:lsdException w:name="Colorful Grid Accent 2" w:uiPriority="73"/>
-    <w:lsdException w:name="Light Shading Accent 3" w:uiPriority="60"/>
-    <w:lsdException w:name="Light List Accent 3" w:uiPriority="61"/>
-    <w:lsdException w:name="Light Grid Accent 3" w:uiPriority="62"/>
-    <w:lsdException w:name="Medium Shading 1 Accent 3" w:uiPriority="63"/>
-    <w:lsdException w:name="Medium Shading 2 Accent 3" w:uiPriority="64"/>
-    <w:lsdException w:name="Medium List 1 Accent 3" w:uiPriority="65"/>
-    <w:lsdException w:name="Medium List 2 Accent 3" w:uiPriority="66"/>
-    <w:lsdException w:name="Medium Grid 1 Accent 3" w:uiPriority="67"/>
-    <w:lsdException w:name="Medium Grid 2 Accent 3" w:uiPriority="68"/>
-    <w:lsdException w:name="Medium Grid 3 Accent 3" w:uiPriority="69"/>
-    <w:lsdException w:name="Dark List Accent 3" w:uiPriority="70"/>
-    <w:lsdException w:name="Colorful Shading Accent 3" w:uiPriority="71"/>
-    <w:lsdException w:name="Colorful List Accent 3" w:uiPriority="72"/>
-    <w:lsdException w:name="Colorful Grid Accent 3" w:uiPriority="73"/>
-    <w:lsdException w:name="Light Shading Accent 4" w:uiPriority="60"/>
-    <w:lsdException w:name="Light List Accent 4" w:uiPriority="61"/>
-    <w:lsdException w:name="Light Grid Accent 4" w:uiPriority="62"/>
-    <w:lsdException w:name="Medium Shading 1 Accent 4" w:uiPriority="63"/>
-    <w:lsdException w:name="Medium Shading 2 Accent 4" w:uiPriority="64"/>
-    <w:lsdException w:name="Medium List 1 Accent 4" w:uiPriority="65"/>
-    <w:lsdException w:name="Medium List 2 Accent 4" w:uiPriority="66"/>
-    <w:lsdException w:name="Medium Grid 1 Accent 4" w:uiPriority="67"/>
-    <w:lsdException w:name="Medium Grid 2 Accent 4" w:uiPriority="68"/>
-    <w:lsdException w:name="Medium Grid 3 Accent 4" w:uiPriority="69"/>
-    <w:lsdException w:name="Dark List Accent 4" w:uiPriority="70"/>
-    <w:lsdException w:name="Colorful Shading Accent 4" w:uiPriority="71"/>
-    <w:lsdException w:name="Colorful List Accent 4" w:uiPriority="72"/>
-    <w:lsdException w:name="Colorful Grid Accent 4" w:uiPriority="73"/>
-    <w:lsdException w:name="Light Shading Accent 5" w:uiPriority="60"/>
-    <w:lsdException w:name="Light List Accent 5" w:uiPriority="61"/>
-    <w:lsdException w:name="Light Grid Accent 5" w:uiPriority="62"/>
-    <w:lsdException w:name="Medium Shading 1 Accent 5" w:uiPriority="63"/>
-    <w:lsdException w:name="Medium Shading 2 Accent 5" w:uiPriority="64"/>
-    <w:lsdException w:name="Medium List 1 Accent 5" w:uiPriority="65"/>
-    <w:lsdException w:name="Medium List 2 Accent 5" w:uiPriority="66"/>
-    <w:lsdException w:name="Medium Grid 1 Accent 5" w:uiPriority="67"/>
-    <w:lsdException w:name="Medium Grid 2 Accent 5" w:uiPriority="68"/>
-    <w:lsdException w:name="Medium Grid 3 Accent 5" w:uiPriority="69"/>
-    <w:lsdException w:name="Dark List Accent 5" w:uiPriority="70"/>
-    <w:lsdException w:name="Colorful Shading Accent 5" w:uiPriority="71"/>
-    <w:lsdException w:name="Colorful List Accent 5" w:uiPriority="72"/>
-    <w:lsdException w:name="Colorful Grid Accent 5" w:uiPriority="73"/>
-    <w:lsdException w:name="Light Shading Accent 6" w:uiPriority="60"/>
-    <w:lsdException w:name="Light List Accent 6" w:uiPriority="61"/>
-    <w:lsdException w:name="Light Grid Accent 6" w:uiPriority="62"/>
-    <w:lsdException w:name="Medium Shading 1 Accent 6" w:uiPriority="63"/>
-    <w:lsdException w:name="Medium Shading 2 Accent 6" w:uiPriority="64"/>
-    <w:lsdException w:name="Medium List 1 Accent 6" w:uiPriority="65"/>
-    <w:lsdException w:name="Medium List 2 Accent 6" w:uiPriority="66"/>
-    <w:lsdException w:name="Medium Grid 1 Accent 6" w:uiPriority="67"/>
-    <w:lsdException w:name="Medium Grid 2 Accent 6" w:uiPriority="68"/>
-    <w:lsdException w:name="Medium Grid 3 Accent 6" w:uiPriority="69"/>
-    <w:lsdException w:name="Dark List Accent 6" w:uiPriority="70"/>
-    <w:lsdException w:name="Colorful Shading Accent 6" w:uiPriority="71"/>
-    <w:lsdException w:name="Colorful List Accent 6" w:uiPriority="72"/>
-    <w:lsdException w:name="Colorful Grid Accent 6" w:uiPriority="73"/>
-    <w:lsdException w:name="Subtle Emphasis" w:uiPriority="19" w:qFormat="1"/>
-    <w:lsdException w:name="Intense Emphasis" w:uiPriority="21" w:qFormat="1"/>
-    <w:lsdException w:name="Subtle Reference" w:uiPriority="31" w:qFormat="1"/>
-    <w:lsdException w:name="Intense Reference" w:uiPriority="32" w:qFormat="1"/>
-    <w:lsdException w:name="Book Title" w:uiPriority="33" w:qFormat="1"/>
-    <w:lsdException w:name="Bibliography" w:semiHidden="1" w:uiPriority="37" w:unhideWhenUsed="1"/>
-    <w:lsdException w:name="TOC Heading" w:semiHidden="1" w:uiPriority="39" w:unhideWhenUsed="1" w:qFormat="1"/>
-  </w:latentStyles>
-  <w:style w:type="paragraph" w:default="1" w:styleId="Normal">
-    <w:name w:val="Normal"/>
-    <w:qFormat/>
-    <w:rsid w:val="0071155E"/>
-    <w:rPr>
-      <w:sz w:val="24"/>
-      <w:szCs w:val="24"/>
-    </w:rPr>
-  </w:style>
-  <w:style w:type="paragraph" w:styleId="Ttulo5">
-    <w:name w:val="heading 5"/>
-    <w:basedOn w:val="Normal"/>
-    <w:next w:val="Normal"/>
-    <w:qFormat/>
-    <w:rsid w:val="0071155E"/>
-    <w:pPr>
-      <w:spacing w:before="240" w:after="60"/>
-      <w:outlineLvl w:val="4"/>
-    </w:pPr>
-    <w:rPr>
-      <w:b/>
-      <w:bCs/>
-      <w:i/>
-      <w:iCs/>
-      <w:sz w:val="26"/>
-      <w:szCs w:val="26"/>
-    </w:rPr>
-  </w:style>
-  <w:style w:type="paragraph" w:styleId="Ttulo6">
-    <w:name w:val="heading 6"/>
-    <w:basedOn w:val="Normal"/>
-    <w:next w:val="Normal"/>
-    <w:qFormat/>
-    <w:rsid w:val="0071155E"/>
-    <w:pPr>
-      <w:keepNext/>
-      <w:jc w:val="center"/>
-      <w:outlineLvl w:val="5"/>
-    </w:pPr>
-    <w:rPr>
-      <w:b/>
-      <w:i/>
-      <w:sz w:val="20"/>
-      <w:szCs w:val="20"/>
-    </w:rPr>
-  </w:style>
-  <w:style w:type="paragraph" w:styleId="Ttulo8">
-    <w:name w:val="heading 8"/>
-    <w:basedOn w:val="Normal"/>
-    <w:next w:val="Normal"/>
-    <w:qFormat/>
-    <w:rsid w:val="0071155E"/>
-    <w:pPr>
-      <w:keepNext/>
-      <w:jc w:val="center"/>
-      <w:outlineLvl w:val="7"/>
-    </w:pPr>
-    <w:rPr>
-      <w:i/>
-      <w:iCs/>
-      <w:kern w:val="144"/>
-      <w:sz w:val="20"/>
-      <w:szCs w:val="20"/>
-    </w:rPr>
-  </w:style>
-  <w:style w:type="character" w:default="1" w:styleId="Fontepargpadro">
-    <w:name w:val="Default Paragraph Font"/>
-    <w:uiPriority w:val="1"/>
-    <w:semiHidden/>
-    <w:unhideWhenUsed/>
-  </w:style>
-  <w:style w:type="table" w:default="1" w:styleId="Tabelanormal">
-    <w:name w:val="Normal Table"/>
-    <w:uiPriority w:val="99"/>
-    <w:semiHidden/>
-    <w:unhideWhenUsed/>
-    <w:tblPr>
-      <w:tblInd w:w="0" w:type="dxa"/>
-      <w:tblCellMar>
-        <w:top w:w="0" w:type="dxa"/>
-        <w:left w:w="108" w:type="dxa"/>
-        <w:bottom w:w="0" w:type="dxa"/>
-        <w:right w:w="108" w:type="dxa"/>
-      </w:tblCellMar>
-    </w:tblPr>
-  </w:style>
-  <w:style w:type="numbering" w:default="1" w:styleId="Semlista">
-    <w:name w:val="No List"/>
-    <w:uiPriority w:val="99"/>
-    <w:semiHidden/>
-    <w:unhideWhenUsed/>
-  </w:style>
-  <w:style w:type="character" w:customStyle="1" w:styleId="textonegrito1">
-    <w:name w:val="textonegrito1"/>
-    <w:rsid w:val="0071155E"/>
-    <w:rPr>
-      <w:rFonts w:ascii="Verdana" w:hAnsi="Verdana" w:hint="default"/>
-      <w:b/>
-      <w:bCs/>
-      <w:color w:val="333333"/>
-      <w:sz w:val="15"/>
-      <w:szCs w:val="15"/>
-    </w:rPr>
-  </w:style>
-  <w:style w:type="paragraph" w:styleId="Corpodetexto">
-    <w:name w:val="Body Text"/>
-    <w:basedOn w:val="Normal"/>
-    <w:rsid w:val="0071155E"/>
-    <w:pPr>
-      <w:spacing w:after="120"/>
-    </w:pPr>
-    <w:rPr>
-      <w:b/>
-      <w:color w:val="0000FF"/>
-      <w:szCs w:val="20"/>
-    </w:rPr>
-  </w:style>
-  <w:style w:type="paragraph" w:styleId="Corpodetexto2">
-    <w:name w:val="Body Text 2"/>
-    <w:basedOn w:val="Normal"/>
-    <w:rsid w:val="0071155E"/>
-    <w:pPr>
-      <w:jc w:val="both"/>
-    </w:pPr>
-    <w:rPr>
-      <w:szCs w:val="20"/>
-    </w:rPr>
-  </w:style>
-  <w:style w:type="paragraph" w:styleId="Ttulo">
-    <w:name w:val="Title"/>
-    <w:basedOn w:val="Normal"/>
-    <w:qFormat/>
-    <w:rsid w:val="0071155E"/>
-    <w:pPr>
-      <w:jc w:val="center"/>
-    </w:pPr>
-    <w:rPr>
-      <w:szCs w:val="20"/>
-    </w:rPr>
-  </w:style>
-  <w:style w:type="paragraph" w:styleId="Remetente">
-    <w:name w:val="envelope return"/>
-    <w:basedOn w:val="Normal"/>
-    <w:rsid w:val="0071155E"/>
-    <w:rPr>
-      <w:rFonts w:ascii="Arial" w:hAnsi="Arial"/>
-      <w:sz w:val="20"/>
-      <w:szCs w:val="20"/>
-    </w:rPr>
-  </w:style>
-  <w:style w:type="paragraph" w:styleId="Corpodetexto3">
-    <w:name w:val="Body Text 3"/>
-    <w:basedOn w:val="Normal"/>
-    <w:rsid w:val="0071155E"/>
-    <w:pPr>
-      <w:spacing w:after="120"/>
-    </w:pPr>
-    <w:rPr>
-      <w:sz w:val="16"/>
-      <w:szCs w:val="16"/>
-    </w:rPr>
-  </w:style>
-  <w:style w:type="paragraph" w:styleId="Cabealho">
-    <w:name w:val="header"/>
-    <w:basedOn w:val="Normal"/>
-    <w:link w:val="CabealhoChar"/>
-    <w:uiPriority w:val="99"/>
-    <w:rsid w:val="0071155E"/>
-    <w:pPr>
-      <w:tabs>
-        <w:tab w:val="center" w:pos="4419"/>
-        <w:tab w:val="right" w:pos="8838"/>
-      </w:tabs>
-    </w:pPr>
-  </w:style>
-  <w:style w:type="paragraph" w:styleId="Rodap">
-    <w:name w:val="footer"/>
-    <w:basedOn w:val="Normal"/>
-    <w:link w:val="RodapChar"/>
-    <w:uiPriority w:val="99"/>
-    <w:rsid w:val="0071155E"/>
-    <w:pPr>
-      <w:tabs>
-        <w:tab w:val="center" w:pos="4419"/>
-        <w:tab w:val="right" w:pos="8838"/>
-      </w:tabs>
-    </w:pPr>
-  </w:style>
-  <w:style w:type="table" w:styleId="Tabelacomgrade">
-    <w:name w:val="Table Grid"/>
-    <w:basedOn w:val="Tabelanormal"/>
-    <w:uiPriority w:val="59"/>
-    <w:rsid w:val="0071155E"/>
-    <w:tblPr>
-      <w:tblInd w:w="0" w:type="dxa"/>
-      <w:tblBorders>
-        <w:top w:val="single" w:sz="4" w:space="0" w:color="auto"/>
-        <w:left w:val="single" w:sz="4" w:space="0" w:color="auto"/>
-        <w:bottom w:val="single" w:sz="4" w:space="0" w:color="auto"/>
-        <w:right w:val="single" w:sz="4" w:space="0" w:color="auto"/>
-        <w:insideH w:val="single" w:sz="4" w:space="0" w:color="auto"/>
-        <w:insideV w:val="single" w:sz="4" w:space="0" w:color="auto"/>
-      </w:tblBorders>
-      <w:tblCellMar>
-        <w:top w:w="0" w:type="dxa"/>
-        <w:left w:w="108" w:type="dxa"/>
-        <w:bottom w:w="0" w:type="dxa"/>
-        <w:right w:w="108" w:type="dxa"/>
-      </w:tblCellMar>
-    </w:tblPr>
-  </w:style>
-  <w:style w:type="paragraph" w:styleId="Textodebalo">
-    <w:name w:val="Balloon Text"/>
-    <w:basedOn w:val="Normal"/>
-    <w:semiHidden/>
-    <w:rsid w:val="0071155E"/>
-    <w:rPr>
-      <w:rFonts w:ascii="Tahoma" w:hAnsi="Tahoma" w:cs="Tahoma"/>
-      <w:sz w:val="16"/>
-      <w:szCs w:val="16"/>
-    </w:rPr>
-  </w:style>
-  <w:style w:type="character" w:styleId="Refdecomentrio">
-    <w:name w:val="annotation reference"/>
-    <w:uiPriority w:val="99"/>
-    <w:semiHidden/>
-    <w:rsid w:val="0071155E"/>
-    <w:rPr>
-      <w:sz w:val="16"/>
-      <w:szCs w:val="16"/>
-    </w:rPr>
-  </w:style>
-  <w:style w:type="paragraph" w:styleId="Textodecomentrio">
-    <w:name w:val="annotation text"/>
-    <w:basedOn w:val="Normal"/>
-    <w:link w:val="TextodecomentrioChar"/>
-    <w:uiPriority w:val="99"/>
-    <w:rsid w:val="0071155E"/>
-    <w:rPr>
-      <w:sz w:val="20"/>
-      <w:szCs w:val="20"/>
-    </w:rPr>
-  </w:style>
-  <w:style w:type="paragraph" w:styleId="Assuntodocomentrio">
-    <w:name w:val="annotation subject"/>
-    <w:basedOn w:val="Textodecomentrio"/>
-    <w:next w:val="Textodecomentrio"/>
-    <w:semiHidden/>
-    <w:rsid w:val="0071155E"/>
-    <w:rPr>
-      <w:b/>
-      <w:bCs/>
-    </w:rPr>
-  </w:style>
-  <w:style w:type="character" w:customStyle="1" w:styleId="RodapChar">
-    <w:name w:val="Rodapé Char"/>
-    <w:link w:val="Rodap"/>
-    <w:uiPriority w:val="99"/>
-    <w:rsid w:val="0071155E"/>
-    <w:rPr>
-      <w:sz w:val="24"/>
-      <w:szCs w:val="24"/>
-    </w:rPr>
-  </w:style>
-  <w:style w:type="paragraph" w:styleId="Recuodecorpodetexto3">
-    <w:name w:val="Body Text Indent 3"/>
-    <w:basedOn w:val="Normal"/>
-    <w:link w:val="Recuodecorpodetexto3Char"/>
-    <w:rsid w:val="0071155E"/>
-    <w:pPr>
-      <w:spacing w:after="120"/>
-      <w:ind w:left="283"/>
-    </w:pPr>
-    <w:rPr>
-      <w:sz w:val="16"/>
-      <w:szCs w:val="16"/>
-    </w:rPr>
-  </w:style>
-  <w:style w:type="character" w:customStyle="1" w:styleId="Recuodecorpodetexto3Char">
-    <w:name w:val="Recuo de corpo de texto 3 Char"/>
-    <w:link w:val="Recuodecorpodetexto3"/>
-    <w:rsid w:val="0071155E"/>
-    <w:rPr>
-      <w:sz w:val="16"/>
-      <w:szCs w:val="16"/>
-    </w:rPr>
-  </w:style>
-  <w:style w:type="character" w:styleId="Hyperlink">
-    <w:name w:val="Hyperlink"/>
-    <w:rsid w:val="0071155E"/>
-    <w:rPr>
-      <w:color w:val="0000FF"/>
-      <w:u w:val="single"/>
-    </w:rPr>
-  </w:style>
-  <w:style w:type="character" w:customStyle="1" w:styleId="CabealhoChar">
-    <w:name w:val="Cabeçalho Char"/>
-    <w:link w:val="Cabealho"/>
-    <w:uiPriority w:val="99"/>
-    <w:rsid w:val="0071155E"/>
-    <w:rPr>
-      <w:sz w:val="24"/>
-      <w:szCs w:val="24"/>
-    </w:rPr>
-  </w:style>
-  <w:style w:type="table" w:customStyle="1" w:styleId="Tabelacomgrade1">
-    <w:name w:val="Tabela com grade1"/>
-    <w:basedOn w:val="Tabelanormal"/>
-    <w:next w:val="Tabelacomgrade"/>
-    <w:uiPriority w:val="59"/>
-    <w:rsid w:val="008E728A"/>
-    <w:rPr>
-      <w:rFonts w:ascii="Calibri" w:hAnsi="Calibri"/>
-      <w:sz w:val="22"/>
-      <w:szCs w:val="22"/>
-    </w:rPr>
-    <w:tblPr>
-      <w:tblInd w:w="0" w:type="dxa"/>
-      <w:tblBorders>
-        <w:top w:val="single" w:sz="4" w:space="0" w:color="auto"/>
-        <w:left w:val="single" w:sz="4" w:space="0" w:color="auto"/>
-        <w:bottom w:val="single" w:sz="4" w:space="0" w:color="auto"/>
-        <w:right w:val="single" w:sz="4" w:space="0" w:color="auto"/>
-        <w:insideH w:val="single" w:sz="4" w:space="0" w:color="auto"/>
-        <w:insideV w:val="single" w:sz="4" w:space="0" w:color="auto"/>
-      </w:tblBorders>
-      <w:tblCellMar>
-        <w:top w:w="0" w:type="dxa"/>
-        <w:left w:w="108" w:type="dxa"/>
-        <w:bottom w:w="0" w:type="dxa"/>
-        <w:right w:w="108" w:type="dxa"/>
-      </w:tblCellMar>
     </w:tblPr>
   </w:style>
   <w:style w:type="paragraph" w:styleId="PargrafodaLista">

</xml_diff>